<commit_message>
Add a couple new product contracts to play with.
</commit_message>
<xml_diff>
--- a/admin-tool/InsureNET Whitepaper.docx
+++ b/admin-tool/InsureNET Whitepaper.docx
@@ -25,7 +25,7 @@
           <w:u w:val="single"/>
         </w:rPr>
         <w:drawing>
-          <wp:inline distT="0" distB="0" distL="0" distR="0" wp14:anchorId="4F5708A5" wp14:editId="1DBCB085">
+          <wp:inline distT="0" distB="0" distL="0" distR="0" wp14:anchorId="109E5052" wp14:editId="247C1B6E">
             <wp:extent cx="5943600" cy="2213610"/>
             <wp:effectExtent l="0" t="0" r="0" b="0"/>
             <wp:docPr id="1" name="Picture 1"/>
@@ -975,23 +975,7 @@
           <w:sz w:val="24"/>
           <w:szCs w:val="24"/>
         </w:rPr>
-        <w:t xml:space="preserve">Product managers, business developers &amp; </w:t>
-      </w:r>
-      <w:r>
-        <w:rPr>
-          <w:color w:val="002060"/>
-          <w:sz w:val="24"/>
-          <w:szCs w:val="24"/>
-        </w:rPr>
-        <w:t>DApp</w:t>
-      </w:r>
-      <w:r>
-        <w:rPr>
-          <w:color w:val="002060"/>
-          <w:sz w:val="24"/>
-          <w:szCs w:val="24"/>
-        </w:rPr>
-        <w:t xml:space="preserve"> builders</w:t>
+        <w:t>Product managers, business developers &amp; DApp builders</w:t>
       </w:r>
     </w:p>
     <w:p>
@@ -1035,15 +1019,7 @@
           <w:sz w:val="24"/>
           <w:szCs w:val="24"/>
         </w:rPr>
-        <w:t>Tokenize Risk with Risk Pool Tokens</w:t>
-      </w:r>
-      <w:r>
-        <w:rPr>
-          <w:color w:val="002060"/>
-          <w:sz w:val="24"/>
-          <w:szCs w:val="24"/>
-        </w:rPr>
-        <w:t xml:space="preserve"> (iNETr)</w:t>
+        <w:t>Tokenize Risk with Risk Pool Tokens (iNETr)</w:t>
       </w:r>
     </w:p>
     <w:p>
@@ -1194,7 +1170,7 @@
           <w:sz w:val="24"/>
           <w:szCs w:val="24"/>
         </w:rPr>
-        <w:t>Business Plan</w:t>
+        <w:t>Founder</w:t>
       </w:r>
     </w:p>
     <w:p>
@@ -1216,51 +1192,7 @@
           <w:sz w:val="24"/>
           <w:szCs w:val="24"/>
         </w:rPr>
-        <w:t>Team</w:t>
-      </w:r>
-    </w:p>
-    <w:p>
-      <w:pPr>
-        <w:pStyle w:val="ListParagraph"/>
-        <w:numPr>
-          <w:ilvl w:val="2"/>
-          <w:numId w:val="6"/>
-        </w:numPr>
-        <w:rPr>
-          <w:color w:val="002060"/>
-          <w:sz w:val="24"/>
-          <w:szCs w:val="24"/>
-        </w:rPr>
-      </w:pPr>
-      <w:r>
-        <w:rPr>
-          <w:color w:val="002060"/>
-          <w:sz w:val="24"/>
-          <w:szCs w:val="24"/>
-        </w:rPr>
-        <w:t>Founders</w:t>
-      </w:r>
-    </w:p>
-    <w:p>
-      <w:pPr>
-        <w:pStyle w:val="ListParagraph"/>
-        <w:numPr>
-          <w:ilvl w:val="2"/>
-          <w:numId w:val="6"/>
-        </w:numPr>
-        <w:rPr>
-          <w:color w:val="002060"/>
-          <w:sz w:val="24"/>
-          <w:szCs w:val="24"/>
-        </w:rPr>
-      </w:pPr>
-      <w:r>
-        <w:rPr>
-          <w:color w:val="002060"/>
-          <w:sz w:val="24"/>
-          <w:szCs w:val="24"/>
-        </w:rPr>
-        <w:t>Advisors</w:t>
+        <w:t>Risk Management</w:t>
       </w:r>
     </w:p>
     <w:p>
@@ -1282,14 +1214,14 @@
           <w:sz w:val="24"/>
           <w:szCs w:val="24"/>
         </w:rPr>
-        <w:t>Legal &amp; Regulatory Strategy</w:t>
+        <w:t>General Regulatory Strategy</w:t>
       </w:r>
     </w:p>
     <w:p>
       <w:pPr>
         <w:pStyle w:val="ListParagraph"/>
         <w:numPr>
-          <w:ilvl w:val="2"/>
+          <w:ilvl w:val="0"/>
           <w:numId w:val="6"/>
         </w:numPr>
         <w:rPr>
@@ -1304,51 +1236,7 @@
           <w:sz w:val="24"/>
           <w:szCs w:val="24"/>
         </w:rPr>
-        <w:t>Legal structure</w:t>
-      </w:r>
-    </w:p>
-    <w:p>
-      <w:pPr>
-        <w:pStyle w:val="ListParagraph"/>
-        <w:numPr>
-          <w:ilvl w:val="2"/>
-          <w:numId w:val="6"/>
-        </w:numPr>
-        <w:rPr>
-          <w:color w:val="002060"/>
-          <w:sz w:val="24"/>
-          <w:szCs w:val="24"/>
-        </w:rPr>
-      </w:pPr>
-      <w:r>
-        <w:rPr>
-          <w:color w:val="002060"/>
-          <w:sz w:val="24"/>
-          <w:szCs w:val="24"/>
-        </w:rPr>
-        <w:t>General regulatory strategy</w:t>
-      </w:r>
-    </w:p>
-    <w:p>
-      <w:pPr>
-        <w:pStyle w:val="ListParagraph"/>
-        <w:numPr>
-          <w:ilvl w:val="2"/>
-          <w:numId w:val="6"/>
-        </w:numPr>
-        <w:rPr>
-          <w:color w:val="002060"/>
-          <w:sz w:val="24"/>
-          <w:szCs w:val="24"/>
-        </w:rPr>
-      </w:pPr>
-      <w:r>
-        <w:rPr>
-          <w:color w:val="002060"/>
-          <w:sz w:val="24"/>
-          <w:szCs w:val="24"/>
-        </w:rPr>
-        <w:t>Approach in US</w:t>
+        <w:t>Token Sale</w:t>
       </w:r>
     </w:p>
     <w:p>
@@ -1370,7 +1258,73 @@
           <w:sz w:val="24"/>
           <w:szCs w:val="24"/>
         </w:rPr>
-        <w:t>Risk Management</w:t>
+        <w:t>Token sale structure and timeline</w:t>
+      </w:r>
+    </w:p>
+    <w:p>
+      <w:pPr>
+        <w:pStyle w:val="ListParagraph"/>
+        <w:numPr>
+          <w:ilvl w:val="1"/>
+          <w:numId w:val="6"/>
+        </w:numPr>
+        <w:rPr>
+          <w:color w:val="002060"/>
+          <w:sz w:val="24"/>
+          <w:szCs w:val="24"/>
+        </w:rPr>
+      </w:pPr>
+      <w:r>
+        <w:rPr>
+          <w:color w:val="002060"/>
+          <w:sz w:val="24"/>
+          <w:szCs w:val="24"/>
+        </w:rPr>
+        <w:t>Meeting capital requirements</w:t>
+      </w:r>
+    </w:p>
+    <w:p>
+      <w:pPr>
+        <w:pStyle w:val="ListParagraph"/>
+        <w:numPr>
+          <w:ilvl w:val="1"/>
+          <w:numId w:val="6"/>
+        </w:numPr>
+        <w:rPr>
+          <w:color w:val="002060"/>
+          <w:sz w:val="24"/>
+          <w:szCs w:val="24"/>
+        </w:rPr>
+      </w:pPr>
+      <w:r>
+        <w:rPr>
+          <w:color w:val="002060"/>
+          <w:sz w:val="24"/>
+          <w:szCs w:val="24"/>
+        </w:rPr>
+        <w:t>Deduction of token sale range</w:t>
+      </w:r>
+    </w:p>
+    <w:p>
+      <w:pPr>
+        <w:pStyle w:val="ListParagraph"/>
+        <w:numPr>
+          <w:ilvl w:val="1"/>
+          <w:numId w:val="6"/>
+        </w:numPr>
+        <w:rPr>
+          <w:color w:val="002060"/>
+          <w:sz w:val="24"/>
+          <w:szCs w:val="24"/>
+        </w:rPr>
+      </w:pPr>
+      <w:r>
+        <w:rPr>
+          <w:color w:val="002060"/>
+          <w:sz w:val="24"/>
+          <w:szCs w:val="24"/>
+        </w:rPr>
+        <w:t>Protection of participants and transparency</w:t>
       </w:r>
     </w:p>
     <w:p>
@@ -1392,7 +1346,29 @@
           <w:sz w:val="24"/>
           <w:szCs w:val="24"/>
         </w:rPr>
-        <w:t>Token Sale</w:t>
+        <w:t>Credit Risk Model</w:t>
+      </w:r>
+    </w:p>
+    <w:p>
+      <w:pPr>
+        <w:pStyle w:val="ListParagraph"/>
+        <w:numPr>
+          <w:ilvl w:val="0"/>
+          <w:numId w:val="6"/>
+        </w:numPr>
+        <w:rPr>
+          <w:color w:val="002060"/>
+          <w:sz w:val="24"/>
+          <w:szCs w:val="24"/>
+        </w:rPr>
+      </w:pPr>
+      <w:r>
+        <w:rPr>
+          <w:color w:val="002060"/>
+          <w:sz w:val="24"/>
+          <w:szCs w:val="24"/>
+        </w:rPr>
+        <w:t>Appendix</w:t>
       </w:r>
     </w:p>
     <w:p>
@@ -1414,7 +1390,7 @@
           <w:sz w:val="24"/>
           <w:szCs w:val="24"/>
         </w:rPr>
-        <w:t>Token sale structure and timeline</w:t>
+        <w:t>Partners</w:t>
       </w:r>
     </w:p>
     <w:p>
@@ -1436,122 +1412,11 @@
           <w:sz w:val="24"/>
           <w:szCs w:val="24"/>
         </w:rPr>
-        <w:t>Meeting capital requirements</w:t>
-      </w:r>
-    </w:p>
-    <w:p>
-      <w:pPr>
-        <w:pStyle w:val="ListParagraph"/>
-        <w:numPr>
-          <w:ilvl w:val="1"/>
-          <w:numId w:val="6"/>
-        </w:numPr>
-        <w:rPr>
-          <w:color w:val="002060"/>
-          <w:sz w:val="24"/>
-          <w:szCs w:val="24"/>
-        </w:rPr>
-      </w:pPr>
-      <w:r>
-        <w:rPr>
-          <w:color w:val="002060"/>
-          <w:sz w:val="24"/>
-          <w:szCs w:val="24"/>
-        </w:rPr>
-        <w:t>Deduction of token sale range</w:t>
-      </w:r>
-    </w:p>
-    <w:p>
-      <w:pPr>
-        <w:pStyle w:val="ListParagraph"/>
-        <w:numPr>
-          <w:ilvl w:val="1"/>
-          <w:numId w:val="6"/>
-        </w:numPr>
-        <w:rPr>
-          <w:color w:val="002060"/>
-          <w:sz w:val="24"/>
-          <w:szCs w:val="24"/>
-        </w:rPr>
-      </w:pPr>
-      <w:r>
-        <w:rPr>
-          <w:color w:val="002060"/>
-          <w:sz w:val="24"/>
-          <w:szCs w:val="24"/>
-        </w:rPr>
-        <w:t>Protection of participants and transparency</w:t>
-      </w:r>
-    </w:p>
-    <w:p>
-      <w:pPr>
-        <w:pStyle w:val="ListParagraph"/>
-        <w:numPr>
-          <w:ilvl w:val="0"/>
-          <w:numId w:val="6"/>
-        </w:numPr>
-        <w:rPr>
-          <w:color w:val="002060"/>
-          <w:sz w:val="24"/>
-          <w:szCs w:val="24"/>
-        </w:rPr>
-      </w:pPr>
-      <w:r>
-        <w:rPr>
-          <w:color w:val="002060"/>
-          <w:sz w:val="24"/>
-          <w:szCs w:val="24"/>
-        </w:rPr>
-        <w:t>Appendix</w:t>
-      </w:r>
-    </w:p>
-    <w:p>
-      <w:pPr>
-        <w:pStyle w:val="ListParagraph"/>
-        <w:numPr>
-          <w:ilvl w:val="1"/>
-          <w:numId w:val="6"/>
-        </w:numPr>
-        <w:rPr>
-          <w:color w:val="002060"/>
-          <w:sz w:val="24"/>
-          <w:szCs w:val="24"/>
-        </w:rPr>
-      </w:pPr>
-      <w:r>
-        <w:rPr>
-          <w:color w:val="002060"/>
-          <w:sz w:val="24"/>
-          <w:szCs w:val="24"/>
-        </w:rPr>
-        <w:t>Example application</w:t>
-      </w:r>
-    </w:p>
-    <w:p>
-      <w:pPr>
-        <w:pStyle w:val="ListParagraph"/>
-        <w:numPr>
-          <w:ilvl w:val="1"/>
-          <w:numId w:val="6"/>
-        </w:numPr>
-        <w:rPr>
-          <w:color w:val="002060"/>
-          <w:sz w:val="24"/>
-          <w:szCs w:val="24"/>
-        </w:rPr>
-      </w:pPr>
-      <w:r>
-        <w:rPr>
-          <w:color w:val="002060"/>
-          <w:sz w:val="24"/>
-          <w:szCs w:val="24"/>
-        </w:rPr>
-        <w:t>Create Risk Model</w:t>
-      </w:r>
-    </w:p>
-    <w:p>
-      <w:pPr>
-        <w:pStyle w:val="ListParagraph"/>
+        <w:t>Use of an oracle in an insurance context</w:t>
+      </w:r>
+    </w:p>
+    <w:p>
+      <w:pPr>
         <w:rPr>
           <w:color w:val="002060"/>
           <w:sz w:val="24"/>
@@ -1744,7 +1609,9 @@
           <w:szCs w:val="40"/>
         </w:rPr>
       </w:pPr>
-      <w:r>
+    </w:p>
+    <w:p>
+      <w:pPr>
         <w:rPr>
           <w:b/>
           <w:bCs/>
@@ -1752,6 +1619,16 @@
           <w:sz w:val="40"/>
           <w:szCs w:val="40"/>
         </w:rPr>
+      </w:pPr>
+      <w:r>
+        <w:rPr>
+          <w:b/>
+          <w:bCs/>
+          <w:color w:val="002060"/>
+          <w:sz w:val="40"/>
+          <w:szCs w:val="40"/>
+        </w:rPr>
+        <w:lastRenderedPageBreak/>
         <w:t>Version Control</w:t>
       </w:r>
     </w:p>
@@ -2276,7 +2153,9 @@
           <w:szCs w:val="40"/>
         </w:rPr>
       </w:pPr>
-      <w:r>
+    </w:p>
+    <w:p>
+      <w:pPr>
         <w:rPr>
           <w:b/>
           <w:bCs/>
@@ -2284,7 +2163,26 @@
           <w:sz w:val="40"/>
           <w:szCs w:val="40"/>
         </w:rPr>
-        <w:lastRenderedPageBreak/>
+      </w:pPr>
+    </w:p>
+    <w:p>
+      <w:pPr>
+        <w:rPr>
+          <w:b/>
+          <w:bCs/>
+          <w:color w:val="002060"/>
+          <w:sz w:val="40"/>
+          <w:szCs w:val="40"/>
+        </w:rPr>
+      </w:pPr>
+      <w:r>
+        <w:rPr>
+          <w:b/>
+          <w:bCs/>
+          <w:color w:val="002060"/>
+          <w:sz w:val="40"/>
+          <w:szCs w:val="40"/>
+        </w:rPr>
         <w:t>1 About this document</w:t>
       </w:r>
     </w:p>
@@ -2399,7 +2297,6 @@
           <w:sz w:val="40"/>
           <w:szCs w:val="40"/>
         </w:rPr>
-        <w:lastRenderedPageBreak/>
         <w:t>2 Why is insurance a candidate for blockchain?</w:t>
       </w:r>
     </w:p>
@@ -2430,21 +2327,7 @@
           <w:sz w:val="24"/>
           <w:szCs w:val="24"/>
         </w:rPr>
-        <w:t xml:space="preserve">InsureNET is building a platform for decentralized insurance </w:t>
-      </w:r>
-      <w:r>
-        <w:rPr>
-          <w:sz w:val="24"/>
-          <w:szCs w:val="24"/>
-        </w:rPr>
-        <w:t xml:space="preserve">products and </w:t>
-      </w:r>
-      <w:r>
-        <w:rPr>
-          <w:sz w:val="24"/>
-          <w:szCs w:val="24"/>
-        </w:rPr>
-        <w:t>applications. With visionaries like you, we can create a platform full of opportunities across the industry’s value chain. Corporates, large and small, not-for-profit groups and insurtech startups can all come together to provide better products and services. We aim to use blockchain technology to help make the purchase and sale of insurance more efficient, enable lower operational costs, provide greater transparency into the industry and democratize access to reinsurance.</w:t>
+        <w:t>InsureNET is building a platform for decentralized insurance products and applications. With visionaries like you, we can create a platform full of opportunities across the industry’s value chain. Corporates, large and small, not-for-profit groups and insurtech startups can all come together to provide better products and services. We aim to use blockchain technology to help make the purchase and sale of insurance more efficient, enable lower operational costs, provide greater transparency into the industry and democratize access to reinsurance.</w:t>
       </w:r>
     </w:p>
     <w:p>
@@ -2489,60 +2372,7 @@
           <w:sz w:val="24"/>
           <w:szCs w:val="24"/>
         </w:rPr>
-        <w:t xml:space="preserve">We </w:t>
-      </w:r>
-      <w:r>
-        <w:rPr>
-          <w:sz w:val="24"/>
-          <w:szCs w:val="24"/>
-        </w:rPr>
-        <w:t>are assembling a</w:t>
-      </w:r>
-      <w:r>
-        <w:rPr>
-          <w:sz w:val="24"/>
-          <w:szCs w:val="24"/>
-        </w:rPr>
-        <w:t xml:space="preserve"> team of experts, experienced in delivering innovative products</w:t>
-      </w:r>
-      <w:r>
-        <w:rPr>
-          <w:sz w:val="24"/>
-          <w:szCs w:val="24"/>
-        </w:rPr>
-        <w:t xml:space="preserve"> and at the top of their game in blockchain</w:t>
-      </w:r>
-      <w:r>
-        <w:rPr>
-          <w:sz w:val="24"/>
-          <w:szCs w:val="24"/>
-        </w:rPr>
-        <w:t xml:space="preserve">. </w:t>
-      </w:r>
-    </w:p>
-    <w:p>
-      <w:pPr>
-        <w:rPr>
-          <w:color w:val="FF0000"/>
-          <w:sz w:val="24"/>
-          <w:szCs w:val="24"/>
-        </w:rPr>
-      </w:pPr>
-      <w:r>
-        <w:rPr>
-          <w:color w:val="FF0000"/>
-          <w:sz w:val="24"/>
-          <w:szCs w:val="24"/>
-        </w:rPr>
-        <w:t>*</w:t>
-      </w:r>
-      <w:r>
-        <w:rPr>
-          <w:color w:val="FF0000"/>
-          <w:sz w:val="24"/>
-          <w:szCs w:val="24"/>
-        </w:rPr>
-        <w:t>We have already demonstrated the use-case for decentralized insurance applications with a successful flight-delay DApp that debuted at one of blockchain’s biggest international conferences. This was the first insurance product live on a public blockchain. With your support, we can now build out our open-access platform and help make one of the globe’s biggest industries finally work the way it should – for everyone, everywhere.</w:t>
+        <w:t xml:space="preserve">We are assembling a team of experts, experienced in delivering innovative products and at the top of their game in blockchain. </w:t>
       </w:r>
     </w:p>
     <w:p/>
@@ -2552,6 +2382,10 @@
     <w:p/>
     <w:p/>
     <w:p/>
+    <w:p/>
+    <w:p/>
+    <w:p/>
+    <w:p/>
     <w:p>
       <w:pPr>
         <w:rPr>
@@ -2567,7 +2401,6 @@
           <w:sz w:val="40"/>
           <w:szCs w:val="40"/>
         </w:rPr>
-        <w:lastRenderedPageBreak/>
         <w:t>3 Analysis of Basic Insurance Paradigms</w:t>
       </w:r>
     </w:p>
@@ -2833,15 +2666,8 @@
           <w:sz w:val="24"/>
           <w:szCs w:val="24"/>
         </w:rPr>
-        <w:t xml:space="preserve">In a distributed environment with many participants, building products as a collaborative effort, the protocol token serves as glue, as collateral, and as representation of the material and </w:t>
-      </w:r>
-      <w:r>
-        <w:rPr>
-          <w:sz w:val="24"/>
-          <w:szCs w:val="24"/>
-        </w:rPr>
         <w:lastRenderedPageBreak/>
-        <w:t xml:space="preserve">immaterial value of the network, much as Ether serves as a means to secure the stability of the Ethereum Blockchain. </w:t>
+        <w:t xml:space="preserve">In a distributed environment with many participants, building products as a collaborative effort, the protocol token serves as glue, as collateral, and as representation of the material and immaterial value of the network, much as Ether serves as a means to secure the stability of the Ethereum Blockchain. </w:t>
       </w:r>
     </w:p>
     <w:p>
@@ -2966,7 +2792,7 @@
           <w:sz w:val="24"/>
           <w:szCs w:val="24"/>
         </w:rPr>
-        <w:t xml:space="preserve">Assume 100,000 homeowners are coming together in a pool. Again, everybody pays a $100 share; this amount is now called the “premium”. They collect a total of $10,000,000 in premiums. But now there is a difference to Alice, who takes care only for herself: because of the law of large numbers, with a very high probability there will only be about 100 fires, causing a damage of about $10,000,000! And because the sum of all premiums is also $10,000,000, the whole damage can be paid out of the collected premiums, there is no need for every house owner to take on a loan. (Because premiums are collected at the beginning of the year, and all the houses “expected” to burn don’t all burn at the beginning of the year, but more or less are equally distributed over the year(s), there is a so called “float” of liquidity which can also generate a significant revenue. For simplicity, we won’t focus on this effect in this paper. So, the costs for each single house owner are now reduced from $1,100 to $100! This difference asks for an economical explanation. Let’s have a closer look into it. First of all, if all house owners would follow Alice’s example, they would need a huge amount of loans, from which only a tiny part of 0.1% would been needed in the average. It is clear that providing unused liquidity is costly. Pooling of risks in an insurance optimizes the use of capital, and the </w:t>
+        <w:t xml:space="preserve">Assume 100,000 homeowners are coming together in a pool. Again, everybody pays a $100 share; this amount is now called the “premium”. They collect a total of $10,000,000 in premiums. But now there is a difference to Alice, who takes care only for herself: because of the law of large numbers, with a very high probability there will only be about 100 fires, causing a damage of about $10,000,000! And because the sum of all premiums is also $10,000,000, the whole damage can be paid out of the collected premiums, there is no need for every house owner to take on a loan. (Because premiums are collected at the beginning of the year, and all the houses “expected” to burn don’t all burn at the beginning of the year, but more or less are equally distributed over the year(s), there is a so called “float” of liquidity which can also generate a significant revenue. For simplicity, we won’t focus on this effect in this paper. So, the costs for each single house owner are now reduced from $1,100 to $100! This difference asks for an economical explanation. Let’s have a closer look into it. First of all, if all house owners would follow Alice’s example, they would need a huge amount of loans, from which </w:t>
       </w:r>
       <w:r>
         <w:rPr>
@@ -2974,7 +2800,7 @@
           <w:szCs w:val="24"/>
         </w:rPr>
         <w:lastRenderedPageBreak/>
-        <w:t xml:space="preserve">participants benefit from the reduced costs, not to speak from the difficulties to obtain a loan without collateralization! Second, if everybody only cares for himself, only a tiny fraction of participants is struck by disaster, and have the burden of actually paying back their loan. The others can pay back without loss, as soon as they don’t need protection. In an insurance collective, we have solidarity: with the premiums, everybody pays for the damages of the others. To summarize, the risk pool offers three advantages for the participants: </w:t>
+        <w:t xml:space="preserve">only a tiny part of 0.1% would been needed in the average. It is clear that providing unused liquidity is costly. Pooling of risks in an insurance optimizes the use of capital, and the participants benefit from the reduced costs, not to speak from the difficulties to obtain a loan without collateralization! Second, if everybody only cares for himself, only a tiny fraction of participants is struck by disaster, and have the burden of actually paying back their loan. The others can pay back without loss, as soon as they don’t need protection. In an insurance collective, we have solidarity: with the premiums, everybody pays for the damages of the others. To summarize, the risk pool offers three advantages for the participants: </w:t>
       </w:r>
     </w:p>
     <w:p>
@@ -3188,7 +3014,6 @@
           <w:sz w:val="28"/>
           <w:szCs w:val="28"/>
         </w:rPr>
-        <w:lastRenderedPageBreak/>
         <w:t>3.2.3 Sharing the transaction costs</w:t>
       </w:r>
     </w:p>
@@ -3204,21 +3029,7 @@
           <w:sz w:val="24"/>
           <w:szCs w:val="24"/>
         </w:rPr>
-        <w:t xml:space="preserve">To organize 100,000 people in a pool, a professional structure is needed, otherwise, every single participant would have to talk to every other, which would simply be impossible. The operation of this professional structure adds transaction costs to the premium. This is the reason why insurance companies have come into existence: They provide a way to decrease transaction costs for the participants of the pool, creating an economy of scale and coordinating a huge number of participants and </w:t>
-      </w:r>
-      <w:r>
-        <w:rPr>
-          <w:sz w:val="24"/>
-          <w:szCs w:val="24"/>
-        </w:rPr>
-        <w:t>employees.</w:t>
-      </w:r>
-      <w:r>
-        <w:rPr>
-          <w:sz w:val="24"/>
-          <w:szCs w:val="24"/>
-        </w:rPr>
-        <w:t xml:space="preserve"> The effect is considerable and enables the modern form of insurance with huge customer bases and a capitalization which can cover even global catastrophic events like hurricanes and earthquakes. However, the remaining transaction cost are still considerable: a recent study by KPMG shows the impact on the loss ratio, which is about 66% in the average.</w:t>
+        <w:t>To organize 100,000 people in a pool, a professional structure is needed, otherwise, every single participant would have to talk to every other, which would simply be impossible. The operation of this professional structure adds transaction costs to the premium. This is the reason why insurance companies have come into existence: They provide a way to decrease transaction costs for the participants of the pool, creating an economy of scale and coordinating a huge number of participants and employees. The effect is considerable and enables the modern form of insurance with huge customer bases and a capitalization which can cover even global catastrophic events like hurricanes and earthquakes. However, the remaining transaction cost are still considerable: a recent study by KPMG shows the impact on the loss ratio, which is about 66% in the average.</w:t>
       </w:r>
     </w:p>
     <w:p>
@@ -3306,21 +3117,12 @@
     </w:p>
     <w:p>
       <w:r>
-        <w:t>as</w:t>
-      </w:r>
-      <w:r>
-        <w:t xml:space="preserve"> we have seen, a community may not wish to generate profit from the first element. The second element yields a risk fee for binding capital which depends on the structure of the particular risk: It is typically lower if the risks are granular and uncorrelated; it is typically higher if the risks are clustered or correlated. The third one depends on the complexity of the process. A simple and highly standardized insurance “product” has a smaller transaction complexity than a more complicated, non-standardized product. This will reflect in lower transaction costs. </w:t>
-      </w:r>
-    </w:p>
-    <w:p>
-      <w:r>
-        <w:t xml:space="preserve">The three elements are completely independent of the underlying technology, economic environment or currencies. They are the atomic building blocks of every risk-sharing </w:t>
-      </w:r>
-      <w:r>
-        <w:t>system.</w:t>
-      </w:r>
-      <w:r>
-        <w:t xml:space="preserve"> </w:t>
+        <w:t xml:space="preserve">as we have seen, a community may not wish to generate profit from the first element. The second element yields a risk fee for binding capital which depends on the structure of the particular risk: It is typically lower if the risks are granular and uncorrelated; it is typically higher if the risks are clustered or correlated. The third one depends on the complexity of the process. A simple and highly standardized insurance “product” has a smaller transaction complexity than a more complicated, non-standardized product. This will reflect in lower transaction costs. </w:t>
+      </w:r>
+    </w:p>
+    <w:p>
+      <w:r>
+        <w:t xml:space="preserve">The three elements are completely independent of the underlying technology, economic environment or currencies. They are the atomic building blocks of every risk-sharing system. </w:t>
       </w:r>
     </w:p>
     <w:p>
@@ -3331,11 +3133,8 @@
         </w:rPr>
       </w:pPr>
       <w:r>
-        <w:t xml:space="preserve">As an additional aspect we have seen the information asymmetry which is inherent in the traditional insurance systems, and which is undesirable. The distribution of expected value (element 1) and capital </w:t>
-      </w:r>
-      <w:r>
         <w:lastRenderedPageBreak/>
-        <w:t>costs for long-tail-risks among participants (element 2) is inevitable and not specific for a blockchain solution. Therefore, let’s focus on the third element.</w:t>
+        <w:t>As an additional aspect we have seen the information asymmetry which is inherent in the traditional insurance systems, and which is undesirable. The distribution of expected value (element 1) and capital costs for long-tail-risks among participants (element 2) is inevitable and not specific for a blockchain solution. Therefore, let’s focus on the third element.</w:t>
       </w:r>
     </w:p>
     <w:p>
@@ -3534,14 +3333,7 @@
           <w:sz w:val="24"/>
           <w:szCs w:val="24"/>
         </w:rPr>
-        <w:t xml:space="preserve"> In traditional firms, you have two types of employees: the first group is doing the actual work, the second group is coordinating the whole system. The larger a</w:t>
-      </w:r>
-      <w:r>
-        <w:rPr>
-          <w:sz w:val="24"/>
-          <w:szCs w:val="24"/>
-        </w:rPr>
-        <w:t xml:space="preserve"> company grows, the more energy flows in the second group (like a circle, the first group forms the rim of the circle, the second the area; the larger the circle, the less efficient are the processes, and the more energy flows into the coordination of the coordinators). Blockchain can help reduce these coordination costs. Instead of a posse of managers, “smart contracts” 11 can act as trustless hubs between the agents at the rim of the system, and thus eliminating most of the costs and the inefficiency of the management.</w:t>
+        <w:t xml:space="preserve"> In traditional firms, you have two types of employees: the first group is doing the actual work, the second group is coordinating the whole system. The larger a company grows, the more energy flows in the second group (like a circle, the first group forms the rim of the circle, the second the area; the larger the circle, the less efficient are the processes, and the more energy flows into the coordination of the coordinators). Blockchain can help reduce these coordination costs. Instead of a posse of managers, “smart contracts” 11 can act as trustless hubs between the agents at the rim of the system, and thus eliminating most of the costs and the inefficiency of the management.</w:t>
       </w:r>
     </w:p>
     <w:p>
@@ -3780,21 +3572,7 @@
           <w:sz w:val="24"/>
           <w:szCs w:val="24"/>
         </w:rPr>
-        <w:t xml:space="preserve">We need a protocol and not just an (decentralized) application. Insurance is way too complex to be covered by a single application, and needs some means to incentivize participants to use it. Fostering “Network Effects” is one such mean 12 and can lead to a sustainable and growing user base. While a single contract can handle a single product, this singularity will not generate the network effects which are desirable to form multiple large pools of similar risks needed to get the benefits of the “law of large numbers” working. Decentralized insurance will work only if the value chain is decomposed and there is a </w:t>
-      </w:r>
-      <w:r>
-        <w:rPr>
-          <w:sz w:val="24"/>
-          <w:szCs w:val="24"/>
-        </w:rPr>
-        <w:t>way different participant</w:t>
-      </w:r>
-      <w:r>
-        <w:rPr>
-          <w:sz w:val="24"/>
-          <w:szCs w:val="24"/>
-        </w:rPr>
-        <w:t xml:space="preserve"> can cooperate on the process in an interoperable way. A standardized protocol defines this way. The (architecture of the) protocol is the sole “central” part in the model. </w:t>
+        <w:t xml:space="preserve">We need a protocol and not just an (decentralized) application. Insurance is way too complex to be covered by a single application, and needs some means to incentivize participants to use it. Fostering “Network Effects” is one such mean 12 and can lead to a sustainable and growing user base. While a single contract can handle a single product, this singularity will not generate the network effects which are desirable to form multiple large pools of similar risks needed to get the benefits of the “law of large numbers” working. Decentralized insurance will work only if the value chain is decomposed and there is a way different participant can cooperate on the process in an interoperable way. A standardized protocol defines this way. The (architecture of the) protocol is the sole “central” part in the model. </w:t>
       </w:r>
     </w:p>
     <w:p>
@@ -3834,21 +3612,7 @@
           <w:sz w:val="24"/>
           <w:szCs w:val="24"/>
         </w:rPr>
-        <w:t xml:space="preserve">The development and operation of a protocol needs funding. Even if we can drastically reduce the coordination costs, there are still the costs for the initiation of the system - e.g. acquisition of licenses, development of smart contracts, audits, as well as costs for agents at the “rim” of the system which we cannot eliminate completely. </w:t>
-      </w:r>
-      <w:r>
-        <w:rPr>
-          <w:sz w:val="24"/>
-          <w:szCs w:val="24"/>
-        </w:rPr>
-        <w:t>Therefore,</w:t>
-      </w:r>
-      <w:r>
-        <w:rPr>
-          <w:sz w:val="24"/>
-          <w:szCs w:val="24"/>
-        </w:rPr>
-        <w:t xml:space="preserve"> we need a way to collect these costs from the ultimate customers and distribute them amongst these agents.</w:t>
+        <w:t>The development and operation of a protocol needs funding. Even if we can drastically reduce the coordination costs, there are still the costs for the initiation of the system - e.g. acquisition of licenses, development of smart contracts, audits, as well as costs for agents at the “rim” of the system which we cannot eliminate completely. Therefore, we need a way to collect these costs from the ultimate customers and distribute them amongst these agents.</w:t>
       </w:r>
     </w:p>
     <w:p>
@@ -4080,10 +3844,7 @@
         <w:t>and</w:t>
       </w:r>
       <w:r>
-        <w:t xml:space="preserve"> </w:t>
-      </w:r>
-      <w:r>
-        <w:t>copycats</w:t>
+        <w:t xml:space="preserve"> copycats</w:t>
       </w:r>
       <w:r>
         <w:t>. L</w:t>
@@ -5037,7 +4798,55 @@
     </w:p>
     <w:p>
       <w:r>
-        <w:t>Example use cases for stake, stakeFor, release, releaseFor: 1. “stake”: A contractor stakes tokens as collateral for providing a service at a certain quality / service level. 2. “stakeFor”: A commissioner stakes tokens as reward for contractor, for providing a service at a certain quality / service level. 3. “release”: Tokens are released to staker in case the condition is fulfilled / quality is proven / service level met. 4. “releaseFor”: Tokens are returned to commissioner or “slashed” in case quality is not proven / service level not met.</w:t>
+        <w:t xml:space="preserve">Example use cases for stake, stakeFor, release, releaseFor: </w:t>
+      </w:r>
+    </w:p>
+    <w:p>
+      <w:pPr>
+        <w:pStyle w:val="ListParagraph"/>
+        <w:numPr>
+          <w:ilvl w:val="0"/>
+          <w:numId w:val="24"/>
+        </w:numPr>
+      </w:pPr>
+      <w:r>
+        <w:t xml:space="preserve">“stake”: A contractor stakes tokens as collateral for providing a service at a certain quality / service level. </w:t>
+      </w:r>
+    </w:p>
+    <w:p>
+      <w:pPr>
+        <w:pStyle w:val="ListParagraph"/>
+        <w:numPr>
+          <w:ilvl w:val="0"/>
+          <w:numId w:val="24"/>
+        </w:numPr>
+      </w:pPr>
+      <w:r>
+        <w:t xml:space="preserve">“stakeFor”: A commissioner stakes tokens as reward for contractor, for providing a service at a certain quality / service level. </w:t>
+      </w:r>
+    </w:p>
+    <w:p>
+      <w:pPr>
+        <w:pStyle w:val="ListParagraph"/>
+        <w:numPr>
+          <w:ilvl w:val="0"/>
+          <w:numId w:val="24"/>
+        </w:numPr>
+      </w:pPr>
+      <w:r>
+        <w:t xml:space="preserve">“release”: Tokens are released to staker in case the condition is fulfilled / quality is proven / service level met. </w:t>
+      </w:r>
+    </w:p>
+    <w:p>
+      <w:pPr>
+        <w:pStyle w:val="ListParagraph"/>
+        <w:numPr>
+          <w:ilvl w:val="0"/>
+          <w:numId w:val="24"/>
+        </w:numPr>
+      </w:pPr>
+      <w:r>
+        <w:t>“releaseFor”: Tokens are returned to commissioner or “slashed” in case quality is not proven / service level not met.</w:t>
       </w:r>
     </w:p>
     <w:p>
@@ -5071,7 +4880,15 @@
           <w:sz w:val="24"/>
           <w:szCs w:val="24"/>
         </w:rPr>
-        <w:t>Similar, a bunch of other contractual relationships could be modeled - each with a variant for “buyers” or “sellers” markets. Thus, we would like to decompose the value chain as far as possible and to engage market mechanisms to select those participants which offer a service at the best value. The illustration shows the roles typically found in an insurance value chain, and which roles are needed for a particular step in the chain.</w:t>
+        <w:t xml:space="preserve">Similar, a bunch of other contractual relationships could be modeled - each with a variant for “buyers” or “sellers” markets. Thus, we would like to decompose the value chain as far as possible and to engage market mechanisms to select those participants which offer a service at </w:t>
+      </w:r>
+      <w:r>
+        <w:rPr>
+          <w:sz w:val="24"/>
+          <w:szCs w:val="24"/>
+        </w:rPr>
+        <w:lastRenderedPageBreak/>
+        <w:t>the best value. The illustration shows the roles typically found in an insurance value chain, and which roles are needed for a particular step in the chain.</w:t>
       </w:r>
     </w:p>
     <w:p/>
@@ -5087,7 +4904,6 @@
           <w:sz w:val="24"/>
           <w:szCs w:val="24"/>
         </w:rPr>
-        <w:lastRenderedPageBreak/>
         <w:t xml:space="preserve">Basically, you can separate each role as an independent business, which can work together flexibly and bind themselves via reward-or-stake token contracts. This is quite similar to the operating mode of a blockchain: Miners have an economic incentive for cooperative behavior. Some aspects of “good-behavior” comprise stability properties like: </w:t>
       </w:r>
     </w:p>
@@ -5183,7 +4999,35 @@
           <w:sz w:val="24"/>
           <w:szCs w:val="24"/>
         </w:rPr>
-        <w:t>We propose to secure the platform and the products built on that platform via the protocol token. Participants (not customers) will need a certain number of tokens to enter the platform “ecosystem”. These tokens can be locked as collateral or offered as a reward. Depending on the service offered, a different number of tokens will be required or offered to use the platform or provide services on the platform. Simple services require a small number of tokens, complex or critical services will require a higher number of tokens. The number of tokens which have to be provided as collateral or reward will correlate to the potential damage from participant misbehavior or from the violation of the platform terms. These parameters may be subject to a platform governance model (in the future) where participants have voting power based upon tokens owned. Or, governance may be conducted automatically by the use of smart contracts. The proceeds from token sale(s) are used to nurture the development of the platform and to establish or provide central services as long as there is no independent participant providing them. A certain insurance product needs a collection of services chained together to some business process. Participants offering these services can organize to offer such a product (maybe there is a market for such services and a “product management service” doing the coordination work). It is even possible that the fees for some of the services offered by participants in the ecosystem may be negotiated on an open-market platform. The protocol will offer ways to distribute the premium to the various risk pools and to the participants who provide product “processing”.</w:t>
+        <w:t>We propose to secure the platform and the products built on that platform via the protocol token. Participants (not customers) will need a certain number of tokens to enter the platform “ecosystem”. These tokens can be locked as collateral or offered as a reward</w:t>
+      </w:r>
+      <w:r>
+        <w:rPr>
+          <w:sz w:val="24"/>
+          <w:szCs w:val="24"/>
+        </w:rPr>
+        <w:t xml:space="preserve"> (InsureNET will lock </w:t>
+      </w:r>
+      <w:r>
+        <w:rPr>
+          <w:sz w:val="24"/>
+          <w:szCs w:val="24"/>
+        </w:rPr>
+        <w:t>1</w:t>
+      </w:r>
+      <w:r>
+        <w:rPr>
+          <w:sz w:val="24"/>
+          <w:szCs w:val="24"/>
+        </w:rPr>
+        <w:t>0% of all token sales to this collateral fund)</w:t>
+      </w:r>
+      <w:r>
+        <w:rPr>
+          <w:sz w:val="24"/>
+          <w:szCs w:val="24"/>
+        </w:rPr>
+        <w:t>. Depending on the service offered, a different number of tokens will be required or offered to use the platform or provide services on the platform. Simple services require a small number of tokens, complex or critical services will require a higher number of tokens. The number of tokens which have to be provided as collateral or reward will correlate to the potential damage from participant misbehavior or from the violation of the platform terms. These parameters may be subject to a platform governance model (in the future) where participants have voting power based upon tokens owned. Or, governance may be conducted automatically by the use of smart contracts. The proceeds from token sale(s) are used to nurture the development of the platform and to establish or provide central services as long as there is no independent participant providing them. A certain insurance product needs a collection of services chained together to some business process. Participants offering these services can organize to offer such a product (maybe there is a market for such services and a “product management service” doing the coordination work). It is even possible that the fees for some of the services offered by participants in the ecosystem may be negotiated on an open-market platform. The protocol will offer ways to distribute the premium to the various risk pools and to the participants who provide product “processing”.</w:t>
       </w:r>
     </w:p>
     <w:p>
@@ -5226,7 +5070,11 @@
     </w:p>
     <w:p>
       <w:r>
-        <w:t xml:space="preserve">Customers can buy insurance using the token. For convenience, third parties can offer payment gateways and integrations which remove the necessity to own cryptocurrency from the end customer. Furthermore, participants can choose to offer insurance products in any native currency - be it a cryptocurrency, a token or a fiat currency. </w:t>
+        <w:t xml:space="preserve">Customers can buy insurance using the token. For convenience, third parties can offer payment gateways and integrations which remove the necessity to own cryptocurrency from the end customer. </w:t>
+      </w:r>
+      <w:r>
+        <w:lastRenderedPageBreak/>
+        <w:t xml:space="preserve">Furthermore, participants can choose to offer insurance products in any native currency - be it a cryptocurrency, a token or a fiat currency. </w:t>
       </w:r>
       <w:r>
         <w:rPr>
@@ -5267,15 +5115,7 @@
           <w:sz w:val="24"/>
           <w:szCs w:val="24"/>
         </w:rPr>
-        <w:t xml:space="preserve">Risk models are fundamental for any insurance product. The correctness of the model is precondition for the economic success of the product. With great impact comes great </w:t>
-      </w:r>
-      <w:r>
-        <w:rPr>
-          <w:sz w:val="24"/>
-          <w:szCs w:val="24"/>
-        </w:rPr>
-        <w:lastRenderedPageBreak/>
-        <w:t>responsibility. Generally, because of the magnitude of value affected by errors and deviations in the model, a Risk Model Provider won’t take responsibility for the economic outcome of his model, but rather for his adherence to principles and established guidelines in his trade. E.g. a risk model should be built on a clear specification, and it should be validated by acknowledged testing methods before it is put into production. A risk model provider should therefore be rewarded according to such benchmarks. The economic risk of a model will usually stay with the party who runs the risk pool. Use of token: Staking/Reward for providing or updating risk models.</w:t>
+        <w:t>Risk models are fundamental for any insurance product. The correctness of the model is precondition for the economic success of the product. With great impact comes great responsibility. Generally, because of the magnitude of value affected by errors and deviations in the model, a Risk Model Provider won’t take responsibility for the economic outcome of his model, but rather for his adherence to principles and established guidelines in his trade. E.g. a risk model should be built on a clear specification, and it should be validated by acknowledged testing methods before it is put into production. A risk model provider should therefore be rewarded according to such benchmarks. The economic risk of a model will usually stay with the party who runs the risk pool. Use of token: Staking/Reward for providing or updating risk models.</w:t>
       </w:r>
     </w:p>
     <w:p>
@@ -5388,21 +5228,15 @@
           <w:sz w:val="24"/>
           <w:szCs w:val="24"/>
         </w:rPr>
-        <w:t xml:space="preserve">While the area of parametric insurance is rapidly growing in the ascent of IoT and the explosion of available data, there will remain many cases where an automatic detection and processing of claims is not possible, e.g. because the derivation of the loss from the event is to complicated or dependent on manual assessment. Specialized and sometimes independent claims agents already exists e.g. in the area of car insurance, where they help insurers to process claims in shorter time. These claims agents can immediately use a decentralized platform, as soon as adequate products are available. For other use cases, prediction markets could be used to decide on certain relevant triggers for specialized insurance contracts, like cat </w:t>
-      </w:r>
-      <w:r>
-        <w:rPr>
-          <w:sz w:val="24"/>
-          <w:szCs w:val="24"/>
-        </w:rPr>
-        <w:t>bonds.</w:t>
-      </w:r>
-      <w:r>
-        <w:rPr>
-          <w:sz w:val="24"/>
-          <w:szCs w:val="24"/>
-        </w:rPr>
-        <w:t xml:space="preserve"> </w:t>
+        <w:t xml:space="preserve">While the area of parametric insurance is rapidly growing in the ascent of IoT and the explosion of available data, there will remain many cases where an automatic detection and processing of claims is not possible, e.g. because the derivation of the loss from the event is to complicated or dependent on manual assessment. Specialized and sometimes independent claims agents </w:t>
+      </w:r>
+      <w:r>
+        <w:rPr>
+          <w:sz w:val="24"/>
+          <w:szCs w:val="24"/>
+        </w:rPr>
+        <w:lastRenderedPageBreak/>
+        <w:t xml:space="preserve">already exists e.g. in the area of car insurance, where they help insurers to process claims in shorter time. These claims agents can immediately use a decentralized platform, as soon as adequate products are available. For other use cases, prediction markets could be used to decide on certain relevant triggers for specialized insurance contracts, like cat bonds. </w:t>
       </w:r>
       <w:r>
         <w:rPr>
@@ -5430,7 +5264,6 @@
           <w:sz w:val="24"/>
           <w:szCs w:val="24"/>
         </w:rPr>
-        <w:lastRenderedPageBreak/>
         <w:t xml:space="preserve">4.3.6 License providers </w:t>
       </w:r>
     </w:p>
@@ -5582,56 +5415,15 @@
           <w:sz w:val="24"/>
           <w:szCs w:val="24"/>
         </w:rPr>
-        <w:t>InsureNET</w:t>
-      </w:r>
-      <w:r>
-        <w:rPr>
-          <w:sz w:val="24"/>
-          <w:szCs w:val="24"/>
-        </w:rPr>
-        <w:t xml:space="preserve"> is building a platform for decentralized insurance applications. Corporates, large and small, not-for-profit groups and insurtech startups can all come together to provide better products and services across the whole insurance value chain. We aim to use blockchain technology to help make the purchase and sale of insurance more efficient; enable lower operational costs; provide greater transparency into the industry compared to traditional operations; and democratize access to reinsurance instruments. Blockchain can provide the means to disintermediate the market with a peer-to-peer risk platform that helps insurance return to its roots as society’s safety net. We even envisage new groups building their own bespoke insurance risk pools and services on the platform. And InsureNET will be a fully-compliant, fully licensed insurance platform for the emerging blockchain economy. The </w:t>
-      </w:r>
-      <w:r>
-        <w:rPr>
-          <w:sz w:val="24"/>
-          <w:szCs w:val="24"/>
-        </w:rPr>
-        <w:t>iNET</w:t>
-      </w:r>
-      <w:r>
-        <w:rPr>
-          <w:sz w:val="24"/>
-          <w:szCs w:val="24"/>
-        </w:rPr>
-        <w:t xml:space="preserve"> token is a protocol token. A protocol token (also known as an ‘Appcoin’ or ‘coin’) is an electronic asset that underlies a network. Tokens perform all kinds of functions depending on the network or platform they back, i.e. users use filecoin to store files on a distributed file-storage network and entities with open hard drive space earn filecoin for storing files. Tokens are an exciting new way to incentivize distributed networks and many uses have yet to be invented! The </w:t>
-      </w:r>
-      <w:r>
-        <w:rPr>
-          <w:sz w:val="24"/>
-          <w:szCs w:val="24"/>
-        </w:rPr>
-        <w:t>iNET</w:t>
-      </w:r>
-      <w:r>
-        <w:rPr>
-          <w:sz w:val="24"/>
-          <w:szCs w:val="24"/>
-        </w:rPr>
-        <w:t xml:space="preserve"> token is the building block for the emerging decentralized insurance economy on blockchain. InsureNET builds a decentralized insurance network which does not rely on an oligarchy of big parties, which control most of the business, like in the traditional insurance business. Instead, many participants can collaborate on new insurance products. Cooperation is welcome, also competition; but there won’t be artificial moats and barriers protecting some big players. The notorious market entry barriers like high capital requirements and regulatory obligations are removed. The </w:t>
-      </w:r>
-      <w:r>
-        <w:rPr>
-          <w:sz w:val="24"/>
-          <w:szCs w:val="24"/>
-        </w:rPr>
-        <w:t>iNET</w:t>
-      </w:r>
-      <w:r>
-        <w:rPr>
-          <w:sz w:val="24"/>
-          <w:szCs w:val="24"/>
-        </w:rPr>
-        <w:t xml:space="preserve"> token enables the economy on this network: participants in the decentralized insurance network cooperate in building insurance products. With the token, you can:</w:t>
+        <w:t xml:space="preserve">InsureNET is building a platform for decentralized insurance applications. Corporates, large and small, not-for-profit groups and insurtech startups can all come together to provide better products and services across the whole insurance value chain. We aim to use blockchain technology to help make the purchase and sale of insurance more efficient; enable lower operational costs; provide greater transparency into the industry compared to traditional operations; and democratize access to reinsurance instruments. Blockchain can provide the means to disintermediate the market with a peer-to-peer risk platform that helps insurance return to its roots as society’s safety net. We even envisage new groups building their own bespoke insurance risk pools and services on the platform. And InsureNET will be a fully-compliant, fully licensed insurance platform for the emerging blockchain economy. The iNET token is a protocol token. A protocol token (also known as an ‘Appcoin’ or ‘coin’) is an electronic asset that underlies a network. Tokens perform all kinds of functions depending on the network or platform they back, i.e. users use filecoin to store files on a distributed file-storage network and entities with open hard drive space earn filecoin for storing files. Tokens are an exciting new way to incentivize distributed networks and many uses have yet to be invented! The iNET token is the building block for the emerging decentralized insurance economy on blockchain. InsureNET builds a decentralized insurance network which does not rely on an oligarchy of big parties, which control most of the business, like in the traditional </w:t>
+      </w:r>
+      <w:r>
+        <w:rPr>
+          <w:sz w:val="24"/>
+          <w:szCs w:val="24"/>
+        </w:rPr>
+        <w:lastRenderedPageBreak/>
+        <w:t>insurance business. Instead, many participants can collaborate on new insurance products. Cooperation is welcome, also competition; but there won’t be artificial moats and barriers protecting some big players. The notorious market entry barriers like high capital requirements and regulatory obligations are removed. The iNET token enables the economy on this network: participants in the decentralized insurance network cooperate in building insurance products. With the token, you can:</w:t>
       </w:r>
     </w:p>
     <w:p>
@@ -5651,7 +5443,6 @@
           <w:sz w:val="24"/>
           <w:szCs w:val="24"/>
         </w:rPr>
-        <w:lastRenderedPageBreak/>
         <w:t>stake tokens as collateral</w:t>
       </w:r>
     </w:p>
@@ -5915,6 +5706,7 @@
           <w:sz w:val="24"/>
           <w:szCs w:val="24"/>
         </w:rPr>
+        <w:lastRenderedPageBreak/>
         <w:t xml:space="preserve">A reinsurance pool, which holds extra collateral and reinsures the risk pool against catastrophic long-tail events which unexpectedly deplete the risk pool or render it unable to issue additional insurance. </w:t>
       </w:r>
     </w:p>
@@ -5982,14 +5774,7 @@
         </w:rPr>
       </w:pPr>
       <w:r>
-        <w:lastRenderedPageBreak/>
-        <w:t xml:space="preserve">Under normal operation, the reinsurance pool holds a non-zero amount of collateral. The system is designed to constrict the total amount of risk underwritten to an amount no greater than the amount of collateral held by the reinsurance pool. At the outset, the reinsurance collateral is gathered through an offering of an initial fixed supply of </w:t>
-      </w:r>
-      <w:r>
-        <w:t>ERC20</w:t>
-      </w:r>
-      <w:r>
-        <w:t xml:space="preserve"> tokens (a crowdsale), and thus the upper bound of the number of policies that can be underwritten with 100% collateral backing is established. The system can be tuned toward a desired maximum liability level where the total risk of the insurance portfolio is capped considerate of market forces. In turn, the risk pool automatically underwrites policies until this upper bound of policies is reached, and then ceases to underwrite policies. This is intended to ensure that every insurance policy is 100% collateralized and no customer can lose a payout to which she is entitled. (If this upper bound is reached but there is further demand for policies, the system's maximum liability parameter can be adjusted higher, and the system will automatically issue and sell tokens to support new policies with minimal dilution.) Also note that a $1M capitalization of the reinsurance pool will support a vastly larger throughput of policies than will likely be required in the early stages of the project. To support normal operation, a minimal collateral reserve is required to be held in the risk pool, and this value is determined by the insurance model. Insurance premiums are calculated as a function of this required collateral, the insurable event in question, and the desired payout for the policy at claim time. The exact calculation is specific to the model, but note that the risk pool is able to subsidize premiums by reserving excess collateral through a variety of means, such as seeding the pool with initial auxiliary capital or retaining revenue in the risk pool. At the time a customer purchases a premium, a 5-10% fixed fee will be assessed on the premium and allocated toward operational costs.</w:t>
+        <w:t>Under normal operation, the reinsurance pool holds a non-zero amount of collateral. The system is designed to constrict the total amount of risk underwritten to an amount no greater than the amount of collateral held by the reinsurance pool. At the outset, the reinsurance collateral is gathered through an offering of an initial fixed supply of ERC20 tokens (a crowdsale), and thus the upper bound of the number of policies that can be underwritten with 100% collateral backing is established. The system can be tuned toward a desired maximum liability level where the total risk of the insurance portfolio is capped considerate of market forces. In turn, the risk pool automatically underwrites policies until this upper bound of policies is reached, and then ceases to underwrite policies. This is intended to ensure that every insurance policy is 100% collateralized and no customer can lose a payout to which she is entitled. (If this upper bound is reached but there is further demand for policies, the system's maximum liability parameter can be adjusted higher, and the system will automatically issue and sell tokens to support new policies with minimal dilution.) Also note that a $1M capitalization of the reinsurance pool will support a vastly larger throughput of policies than will likely be required in the early stages of the project. To support normal operation, a minimal collateral reserve is required to be held in the risk pool, and this value is determined by the insurance model. Insurance premiums are calculated as a function of this required collateral, the insurable event in question, and the desired payout for the policy at claim time. The exact calculation is specific to the model, but note that the risk pool is able to subsidize premiums by reserving excess collateral through a variety of means, such as seeding the pool with initial auxiliary capital or retaining revenue in the risk pool. At the time a customer purchases a premium, a 5-10% fixed fee will be assessed on the premium and allocated toward operational costs.</w:t>
       </w:r>
     </w:p>
     <w:p>
@@ -6078,20 +5863,11 @@
     </w:p>
     <w:p>
       <w:r>
-        <w:t xml:space="preserve">In exceptional circumstances, an outsized number of policies are claimed and this can result in depleting and exceeding the collateral reserved in the risk pool. In this case, the claim liability is paid out to customers from the reinsurance pool, whose precise function is to service this long-tail risk. An event which depletes the reinsurance pool in this way results in a level of collateral below the targeted liability level desired by the business, and the system will issue new </w:t>
-      </w:r>
-      <w:r>
-        <w:t>ERC20</w:t>
-      </w:r>
-      <w:r>
-        <w:t xml:space="preserve"> tokens in order to replenish the pool accordingly. The reinsurance pool is also replenished through the revenue flow described above, and tokens are automatically purchased back from the ERC20 token marketplace when the reinsurance capital exceeds the targeted capitalization. This, in turn, results in deflation of the ERC20 token supply (or an increase in potential acceptable business risk liability) and a token supply which remains </w:t>
+        <w:t xml:space="preserve">In exceptional circumstances, an outsized number of policies are claimed and this can result in depleting and exceeding the collateral reserved in the risk pool. In this case, the claim liability is paid out to </w:t>
       </w:r>
       <w:r>
         <w:lastRenderedPageBreak/>
-        <w:t>“managed”, increasing only at the rate by which the business is able to increase its throughput of policies underwritten</w:t>
-      </w:r>
-      <w:r>
-        <w:t>.</w:t>
+        <w:t>customers from the reinsurance pool, whose precise function is to service this long-tail risk. An event which depletes the reinsurance pool in this way results in a level of collateral below the targeted liability level desired by the business, and the system will issue new ERC20 tokens in order to replenish the pool accordingly. The reinsurance pool is also replenished through the revenue flow described above, and tokens are automatically purchased back from the ERC20 token marketplace when the reinsurance capital exceeds the targeted capitalization. This, in turn, results in deflation of the ERC20 token supply (or an increase in potential acceptable business risk liability) and a token supply which remains “managed”, increasing only at the rate by which the business is able to increase its throughput of policies underwritten.</w:t>
       </w:r>
     </w:p>
     <w:p>
@@ -6153,13 +5929,7 @@
         <w:t>Fair Token Pricing.</w:t>
       </w:r>
       <w:r>
-        <w:t xml:space="preserve"> The fair price of tokens is transparent, as it is the present perpetuity value of a measurable dividend stream which is itself well-defined by the probability model of the insurance portfolio. Given a reasonable risk-free rate and the observed recurring revenue stream of the risk pool, the price of tokens can </w:t>
-      </w:r>
-      <w:r>
-        <w:t>estimate</w:t>
-      </w:r>
-      <w:r>
-        <w:t xml:space="preserve"> without resorting to speculative markets for pricing.</w:t>
+        <w:t xml:space="preserve"> The fair price of tokens is transparent, as it is the present perpetuity value of a measurable dividend stream which is itself well-defined by the probability model of the insurance portfolio. Given a reasonable risk-free rate and the observed recurring revenue stream of the risk pool, the price of tokens can estimate without resorting to speculative markets for pricing.</w:t>
       </w:r>
     </w:p>
     <w:p>
@@ -6178,13 +5948,7 @@
         <w:t>Value Proposition for Crowdsale Participants.</w:t>
       </w:r>
       <w:r>
-        <w:t xml:space="preserve"> Under reasonable risk-free rates available on cryptocurrency-focused markets, such as the Poloniex BTC</w:t>
-      </w:r>
-      <w:r>
-        <w:t xml:space="preserve"> </w:t>
-      </w:r>
-      <w:r>
-        <w:t>lending rate, and assuming modest utilization of the proposed insurance product, the fair pricing of tokens results in substantial incentives for crowdsale participants.</w:t>
+        <w:t xml:space="preserve"> Under reasonable risk-free rates available on cryptocurrency-focused markets, such as the Poloniex BTC lending rate, and assuming modest utilization of the proposed insurance product, the fair pricing of tokens results in substantial incentives for crowdsale participants.</w:t>
       </w:r>
     </w:p>
     <w:p>
@@ -6390,42 +6154,206 @@
           <w:sz w:val="28"/>
           <w:szCs w:val="28"/>
         </w:rPr>
-        <w:t>6 Risk Management</w:t>
-      </w:r>
-    </w:p>
-    <w:p>
-      <w:pPr>
-        <w:rPr>
-          <w:sz w:val="32"/>
-          <w:szCs w:val="32"/>
-        </w:rPr>
-      </w:pPr>
-      <w:r>
-        <w:rPr>
-          <w:sz w:val="24"/>
-          <w:szCs w:val="24"/>
-        </w:rPr>
-        <w:t>We have inventoried the main risks which come along with the disruption of a century old business in a completely new technological context. The risk monitoring and managing process will implement the requirements of the respective jurisdictions. The expertise for setting up a risk management system which fulfills the regulatory requirements is available in the founders’ team.</w:t>
-      </w:r>
-    </w:p>
-    <w:p/>
-    <w:p>
-      <w:pPr>
+        <w:t xml:space="preserve">6 </w:t>
+      </w:r>
+      <w:r>
         <w:rPr>
           <w:b/>
           <w:bCs/>
           <w:sz w:val="28"/>
           <w:szCs w:val="28"/>
         </w:rPr>
-      </w:pPr>
-      <w:r>
+        <w:t>Founder</w:t>
+      </w:r>
+    </w:p>
+    <w:p>
+      <w:pPr>
+        <w:rPr>
+          <w:sz w:val="24"/>
+          <w:szCs w:val="24"/>
+        </w:rPr>
+      </w:pPr>
+      <w:r>
+        <w:rPr>
+          <w:sz w:val="24"/>
+          <w:szCs w:val="24"/>
+        </w:rPr>
+        <w:lastRenderedPageBreak/>
+        <w:t>Founder and CEO: Jason E. Romero of Jacksonville, Florida</w:t>
+      </w:r>
+    </w:p>
+    <w:p>
+      <w:pPr>
         <w:rPr>
           <w:b/>
           <w:bCs/>
           <w:sz w:val="28"/>
           <w:szCs w:val="28"/>
         </w:rPr>
-        <w:lastRenderedPageBreak/>
+      </w:pPr>
+    </w:p>
+    <w:p>
+      <w:pPr>
+        <w:rPr>
+          <w:b/>
+          <w:bCs/>
+          <w:sz w:val="24"/>
+          <w:szCs w:val="24"/>
+        </w:rPr>
+      </w:pPr>
+      <w:r>
+        <w:rPr>
+          <w:b/>
+          <w:bCs/>
+          <w:sz w:val="24"/>
+          <w:szCs w:val="24"/>
+        </w:rPr>
+        <w:t>6.1 Risk Management</w:t>
+      </w:r>
+    </w:p>
+    <w:p>
+      <w:pPr>
+        <w:rPr>
+          <w:sz w:val="24"/>
+          <w:szCs w:val="24"/>
+        </w:rPr>
+      </w:pPr>
+      <w:r>
+        <w:rPr>
+          <w:sz w:val="24"/>
+          <w:szCs w:val="24"/>
+        </w:rPr>
+        <w:t>We have inventoried the main risks which come along with the disruption of a century old business in a completely new technological context. The risk monitoring and managing process will implement the requirements of the respective jurisdictions. The expertise for setting up a risk management system which fulfills the regulatory requirements is available in the founders’ team.</w:t>
+      </w:r>
+    </w:p>
+    <w:p>
+      <w:pPr>
+        <w:rPr>
+          <w:b/>
+          <w:bCs/>
+          <w:sz w:val="24"/>
+          <w:szCs w:val="24"/>
+        </w:rPr>
+      </w:pPr>
+      <w:r>
+        <w:rPr>
+          <w:b/>
+          <w:bCs/>
+          <w:sz w:val="24"/>
+          <w:szCs w:val="24"/>
+        </w:rPr>
+        <w:t xml:space="preserve">6.2 General regulatory strategy </w:t>
+      </w:r>
+    </w:p>
+    <w:p>
+      <w:pPr>
+        <w:rPr>
+          <w:sz w:val="36"/>
+          <w:szCs w:val="36"/>
+        </w:rPr>
+      </w:pPr>
+      <w:r>
+        <w:rPr>
+          <w:sz w:val="24"/>
+          <w:szCs w:val="24"/>
+        </w:rPr>
+        <w:t>InsureNET</w:t>
+      </w:r>
+      <w:r>
+        <w:rPr>
+          <w:sz w:val="24"/>
+          <w:szCs w:val="24"/>
+        </w:rPr>
+        <w:t xml:space="preserve"> aims to enable fully-licensed and fully-regulated insurance products on its decentralized insurance platform. To achieve this ambitious goal, we have been in contact with regulators in multiple jurisdictions to educate them on the role and benefits of blockchain technology in the insurance space. We strongly believe regulatory safety is an essential component of a decentralized insurance platform, and we are working with both regulators and insurance partners in the major markets to be able to roll out commercial products. Acquiring proper authorizations in every market where we will be selling insurance is critical, and we expect to be authorized as an insurance company in one of our top target markets sometime between Q4 20</w:t>
+      </w:r>
+      <w:r>
+        <w:rPr>
+          <w:sz w:val="24"/>
+          <w:szCs w:val="24"/>
+        </w:rPr>
+        <w:t>20</w:t>
+      </w:r>
+      <w:r>
+        <w:rPr>
+          <w:sz w:val="24"/>
+          <w:szCs w:val="24"/>
+        </w:rPr>
+        <w:t xml:space="preserve"> and Q2 20</w:t>
+      </w:r>
+      <w:r>
+        <w:rPr>
+          <w:sz w:val="24"/>
+          <w:szCs w:val="24"/>
+        </w:rPr>
+        <w:t>21</w:t>
+      </w:r>
+      <w:r>
+        <w:rPr>
+          <w:sz w:val="24"/>
+          <w:szCs w:val="24"/>
+        </w:rPr>
+        <w:t xml:space="preserve">. Obtaining authorization to underwrite insurance is a collaborative process involving multiple partners and specialized service providers. </w:t>
+      </w:r>
+      <w:r>
+        <w:rPr>
+          <w:sz w:val="24"/>
+          <w:szCs w:val="24"/>
+        </w:rPr>
+        <w:t>Later</w:t>
+      </w:r>
+      <w:r>
+        <w:rPr>
+          <w:sz w:val="24"/>
+          <w:szCs w:val="24"/>
+        </w:rPr>
+        <w:t xml:space="preserve"> this year, we</w:t>
+      </w:r>
+      <w:r>
+        <w:rPr>
+          <w:sz w:val="24"/>
+          <w:szCs w:val="24"/>
+        </w:rPr>
+        <w:t xml:space="preserve"> will</w:t>
+      </w:r>
+      <w:r>
+        <w:rPr>
+          <w:sz w:val="24"/>
+          <w:szCs w:val="24"/>
+        </w:rPr>
+        <w:t xml:space="preserve"> initiated</w:t>
+      </w:r>
+      <w:r>
+        <w:rPr>
+          <w:sz w:val="24"/>
+          <w:szCs w:val="24"/>
+        </w:rPr>
+        <w:t xml:space="preserve"> </w:t>
+      </w:r>
+      <w:r>
+        <w:rPr>
+          <w:sz w:val="24"/>
+          <w:szCs w:val="24"/>
+        </w:rPr>
+        <w:t>an evaluation of insurance management companies to support our application for authorization. We also plan to share insurance licenses with other insurtech startups as licensing will be one of the services that the platform provides.</w:t>
+      </w:r>
+    </w:p>
+    <w:p/>
+    <w:p>
+      <w:pPr>
+        <w:rPr>
+          <w:b/>
+          <w:bCs/>
+          <w:sz w:val="28"/>
+          <w:szCs w:val="28"/>
+        </w:rPr>
+      </w:pPr>
+      <w:r>
+        <w:rPr>
+          <w:b/>
+          <w:bCs/>
+          <w:sz w:val="28"/>
+          <w:szCs w:val="28"/>
+        </w:rPr>
         <w:t xml:space="preserve">7 Token Sale </w:t>
       </w:r>
     </w:p>
@@ -6479,25 +6407,7 @@
           <w:sz w:val="24"/>
           <w:szCs w:val="24"/>
         </w:rPr>
-        <w:t>7.</w:t>
-      </w:r>
-      <w:r>
-        <w:rPr>
-          <w:b/>
-          <w:bCs/>
-          <w:sz w:val="24"/>
-          <w:szCs w:val="24"/>
-        </w:rPr>
-        <w:t>2</w:t>
-      </w:r>
-      <w:r>
-        <w:rPr>
-          <w:b/>
-          <w:bCs/>
-          <w:sz w:val="24"/>
-          <w:szCs w:val="24"/>
-        </w:rPr>
-        <w:t xml:space="preserve"> Deduction of token sale range </w:t>
+        <w:t xml:space="preserve">7.2 Deduction of token sale range </w:t>
       </w:r>
     </w:p>
     <w:p>
@@ -6560,14 +6470,7 @@
           <w:sz w:val="24"/>
           <w:szCs w:val="24"/>
         </w:rPr>
-        <w:t xml:space="preserve"> </w:t>
-      </w:r>
-      <w:r>
-        <w:rPr>
-          <w:sz w:val="24"/>
-          <w:szCs w:val="24"/>
-        </w:rPr>
-        <w:t xml:space="preserve">will need to capitalize in only one round. </w:t>
+        <w:t xml:space="preserve"> will need to capitalize in only one round. </w:t>
       </w:r>
     </w:p>
     <w:p>
@@ -6587,6 +6490,7 @@
           <w:sz w:val="24"/>
           <w:szCs w:val="24"/>
         </w:rPr>
+        <w:lastRenderedPageBreak/>
         <w:t>InsureNET</w:t>
       </w:r>
       <w:r>
@@ -6594,14 +6498,7 @@
           <w:sz w:val="24"/>
           <w:szCs w:val="24"/>
         </w:rPr>
-        <w:t xml:space="preserve"> </w:t>
-      </w:r>
-      <w:r>
-        <w:rPr>
-          <w:sz w:val="24"/>
-          <w:szCs w:val="24"/>
-        </w:rPr>
-        <w:t>is operating in a completely new field, with less mature systems, with unproven economics. We are pioneers in every aspect of our model, and for this systemic risk an adequate capitalization is mandatory.</w:t>
+        <w:t xml:space="preserve"> is operating in a completely new field, with less mature systems, with unproven economics. We are pioneers in every aspect of our model, and for this systemic risk an adequate capitalization is mandatory.</w:t>
       </w:r>
     </w:p>
     <w:p>
@@ -6737,6 +6634,23 @@
           <w:sz w:val="24"/>
           <w:szCs w:val="24"/>
         </w:rPr>
+        <w:t>InsureNET’s</w:t>
+      </w:r>
+      <w:r>
+        <w:rPr>
+          <w:sz w:val="24"/>
+          <w:szCs w:val="24"/>
+        </w:rPr>
+        <w:t xml:space="preserve"> </w:t>
+      </w:r>
+      <w:r>
+        <w:t xml:space="preserve">own transparency policy, but also enhance the transparency of the whole blockchain sector. </w:t>
+      </w:r>
+      <w:r>
+        <w:rPr>
+          <w:sz w:val="24"/>
+          <w:szCs w:val="24"/>
+        </w:rPr>
         <w:t>InsureNET</w:t>
       </w:r>
       <w:r>
@@ -6744,87 +6658,974 @@
           <w:sz w:val="24"/>
           <w:szCs w:val="24"/>
         </w:rPr>
-        <w:t>’s</w:t>
-      </w:r>
-      <w:r>
-        <w:rPr>
-          <w:sz w:val="24"/>
-          <w:szCs w:val="24"/>
-        </w:rPr>
         <w:t xml:space="preserve"> </w:t>
       </w:r>
       <w:r>
-        <w:t>own transparency policy, but also enhance the transparency of the whole blockchain sector</w:t>
-      </w:r>
-      <w:r>
+        <w:t>and the other members of Project Transparency follow a self-inflicted policy of making public the purpose of every use of funds which exceeds 0.5% of collected funds.</w:t>
+      </w:r>
+    </w:p>
+    <w:p>
+      <w:pPr>
+        <w:rPr>
+          <w:b/>
+          <w:bCs/>
+          <w:sz w:val="24"/>
+          <w:szCs w:val="24"/>
+        </w:rPr>
+      </w:pPr>
+      <w:r>
+        <w:rPr>
+          <w:b/>
+          <w:bCs/>
+          <w:sz w:val="24"/>
+          <w:szCs w:val="24"/>
+        </w:rPr>
+        <w:t>7.</w:t>
+      </w:r>
+      <w:r>
+        <w:rPr>
+          <w:b/>
+          <w:bCs/>
+          <w:sz w:val="24"/>
+          <w:szCs w:val="24"/>
+        </w:rPr>
+        <w:t>4</w:t>
+      </w:r>
+      <w:r>
+        <w:rPr>
+          <w:b/>
+          <w:bCs/>
+          <w:sz w:val="24"/>
+          <w:szCs w:val="24"/>
+        </w:rPr>
+        <w:t xml:space="preserve"> Token Sale contract and audits </w:t>
+      </w:r>
+    </w:p>
+    <w:p>
+      <w:r>
+        <w:t>The token sale smart contracts have been written by the team. The code has undergone three independent audits of well-known solidity experts, which will be published as soon as the final version of the contract is considered stable.</w:t>
+      </w:r>
+    </w:p>
+    <w:p>
+      <w:pPr>
+        <w:rPr>
+          <w:b/>
+          <w:bCs/>
+          <w:sz w:val="24"/>
+          <w:szCs w:val="24"/>
+        </w:rPr>
+      </w:pPr>
+      <w:r>
+        <w:rPr>
+          <w:b/>
+          <w:bCs/>
+          <w:sz w:val="24"/>
+          <w:szCs w:val="24"/>
+        </w:rPr>
+        <w:t>7.</w:t>
+      </w:r>
+      <w:r>
+        <w:rPr>
+          <w:b/>
+          <w:bCs/>
+          <w:sz w:val="24"/>
+          <w:szCs w:val="24"/>
+        </w:rPr>
+        <w:t>5</w:t>
+      </w:r>
+      <w:r>
+        <w:rPr>
+          <w:b/>
+          <w:bCs/>
+          <w:sz w:val="24"/>
+          <w:szCs w:val="24"/>
+        </w:rPr>
+        <w:t xml:space="preserve"> Meeting capital requirements</w:t>
+      </w:r>
+    </w:p>
+    <w:p>
+      <w:pPr>
+        <w:rPr>
+          <w:sz w:val="24"/>
+          <w:szCs w:val="24"/>
+        </w:rPr>
+      </w:pPr>
+      <w:r>
+        <w:rPr>
+          <w:sz w:val="24"/>
+          <w:szCs w:val="24"/>
+        </w:rPr>
+        <w:t xml:space="preserve">The funds collected from the token sale will be transferred </w:t>
+      </w:r>
+      <w:r>
+        <w:rPr>
+          <w:sz w:val="24"/>
+          <w:szCs w:val="24"/>
+        </w:rPr>
+        <w:t>to an InsureNET</w:t>
+      </w:r>
+      <w:r>
+        <w:rPr>
+          <w:sz w:val="24"/>
+          <w:szCs w:val="24"/>
+        </w:rPr>
+        <w:t xml:space="preserve"> </w:t>
+      </w:r>
+      <w:r>
+        <w:rPr>
+          <w:sz w:val="24"/>
+          <w:szCs w:val="24"/>
+        </w:rPr>
+        <w:t>wallet</w:t>
+      </w:r>
+      <w:r>
+        <w:rPr>
+          <w:sz w:val="24"/>
+          <w:szCs w:val="24"/>
+        </w:rPr>
+        <w:t xml:space="preserve">. This transfer - which is, technically speaking, a donation - will enable the DI Foundation to accomplish its goals, which are hard-coded in its purpose. While the foundation will keep its own business lean and cost-effective, it will use its funds in two main areas: </w:t>
+      </w:r>
+    </w:p>
+    <w:p>
+      <w:pPr>
+        <w:pStyle w:val="ListParagraph"/>
+        <w:numPr>
+          <w:ilvl w:val="0"/>
+          <w:numId w:val="22"/>
+        </w:numPr>
+        <w:rPr>
+          <w:sz w:val="24"/>
+          <w:szCs w:val="24"/>
+        </w:rPr>
+      </w:pPr>
+      <w:r>
+        <w:rPr>
+          <w:sz w:val="24"/>
+          <w:szCs w:val="24"/>
+        </w:rPr>
+        <w:t xml:space="preserve">Financing the development of the Decentralized Insurance Protocol and the community of customers, users and participants </w:t>
+      </w:r>
+    </w:p>
+    <w:p>
+      <w:pPr>
+        <w:pStyle w:val="ListParagraph"/>
+        <w:numPr>
+          <w:ilvl w:val="0"/>
+          <w:numId w:val="22"/>
+        </w:numPr>
+        <w:rPr>
+          <w:sz w:val="24"/>
+          <w:szCs w:val="24"/>
+        </w:rPr>
+      </w:pPr>
+      <w:r>
+        <w:rPr>
+          <w:sz w:val="24"/>
+          <w:szCs w:val="24"/>
+        </w:rPr>
+        <w:t>Establishing commercial insurance companies and providing the capitalization for these companies, either alone or together with other partners, preferably from the insurance business.</w:t>
+      </w:r>
+    </w:p>
+    <w:p>
+      <w:pPr>
+        <w:rPr>
+          <w:sz w:val="24"/>
+          <w:szCs w:val="24"/>
+        </w:rPr>
+      </w:pPr>
+      <w:r>
+        <w:rPr>
+          <w:sz w:val="24"/>
+          <w:szCs w:val="24"/>
+        </w:rPr>
+        <w:t>We can deduce the funding goals for our token sale from these two fields, which require and empower each other. Of course, there is a large bandwidth for these numbers. In what follows, we will give lower and upper bounds together with indications how a higher funding will enable a broader or faster approach to our overall objectives. The dependency of the scope from the achieved funding is different for the two areas mentioned above.</w:t>
+      </w:r>
+    </w:p>
+    <w:p>
+      <w:r>
+        <w:lastRenderedPageBreak/>
+        <w:t>For the first field - the development costs - and for simplicity and better understanding, we can organize our estimates in “Levels” (One, Two, Three, Four and Five) with the following meaning:</w:t>
+      </w:r>
+    </w:p>
+    <w:tbl>
+      <w:tblPr>
+        <w:tblStyle w:val="TableGrid"/>
+        <w:tblW w:w="9355" w:type="dxa"/>
+        <w:tblLook w:val="04A0" w:firstRow="1" w:lastRow="0" w:firstColumn="1" w:lastColumn="0" w:noHBand="0" w:noVBand="1"/>
+      </w:tblPr>
+      <w:tblGrid>
+        <w:gridCol w:w="805"/>
+        <w:gridCol w:w="990"/>
+        <w:gridCol w:w="3818"/>
+        <w:gridCol w:w="3022"/>
+        <w:gridCol w:w="720"/>
+      </w:tblGrid>
+      <w:tr>
+        <w:trPr>
+          <w:trHeight w:val="253"/>
+        </w:trPr>
+        <w:tc>
+          <w:tcPr>
+            <w:tcW w:w="805" w:type="dxa"/>
+          </w:tcPr>
+          <w:p>
+            <w:r>
+              <w:t xml:space="preserve"> Level</w:t>
+            </w:r>
+          </w:p>
+        </w:tc>
+        <w:tc>
+          <w:tcPr>
+            <w:tcW w:w="990" w:type="dxa"/>
+          </w:tcPr>
+          <w:p>
+            <w:r>
+              <w:t>Name</w:t>
+            </w:r>
+          </w:p>
+        </w:tc>
+        <w:tc>
+          <w:tcPr>
+            <w:tcW w:w="3818" w:type="dxa"/>
+          </w:tcPr>
+          <w:p>
+            <w:r>
+              <w:t>Description</w:t>
+            </w:r>
+          </w:p>
+        </w:tc>
+        <w:tc>
+          <w:tcPr>
+            <w:tcW w:w="3022" w:type="dxa"/>
+          </w:tcPr>
+          <w:p>
+            <w:r>
+              <w:t>Cost USD</w:t>
+            </w:r>
+          </w:p>
+        </w:tc>
+        <w:tc>
+          <w:tcPr>
+            <w:tcW w:w="720" w:type="dxa"/>
+          </w:tcPr>
+          <w:p>
+            <w:r>
+              <w:t>FTE</w:t>
+            </w:r>
+          </w:p>
+        </w:tc>
+      </w:tr>
+      <w:tr>
+        <w:trPr>
+          <w:trHeight w:val="263"/>
+        </w:trPr>
+        <w:tc>
+          <w:tcPr>
+            <w:tcW w:w="805" w:type="dxa"/>
+          </w:tcPr>
+          <w:p>
+            <w:r>
+              <w:t>1</w:t>
+            </w:r>
+          </w:p>
+        </w:tc>
+        <w:tc>
+          <w:tcPr>
+            <w:tcW w:w="990" w:type="dxa"/>
+          </w:tcPr>
+          <w:p>
+            <w:r>
+              <w:t>One</w:t>
+            </w:r>
+          </w:p>
+        </w:tc>
+        <w:tc>
+          <w:tcPr>
+            <w:tcW w:w="3818" w:type="dxa"/>
+          </w:tcPr>
+          <w:p>
+            <w:r>
+              <w:t>Basic objectives and protocol components. Deliver single working product and achieve self-sustainability. Licensing and Regulations hashed out.</w:t>
+            </w:r>
+          </w:p>
+        </w:tc>
+        <w:tc>
+          <w:tcPr>
+            <w:tcW w:w="3022" w:type="dxa"/>
+          </w:tcPr>
+          <w:p>
+            <w:r>
+              <w:t>5 Million</w:t>
+            </w:r>
+          </w:p>
+        </w:tc>
+        <w:tc>
+          <w:tcPr>
+            <w:tcW w:w="720" w:type="dxa"/>
+          </w:tcPr>
+          <w:p>
+            <w:r>
+              <w:t>15</w:t>
+            </w:r>
+          </w:p>
+        </w:tc>
+      </w:tr>
+      <w:tr>
+        <w:trPr>
+          <w:trHeight w:val="253"/>
+        </w:trPr>
+        <w:tc>
+          <w:tcPr>
+            <w:tcW w:w="805" w:type="dxa"/>
+          </w:tcPr>
+          <w:p>
+            <w:r>
+              <w:t>2</w:t>
+            </w:r>
+          </w:p>
+        </w:tc>
+        <w:tc>
+          <w:tcPr>
+            <w:tcW w:w="990" w:type="dxa"/>
+          </w:tcPr>
+          <w:p>
+            <w:r>
+              <w:t>Two</w:t>
+            </w:r>
+          </w:p>
+        </w:tc>
+        <w:tc>
+          <w:tcPr>
+            <w:tcW w:w="3818" w:type="dxa"/>
+          </w:tcPr>
+          <w:p>
+            <w:r>
+              <w:t>More basic and some advanced objectives. Full protocol components and interaction with other protocols. Achieve revenue stream on deployed product(s).</w:t>
+            </w:r>
+          </w:p>
+        </w:tc>
+        <w:tc>
+          <w:tcPr>
+            <w:tcW w:w="3022" w:type="dxa"/>
+          </w:tcPr>
+          <w:p>
+            <w:r>
+              <w:t>8 Million</w:t>
+            </w:r>
+          </w:p>
+        </w:tc>
+        <w:tc>
+          <w:tcPr>
+            <w:tcW w:w="720" w:type="dxa"/>
+          </w:tcPr>
+          <w:p>
+            <w:r>
+              <w:t>25</w:t>
+            </w:r>
+          </w:p>
+        </w:tc>
+      </w:tr>
+      <w:tr>
+        <w:trPr>
+          <w:trHeight w:val="253"/>
+        </w:trPr>
+        <w:tc>
+          <w:tcPr>
+            <w:tcW w:w="805" w:type="dxa"/>
+          </w:tcPr>
+          <w:p>
+            <w:r>
+              <w:t>3</w:t>
+            </w:r>
+          </w:p>
+        </w:tc>
+        <w:tc>
+          <w:tcPr>
+            <w:tcW w:w="990" w:type="dxa"/>
+          </w:tcPr>
+          <w:p>
+            <w:r>
+              <w:t>Three</w:t>
+            </w:r>
+          </w:p>
+        </w:tc>
+        <w:tc>
+          <w:tcPr>
+            <w:tcW w:w="3818" w:type="dxa"/>
+          </w:tcPr>
+          <w:p>
+            <w:r>
+              <w:t>Accomplish most objectives. Full protocol and interaction with other protocols. Revenue stream for agents, underwriters and insureds.</w:t>
+            </w:r>
+          </w:p>
+        </w:tc>
+        <w:tc>
+          <w:tcPr>
+            <w:tcW w:w="3022" w:type="dxa"/>
+          </w:tcPr>
+          <w:p>
+            <w:r>
+              <w:t>10 Million</w:t>
+            </w:r>
+          </w:p>
+        </w:tc>
+        <w:tc>
+          <w:tcPr>
+            <w:tcW w:w="720" w:type="dxa"/>
+          </w:tcPr>
+          <w:p>
+            <w:r>
+              <w:t>30</w:t>
+            </w:r>
+          </w:p>
+        </w:tc>
+      </w:tr>
+      <w:tr>
+        <w:trPr>
+          <w:trHeight w:val="253"/>
+        </w:trPr>
+        <w:tc>
+          <w:tcPr>
+            <w:tcW w:w="805" w:type="dxa"/>
+          </w:tcPr>
+          <w:p>
+            <w:r>
+              <w:t>4</w:t>
+            </w:r>
+          </w:p>
+        </w:tc>
+        <w:tc>
+          <w:tcPr>
+            <w:tcW w:w="990" w:type="dxa"/>
+          </w:tcPr>
+          <w:p>
+            <w:r>
+              <w:t>Four</w:t>
+            </w:r>
+          </w:p>
+        </w:tc>
+        <w:tc>
+          <w:tcPr>
+            <w:tcW w:w="3818" w:type="dxa"/>
+          </w:tcPr>
+          <w:p>
+            <w:r>
+              <w:t>Begin risk trading platform with the risk pool tokens or iNETr tokens. Revenue stream for reinsurer.</w:t>
+            </w:r>
+          </w:p>
+        </w:tc>
+        <w:tc>
+          <w:tcPr>
+            <w:tcW w:w="3022" w:type="dxa"/>
+          </w:tcPr>
+          <w:p>
+            <w:r>
+              <w:t>15 Million</w:t>
+            </w:r>
+          </w:p>
+        </w:tc>
+        <w:tc>
+          <w:tcPr>
+            <w:tcW w:w="720" w:type="dxa"/>
+          </w:tcPr>
+          <w:p>
+            <w:r>
+              <w:t>40</w:t>
+            </w:r>
+          </w:p>
+        </w:tc>
+      </w:tr>
+      <w:tr>
+        <w:trPr>
+          <w:trHeight w:val="253"/>
+        </w:trPr>
+        <w:tc>
+          <w:tcPr>
+            <w:tcW w:w="805" w:type="dxa"/>
+          </w:tcPr>
+          <w:p>
+            <w:r>
+              <w:t>5</w:t>
+            </w:r>
+          </w:p>
+        </w:tc>
+        <w:tc>
+          <w:tcPr>
+            <w:tcW w:w="990" w:type="dxa"/>
+          </w:tcPr>
+          <w:p>
+            <w:r>
+              <w:t>Five</w:t>
+            </w:r>
+          </w:p>
+        </w:tc>
+        <w:tc>
+          <w:tcPr>
+            <w:tcW w:w="3818" w:type="dxa"/>
+          </w:tcPr>
+          <w:p>
+            <w:r>
+              <w:t>Full operation of all protocols and systems with working integrations. Revenue streams for all users.</w:t>
+            </w:r>
+          </w:p>
+        </w:tc>
+        <w:tc>
+          <w:tcPr>
+            <w:tcW w:w="3022" w:type="dxa"/>
+          </w:tcPr>
+          <w:p>
+            <w:r>
+              <w:t>28 Million</w:t>
+            </w:r>
+          </w:p>
+        </w:tc>
+        <w:tc>
+          <w:tcPr>
+            <w:tcW w:w="720" w:type="dxa"/>
+          </w:tcPr>
+          <w:p>
+            <w:r>
+              <w:t>75</w:t>
+            </w:r>
+          </w:p>
+        </w:tc>
+      </w:tr>
+    </w:tbl>
+    <w:p/>
+    <w:p>
+      <w:pPr>
+        <w:rPr>
+          <w:sz w:val="24"/>
+          <w:szCs w:val="24"/>
+        </w:rPr>
+      </w:pPr>
+      <w:r>
+        <w:rPr>
+          <w:sz w:val="24"/>
+          <w:szCs w:val="24"/>
+        </w:rPr>
+        <w:t>*</w:t>
+      </w:r>
+      <w:r>
+        <w:rPr>
+          <w:sz w:val="24"/>
+          <w:szCs w:val="24"/>
+        </w:rPr>
+        <w:t xml:space="preserve">The funds will be spending over a period of 2 years. We calculate an FTE (Full Time </w:t>
+      </w:r>
+      <w:r>
+        <w:rPr>
+          <w:sz w:val="24"/>
+          <w:szCs w:val="24"/>
+        </w:rPr>
+        <w:t>Employee</w:t>
+      </w:r>
+      <w:r>
+        <w:rPr>
+          <w:sz w:val="24"/>
+          <w:szCs w:val="24"/>
+        </w:rPr>
+        <w:t xml:space="preserve">) with average cost of USD 100K per year. The costs will be </w:t>
+      </w:r>
+      <w:r>
+        <w:rPr>
+          <w:sz w:val="24"/>
+          <w:szCs w:val="24"/>
+        </w:rPr>
+        <w:t>covered by</w:t>
+      </w:r>
+      <w:r>
+        <w:rPr>
+          <w:sz w:val="24"/>
+          <w:szCs w:val="24"/>
+        </w:rPr>
+        <w:t xml:space="preserve"> </w:t>
+      </w:r>
+      <w:r>
+        <w:rPr>
+          <w:sz w:val="24"/>
+          <w:szCs w:val="24"/>
+        </w:rPr>
+        <w:t>InsureNET Foundation proceeds</w:t>
+      </w:r>
+      <w:r>
+        <w:rPr>
+          <w:sz w:val="24"/>
+          <w:szCs w:val="24"/>
+        </w:rPr>
         <w:t>.</w:t>
       </w:r>
+    </w:p>
+    <w:p>
+      <w:pPr>
+        <w:rPr>
+          <w:sz w:val="24"/>
+          <w:szCs w:val="24"/>
+        </w:rPr>
+      </w:pPr>
+      <w:r>
+        <w:rPr>
+          <w:sz w:val="24"/>
+          <w:szCs w:val="24"/>
+        </w:rPr>
+        <w:t>For the second field - the capitalization of commercial entities, which act as subsidiaries of the foundation, the metric for the capitalization is different. Due to the basic regulatory approach the business volume of an insurance company is roughly proportional to its capitalization, because in insurance, business volume means risks, and risks need to be covered by own funds. To get an estimate, we can examine some quantitative material, e.g. the results of the famous “Quantitative Impact Study 5” 20 which was conducted prior to the introduction of Solvency II. It gives a very rough estimate for the ratio between the “SCR” - the Solvency Capital Requirement - and the sum of individual risks taken by an insurance company.</w:t>
+      </w:r>
+    </w:p>
+    <w:p>
+      <w:pPr>
+        <w:rPr>
+          <w:sz w:val="24"/>
+          <w:szCs w:val="24"/>
+        </w:rPr>
+      </w:pPr>
+      <w:r>
+        <w:rPr>
+          <w:sz w:val="24"/>
+          <w:szCs w:val="24"/>
+        </w:rPr>
+        <w:t>F</w:t>
+      </w:r>
+      <w:r>
+        <w:rPr>
+          <w:sz w:val="24"/>
+          <w:szCs w:val="24"/>
+        </w:rPr>
+        <w:t>or</w:t>
+      </w:r>
+      <w:r>
+        <w:rPr>
+          <w:sz w:val="24"/>
+          <w:szCs w:val="24"/>
+        </w:rPr>
+        <w:t xml:space="preserve"> $</w:t>
+      </w:r>
+      <w:r>
+        <w:rPr>
+          <w:sz w:val="24"/>
+          <w:szCs w:val="24"/>
+        </w:rPr>
+        <w:t xml:space="preserve">1M insured risks we need a minimum of about 41.2% = </w:t>
+      </w:r>
+      <w:r>
+        <w:rPr>
+          <w:sz w:val="24"/>
+          <w:szCs w:val="24"/>
+        </w:rPr>
+        <w:t>$</w:t>
+      </w:r>
+      <w:r>
+        <w:rPr>
+          <w:sz w:val="24"/>
+          <w:szCs w:val="24"/>
+        </w:rPr>
+        <w:t xml:space="preserve">412K own funds to fulfill the Solvency II capital requirements. The remaining risk is covered by diversification (35.1%) and sharing (23.7%). </w:t>
+      </w:r>
+      <w:r>
+        <w:rPr>
+          <w:sz w:val="24"/>
+          <w:szCs w:val="24"/>
+        </w:rPr>
+        <w:t>With that being said, level one will allow us to put over $5M of policy in force.</w:t>
+      </w:r>
+    </w:p>
+    <w:p>
+      <w:pPr>
+        <w:rPr>
+          <w:sz w:val="24"/>
+          <w:szCs w:val="24"/>
+        </w:rPr>
+      </w:pPr>
+      <w:r>
+        <w:rPr>
+          <w:sz w:val="24"/>
+          <w:szCs w:val="24"/>
+        </w:rPr>
+        <w:t>This number, however, is a minimum - most insurance company grossly overachieve this by factors up to more than 400%</w:t>
+      </w:r>
+      <w:r>
+        <w:rPr>
+          <w:sz w:val="24"/>
+          <w:szCs w:val="24"/>
+        </w:rPr>
+        <w:t>. This gross over estimate means that we could only provide $1M in coverage. We are going to consider this more carefully and do some more data modelling before publishing our results.</w:t>
+      </w:r>
+    </w:p>
+    <w:p>
+      <w:pPr>
+        <w:rPr>
+          <w:sz w:val="24"/>
+          <w:szCs w:val="24"/>
+        </w:rPr>
+      </w:pPr>
+      <w:r>
+        <w:rPr>
+          <w:sz w:val="24"/>
+          <w:szCs w:val="24"/>
+        </w:rPr>
+        <w:lastRenderedPageBreak/>
+        <w:t>Furthermore, due to the operational complexity of an insurance business, an insurance company is difficult to operate at the bare minimum of capital. Economies of scale become effective at larger scales, and therefore we estimate the minimum solvency capital required to run a sustainable insurance at about USD 10M. Solvency capital is, however, only one part of the equation. Regulations in most countries require the provision of a separate “organizational fund” to finance the operational costs of ramping up an insurance business. The organizational fund is typically between 25-50% of the necessary solvency capital. In total, we can estimate the minimum total capital requirement for starting an insurance business between USD 12,5M - USD 15M.</w:t>
+      </w:r>
+    </w:p>
+    <w:p>
+      <w:pPr>
+        <w:rPr>
+          <w:sz w:val="32"/>
+          <w:szCs w:val="32"/>
+        </w:rPr>
+      </w:pPr>
+      <w:r>
+        <w:rPr>
+          <w:sz w:val="24"/>
+          <w:szCs w:val="24"/>
+        </w:rPr>
+        <w:t xml:space="preserve">This number is plausible, because it’s in the same magnitude as the bare minimum capital required to establish an insurance company in </w:t>
+      </w:r>
+      <w:r>
+        <w:rPr>
+          <w:sz w:val="24"/>
+          <w:szCs w:val="24"/>
+        </w:rPr>
+        <w:t>the United States</w:t>
+      </w:r>
+      <w:r>
+        <w:rPr>
+          <w:sz w:val="24"/>
+          <w:szCs w:val="24"/>
+        </w:rPr>
+        <w:t>. However, the same report shows that most promising startups are much better capitalized. Lemonade e.g. commands USD 60M after their third round, trove has USD 84 M and Indian based Digit Insurance has another USD 60M.</w:t>
+      </w:r>
+    </w:p>
+    <w:p>
+      <w:pPr>
+        <w:rPr>
+          <w:b/>
+          <w:bCs/>
+          <w:sz w:val="32"/>
+          <w:szCs w:val="32"/>
+        </w:rPr>
+      </w:pPr>
+      <w:r>
+        <w:rPr>
+          <w:b/>
+          <w:bCs/>
+          <w:sz w:val="24"/>
+          <w:szCs w:val="24"/>
+        </w:rPr>
+        <w:t>7.6 Deduction of token sale range</w:t>
+      </w:r>
+    </w:p>
+    <w:p>
+      <w:pPr>
+        <w:rPr>
+          <w:sz w:val="24"/>
+          <w:szCs w:val="24"/>
+        </w:rPr>
+      </w:pPr>
+      <w:r>
+        <w:rPr>
+          <w:sz w:val="24"/>
+          <w:szCs w:val="24"/>
+        </w:rPr>
+        <w:t xml:space="preserve">From what has been said, we have a range of USD 5-10M for development costs and a starting point for capitalization of USD 12.5 - 15M. Coming to </w:t>
+      </w:r>
+      <w:r>
+        <w:rPr>
+          <w:sz w:val="24"/>
+          <w:szCs w:val="24"/>
+        </w:rPr>
+        <w:t>InsureNET</w:t>
+      </w:r>
+      <w:r>
+        <w:rPr>
+          <w:sz w:val="24"/>
+          <w:szCs w:val="24"/>
+        </w:rPr>
+        <w:t xml:space="preserve">, we have several additional factors to take into consideration: </w:t>
+      </w:r>
+    </w:p>
+    <w:p>
+      <w:pPr>
+        <w:pStyle w:val="ListParagraph"/>
+        <w:numPr>
+          <w:ilvl w:val="0"/>
+          <w:numId w:val="23"/>
+        </w:numPr>
+        <w:rPr>
+          <w:sz w:val="24"/>
+          <w:szCs w:val="24"/>
+        </w:rPr>
+      </w:pPr>
+      <w:r>
+        <w:rPr>
+          <w:sz w:val="24"/>
+          <w:szCs w:val="24"/>
+        </w:rPr>
+        <w:t>F</w:t>
+      </w:r>
+      <w:r>
+        <w:rPr>
+          <w:sz w:val="24"/>
+          <w:szCs w:val="24"/>
+        </w:rPr>
+        <w:t xml:space="preserve">inanced over various rounds, InsureNET will need to capitalize in </w:t>
+      </w:r>
+      <w:r>
+        <w:rPr>
+          <w:sz w:val="24"/>
+          <w:szCs w:val="24"/>
+        </w:rPr>
+        <w:t>all</w:t>
+      </w:r>
+      <w:r>
+        <w:rPr>
+          <w:sz w:val="24"/>
+          <w:szCs w:val="24"/>
+        </w:rPr>
+        <w:t xml:space="preserve"> round</w:t>
+      </w:r>
+      <w:r>
+        <w:rPr>
+          <w:sz w:val="24"/>
+          <w:szCs w:val="24"/>
+        </w:rPr>
+        <w:t>s</w:t>
+      </w:r>
+      <w:r>
+        <w:rPr>
+          <w:sz w:val="24"/>
+          <w:szCs w:val="24"/>
+        </w:rPr>
+        <w:t xml:space="preserve">. </w:t>
+      </w:r>
+    </w:p>
+    <w:p>
+      <w:pPr>
+        <w:pStyle w:val="ListParagraph"/>
+        <w:numPr>
+          <w:ilvl w:val="0"/>
+          <w:numId w:val="23"/>
+        </w:numPr>
+        <w:rPr>
+          <w:sz w:val="24"/>
+          <w:szCs w:val="24"/>
+        </w:rPr>
+      </w:pPr>
+      <w:r>
+        <w:rPr>
+          <w:sz w:val="24"/>
+          <w:szCs w:val="24"/>
+        </w:rPr>
+        <w:t xml:space="preserve">InsureNET is operating in a completely new field, with less mature systems, with unproven economics. We will be pioneers in every aspect of our model, and for this systemic risk an adequate capitalization is mandatory. </w:t>
+      </w:r>
+    </w:p>
+    <w:p>
+      <w:pPr>
+        <w:pStyle w:val="ListParagraph"/>
+        <w:numPr>
+          <w:ilvl w:val="0"/>
+          <w:numId w:val="23"/>
+        </w:numPr>
+        <w:rPr>
+          <w:sz w:val="24"/>
+          <w:szCs w:val="24"/>
+        </w:rPr>
+      </w:pPr>
+      <w:r>
+        <w:rPr>
+          <w:sz w:val="24"/>
+          <w:szCs w:val="24"/>
+        </w:rPr>
+        <w:t xml:space="preserve">For the same reason, we expect that regulators will demand higher capital requirements than an equivalent insurance operating in a traditional model. </w:t>
+      </w:r>
+    </w:p>
+    <w:p>
+      <w:pPr>
+        <w:pStyle w:val="ListParagraph"/>
+        <w:numPr>
+          <w:ilvl w:val="0"/>
+          <w:numId w:val="23"/>
+        </w:numPr>
+        <w:rPr>
+          <w:sz w:val="24"/>
+          <w:szCs w:val="24"/>
+        </w:rPr>
+      </w:pPr>
+      <w:r>
+        <w:rPr>
+          <w:sz w:val="24"/>
+          <w:szCs w:val="24"/>
+        </w:rPr>
+        <w:t>Ramping up our business can last longer than expected, and it is not yet clear how fast mass adoption of crypto currencies and crypto business models will start.</w:t>
+      </w:r>
+    </w:p>
+    <w:p>
+      <w:pPr>
+        <w:rPr>
+          <w:sz w:val="24"/>
+          <w:szCs w:val="24"/>
+        </w:rPr>
+      </w:pPr>
+      <w:r>
+        <w:rPr>
+          <w:sz w:val="24"/>
+          <w:szCs w:val="24"/>
+        </w:rPr>
+        <w:t>We therefore target a hard cap of USD 50M, but we can as well take off with as much as USD 20M. Reaching the hard cap would give us the runway to develop protocol and community more organically and would significantly reduce risks. But for every amount north of the minimum we can start as well.</w:t>
+      </w:r>
+    </w:p>
+    <w:p>
+      <w:pPr>
+        <w:rPr>
+          <w:b/>
+          <w:bCs/>
+          <w:sz w:val="24"/>
+          <w:szCs w:val="24"/>
+        </w:rPr>
+      </w:pPr>
+      <w:r>
+        <w:rPr>
+          <w:b/>
+          <w:bCs/>
+          <w:sz w:val="24"/>
+          <w:szCs w:val="24"/>
+        </w:rPr>
+        <w:t>7.7 iNETr Token Migration</w:t>
+      </w:r>
+    </w:p>
+    <w:p>
+      <w:r>
+        <w:t>Proceeds from selling iNET tokens have been used to back research and development and initial operational costs.</w:t>
+      </w:r>
       <w:r>
         <w:t xml:space="preserve"> </w:t>
       </w:r>
       <w:r>
-        <w:rPr>
-          <w:sz w:val="24"/>
-          <w:szCs w:val="24"/>
-        </w:rPr>
-        <w:t>InsureNET</w:t>
-      </w:r>
-      <w:r>
-        <w:rPr>
-          <w:sz w:val="24"/>
-          <w:szCs w:val="24"/>
-        </w:rPr>
-        <w:t xml:space="preserve"> </w:t>
-      </w:r>
-      <w:r>
-        <w:t>and the other members of Project Transparency follow a self-inflicted policy of making public the purpose of every use of funds which exceeds 0.5% of collected funds.</w:t>
-      </w:r>
-    </w:p>
-    <w:p>
-      <w:pPr>
-        <w:rPr>
-          <w:b/>
-          <w:bCs/>
-          <w:sz w:val="24"/>
-          <w:szCs w:val="24"/>
-        </w:rPr>
-      </w:pPr>
-      <w:r>
-        <w:rPr>
-          <w:b/>
-          <w:bCs/>
-          <w:sz w:val="24"/>
-          <w:szCs w:val="24"/>
-        </w:rPr>
-        <w:t>7.</w:t>
-      </w:r>
-      <w:r>
-        <w:rPr>
-          <w:b/>
-          <w:bCs/>
-          <w:sz w:val="24"/>
-          <w:szCs w:val="24"/>
-        </w:rPr>
-        <w:t>4</w:t>
-      </w:r>
-      <w:r>
-        <w:rPr>
-          <w:b/>
-          <w:bCs/>
-          <w:sz w:val="24"/>
-          <w:szCs w:val="24"/>
-        </w:rPr>
-        <w:t xml:space="preserve"> Token Sale contract and audits </w:t>
-      </w:r>
-    </w:p>
-    <w:p>
-      <w:r>
-        <w:t>The token sale smart contracts have been written by the team. The code has undergone three independent audits of well-known solidity experts, which will be published as soon as the final version of the contract is considered stable.</w:t>
+        <w:t>iNET token holders will receive a fair share of iNETr-tokens in the upcoming “Token Generating Event” (TGE) for their engagement in an early stage of InsureNET. The conditions will be published together with the iNET token sale document.</w:t>
+      </w:r>
+    </w:p>
+    <w:p/>
+    <w:p>
+      <w:pPr>
+        <w:rPr>
+          <w:b/>
+          <w:bCs/>
+          <w:sz w:val="28"/>
+          <w:szCs w:val="28"/>
+        </w:rPr>
+      </w:pPr>
+      <w:r>
+        <w:rPr>
+          <w:b/>
+          <w:bCs/>
+          <w:sz w:val="28"/>
+          <w:szCs w:val="28"/>
+        </w:rPr>
+        <w:lastRenderedPageBreak/>
+        <w:t>8 Credit Risk Model</w:t>
       </w:r>
     </w:p>
     <w:p/>
     <w:p/>
-    <w:p/>
     <w:p>
       <w:pPr>
         <w:rPr>
@@ -6834,28 +7635,27 @@
           <w:szCs w:val="28"/>
         </w:rPr>
       </w:pPr>
-      <w:r>
+    </w:p>
+    <w:p>
+      <w:pPr>
         <w:rPr>
           <w:b/>
           <w:bCs/>
           <w:sz w:val="28"/>
           <w:szCs w:val="28"/>
         </w:rPr>
-        <w:lastRenderedPageBreak/>
-        <w:t>8 Credit Risk Mode</w:t>
-      </w:r>
-      <w:r>
+      </w:pPr>
+    </w:p>
+    <w:p>
+      <w:pPr>
         <w:rPr>
           <w:b/>
           <w:bCs/>
           <w:sz w:val="28"/>
           <w:szCs w:val="28"/>
         </w:rPr>
-        <w:t>l</w:t>
-      </w:r>
-    </w:p>
-    <w:p/>
-    <w:p/>
+      </w:pPr>
+    </w:p>
     <w:p>
       <w:pPr>
         <w:rPr>
@@ -7055,44 +7855,23 @@
           <w:szCs w:val="28"/>
         </w:rPr>
       </w:pPr>
-    </w:p>
-    <w:p>
-      <w:pPr>
+      <w:r>
         <w:rPr>
           <w:b/>
           <w:bCs/>
           <w:sz w:val="28"/>
           <w:szCs w:val="28"/>
         </w:rPr>
-      </w:pPr>
-    </w:p>
-    <w:p>
-      <w:pPr>
+        <w:lastRenderedPageBreak/>
+        <w:t xml:space="preserve">9 </w:t>
+      </w:r>
+      <w:r>
         <w:rPr>
           <w:b/>
           <w:bCs/>
           <w:sz w:val="28"/>
           <w:szCs w:val="28"/>
         </w:rPr>
-      </w:pPr>
-    </w:p>
-    <w:p>
-      <w:pPr>
-        <w:rPr>
-          <w:b/>
-          <w:bCs/>
-          <w:sz w:val="28"/>
-          <w:szCs w:val="28"/>
-        </w:rPr>
-      </w:pPr>
-      <w:r>
-        <w:rPr>
-          <w:b/>
-          <w:bCs/>
-          <w:sz w:val="28"/>
-          <w:szCs w:val="28"/>
-        </w:rPr>
-        <w:lastRenderedPageBreak/>
         <w:t>Appendix</w:t>
       </w:r>
     </w:p>
@@ -7101,24 +7880,18 @@
         <w:rPr>
           <w:b/>
           <w:bCs/>
-          <w:u w:val="single"/>
-        </w:rPr>
-      </w:pPr>
-      <w:r>
-        <w:rPr>
-          <w:b/>
-          <w:bCs/>
-          <w:u w:val="single"/>
-        </w:rPr>
-        <w:t>Partners</w:t>
-      </w:r>
-      <w:r>
-        <w:rPr>
-          <w:b/>
-          <w:bCs/>
-          <w:u w:val="single"/>
-        </w:rPr>
-        <w:t>:</w:t>
+          <w:sz w:val="24"/>
+          <w:szCs w:val="24"/>
+        </w:rPr>
+      </w:pPr>
+      <w:r>
+        <w:rPr>
+          <w:b/>
+          <w:bCs/>
+          <w:sz w:val="24"/>
+          <w:szCs w:val="24"/>
+        </w:rPr>
+        <w:t>9.1 Partners</w:t>
       </w:r>
     </w:p>
     <w:p>
@@ -7128,21 +7901,258 @@
           <w:ilvl w:val="0"/>
           <w:numId w:val="2"/>
         </w:numPr>
-      </w:pPr>
-      <w:r>
+        <w:rPr>
+          <w:sz w:val="24"/>
+          <w:szCs w:val="24"/>
+        </w:rPr>
+      </w:pPr>
+      <w:r>
+        <w:rPr>
+          <w:sz w:val="24"/>
+          <w:szCs w:val="24"/>
+        </w:rPr>
         <w:t>ACORD - information exchange regulation in the insurance industry</w:t>
       </w:r>
     </w:p>
-    <w:p/>
-    <w:p>
-      <w:pPr>
-        <w:rPr>
-          <w:b/>
-          <w:bCs/>
-          <w:sz w:val="28"/>
-          <w:szCs w:val="28"/>
-        </w:rPr>
-      </w:pPr>
+    <w:p>
+      <w:bookmarkStart w:id="0" w:name="_Hlk36213847"/>
+    </w:p>
+    <w:p>
+      <w:pPr>
+        <w:rPr>
+          <w:b/>
+          <w:bCs/>
+          <w:sz w:val="24"/>
+          <w:szCs w:val="24"/>
+        </w:rPr>
+      </w:pPr>
+      <w:r>
+        <w:rPr>
+          <w:b/>
+          <w:bCs/>
+          <w:sz w:val="24"/>
+          <w:szCs w:val="24"/>
+        </w:rPr>
+        <w:t>9.2</w:t>
+      </w:r>
+      <w:r>
+        <w:rPr>
+          <w:b/>
+          <w:bCs/>
+          <w:sz w:val="24"/>
+          <w:szCs w:val="24"/>
+        </w:rPr>
+        <w:t xml:space="preserve"> Example:</w:t>
+      </w:r>
+      <w:r>
+        <w:rPr>
+          <w:b/>
+          <w:bCs/>
+          <w:sz w:val="24"/>
+          <w:szCs w:val="24"/>
+        </w:rPr>
+        <w:t xml:space="preserve"> </w:t>
+      </w:r>
+      <w:bookmarkStart w:id="1" w:name="_Hlk36105221"/>
+      <w:r>
+        <w:rPr>
+          <w:b/>
+          <w:bCs/>
+          <w:sz w:val="24"/>
+          <w:szCs w:val="24"/>
+        </w:rPr>
+        <w:t>Use of an oracle in an insurance context</w:t>
+      </w:r>
+      <w:bookmarkEnd w:id="1"/>
+    </w:p>
+    <w:p>
+      <w:pPr>
+        <w:rPr>
+          <w:sz w:val="24"/>
+          <w:szCs w:val="24"/>
+        </w:rPr>
+      </w:pPr>
+      <w:r>
+        <w:t>The TokenStake contract serves as an abstract interface. It provides four functions: two functions for staking and two functions for releasing:</w:t>
+      </w:r>
+    </w:p>
+    <w:p>
+      <w:pPr>
+        <w:rPr>
+          <w:sz w:val="24"/>
+          <w:szCs w:val="24"/>
+        </w:rPr>
+      </w:pPr>
+      <w:r>
+        <w:rPr>
+          <w:noProof/>
+          <w:sz w:val="24"/>
+          <w:szCs w:val="24"/>
+        </w:rPr>
+        <mc:AlternateContent>
+          <mc:Choice Requires="wps">
+            <w:drawing>
+              <wp:anchor distT="0" distB="0" distL="114300" distR="114300" simplePos="0" relativeHeight="251659264" behindDoc="0" locked="0" layoutInCell="1" allowOverlap="1" wp14:anchorId="483502EF" wp14:editId="4DBAE54F">
+                <wp:simplePos x="0" y="0"/>
+                <wp:positionH relativeFrom="margin">
+                  <wp:align>right</wp:align>
+                </wp:positionH>
+                <wp:positionV relativeFrom="paragraph">
+                  <wp:posOffset>16164</wp:posOffset>
+                </wp:positionV>
+                <wp:extent cx="5915891" cy="1870363"/>
+                <wp:effectExtent l="0" t="0" r="27940" b="15875"/>
+                <wp:wrapNone/>
+                <wp:docPr id="2" name="Rectangle 2"/>
+                <wp:cNvGraphicFramePr/>
+                <a:graphic xmlns:a="http://schemas.openxmlformats.org/drawingml/2006/main">
+                  <a:graphicData uri="http://schemas.microsoft.com/office/word/2010/wordprocessingShape">
+                    <wps:wsp>
+                      <wps:cNvSpPr/>
+                      <wps:spPr>
+                        <a:xfrm>
+                          <a:off x="0" y="0"/>
+                          <a:ext cx="5915891" cy="1870363"/>
+                        </a:xfrm>
+                        <a:prstGeom prst="rect">
+                          <a:avLst/>
+                        </a:prstGeom>
+                      </wps:spPr>
+                      <wps:style>
+                        <a:lnRef idx="2">
+                          <a:schemeClr val="accent1">
+                            <a:shade val="50000"/>
+                          </a:schemeClr>
+                        </a:lnRef>
+                        <a:fillRef idx="1">
+                          <a:schemeClr val="accent1"/>
+                        </a:fillRef>
+                        <a:effectRef idx="0">
+                          <a:schemeClr val="accent1"/>
+                        </a:effectRef>
+                        <a:fontRef idx="minor">
+                          <a:schemeClr val="lt1"/>
+                        </a:fontRef>
+                      </wps:style>
+                      <wps:txbx>
+                        <w:txbxContent>
+                          <w:p>
+                            <w:r>
+                              <w:t xml:space="preserve">contract TokenStake { </w:t>
+                            </w:r>
+                          </w:p>
+                          <w:p>
+                            <w:pPr>
+                              <w:ind w:firstLine="720"/>
+                            </w:pPr>
+                            <w:r>
+                              <w:t xml:space="preserve">function stakeFor(address _staker, uint256 _value) public returns (bool) ; </w:t>
+                            </w:r>
+                          </w:p>
+                          <w:p>
+                            <w:pPr>
+                              <w:ind w:firstLine="720"/>
+                            </w:pPr>
+                            <w:r>
+                              <w:t>function stake(uint256 _value) internal returns (bool);</w:t>
+                            </w:r>
+                          </w:p>
+                          <w:p>
+                            <w:pPr>
+                              <w:ind w:firstLine="720"/>
+                            </w:pPr>
+                            <w:r>
+                              <w:t xml:space="preserve">function releaseFor(address _beneficiary, uint _value) internal returns (bool); </w:t>
+                            </w:r>
+                          </w:p>
+                          <w:p>
+                            <w:pPr>
+                              <w:ind w:firstLine="720"/>
+                            </w:pPr>
+                            <w:r>
+                              <w:t xml:space="preserve">function release(uint _value) internal returns (bool); </w:t>
+                            </w:r>
+                          </w:p>
+                          <w:p>
+                            <w:r>
+                              <w:t>}</w:t>
+                            </w:r>
+                          </w:p>
+                        </w:txbxContent>
+                      </wps:txbx>
+                      <wps:bodyPr rot="0" spcFirstLastPara="0" vertOverflow="overflow" horzOverflow="overflow" vert="horz" wrap="square" lIns="91440" tIns="45720" rIns="91440" bIns="45720" numCol="1" spcCol="0" rtlCol="0" fromWordArt="0" anchor="ctr" anchorCtr="0" forceAA="0" compatLnSpc="1">
+                        <a:prstTxWarp prst="textNoShape">
+                          <a:avLst/>
+                        </a:prstTxWarp>
+                        <a:noAutofit/>
+                      </wps:bodyPr>
+                    </wps:wsp>
+                  </a:graphicData>
+                </a:graphic>
+                <wp14:sizeRelH relativeFrom="margin">
+                  <wp14:pctWidth>0</wp14:pctWidth>
+                </wp14:sizeRelH>
+                <wp14:sizeRelV relativeFrom="margin">
+                  <wp14:pctHeight>0</wp14:pctHeight>
+                </wp14:sizeRelV>
+              </wp:anchor>
+            </w:drawing>
+          </mc:Choice>
+          <mc:Fallback>
+            <w:pict>
+              <v:rect w14:anchorId="483502EF" id="Rectangle 2" o:spid="_x0000_s1026" style="position:absolute;margin-left:414.6pt;margin-top:1.25pt;width:465.8pt;height:147.25pt;z-index:251659264;visibility:visible;mso-wrap-style:square;mso-width-percent:0;mso-height-percent:0;mso-wrap-distance-left:9pt;mso-wrap-distance-top:0;mso-wrap-distance-right:9pt;mso-wrap-distance-bottom:0;mso-position-horizontal:right;mso-position-horizontal-relative:margin;mso-position-vertical:absolute;mso-position-vertical-relative:text;mso-width-percent:0;mso-height-percent:0;mso-width-relative:margin;mso-height-relative:margin;v-text-anchor:middle" o:gfxdata="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" fillcolor="#4472c4 [3204]" strokecolor="#1f3763 [1604]" strokeweight="1pt">
+                <v:textbox>
+                  <w:txbxContent>
+                    <w:p>
+                      <w:r>
+                        <w:t xml:space="preserve">contract TokenStake { </w:t>
+                      </w:r>
+                    </w:p>
+                    <w:p>
+                      <w:pPr>
+                        <w:ind w:firstLine="720"/>
+                      </w:pPr>
+                      <w:r>
+                        <w:t xml:space="preserve">function stakeFor(address _staker, uint256 _value) public returns (bool) ; </w:t>
+                      </w:r>
+                    </w:p>
+                    <w:p>
+                      <w:pPr>
+                        <w:ind w:firstLine="720"/>
+                      </w:pPr>
+                      <w:r>
+                        <w:t>function stake(uint256 _value) internal returns (bool);</w:t>
+                      </w:r>
+                    </w:p>
+                    <w:p>
+                      <w:pPr>
+                        <w:ind w:firstLine="720"/>
+                      </w:pPr>
+                      <w:r>
+                        <w:t xml:space="preserve">function releaseFor(address _beneficiary, uint _value) internal returns (bool); </w:t>
+                      </w:r>
+                    </w:p>
+                    <w:p>
+                      <w:pPr>
+                        <w:ind w:firstLine="720"/>
+                      </w:pPr>
+                      <w:r>
+                        <w:t xml:space="preserve">function release(uint _value) internal returns (bool); </w:t>
+                      </w:r>
+                    </w:p>
+                    <w:p>
+                      <w:r>
+                        <w:t>}</w:t>
+                      </w:r>
+                    </w:p>
+                  </w:txbxContent>
+                </v:textbox>
+                <w10:wrap anchorx="margin"/>
+              </v:rect>
+            </w:pict>
+          </mc:Fallback>
+        </mc:AlternateContent>
+      </w:r>
     </w:p>
     <w:p>
       <w:pPr>
@@ -7168,45 +8178,376 @@
     <w:p/>
     <w:p/>
     <w:p/>
-    <w:p/>
-    <w:p/>
-    <w:p/>
-    <w:p/>
-    <w:p/>
-    <w:p/>
-    <w:p/>
-    <w:p/>
-    <w:p/>
-    <w:p/>
-    <w:p>
-      <w:pPr>
-        <w:rPr>
-          <w:b/>
-          <w:bCs/>
-        </w:rPr>
-      </w:pPr>
-    </w:p>
-    <w:p>
-      <w:pPr>
-        <w:rPr>
-          <w:b/>
-          <w:bCs/>
-        </w:rPr>
-      </w:pPr>
-    </w:p>
-    <w:p/>
-    <w:p/>
-    <w:p/>
-    <w:p/>
-    <w:p>
-      <w:pPr>
-        <w:rPr>
-          <w:b/>
-          <w:bCs/>
+    <w:p>
+      <w:pPr>
+        <w:rPr>
+          <w:sz w:val="24"/>
+          <w:szCs w:val="24"/>
+        </w:rPr>
+      </w:pPr>
+      <w:r>
+        <w:rPr>
+          <w:sz w:val="24"/>
+          <w:szCs w:val="24"/>
+        </w:rPr>
+        <w:t xml:space="preserve">The staking functions are public, anyone can transfer tokens to the contract. To notify the contract about the incoming tokens, this has to be done in two steps: </w:t>
+      </w:r>
+    </w:p>
+    <w:p>
+      <w:pPr>
+        <w:pStyle w:val="ListParagraph"/>
+        <w:numPr>
+          <w:ilvl w:val="0"/>
+          <w:numId w:val="21"/>
+        </w:numPr>
+        <w:rPr>
+          <w:sz w:val="24"/>
+          <w:szCs w:val="24"/>
+        </w:rPr>
+      </w:pPr>
+      <w:r>
+        <w:rPr>
+          <w:sz w:val="24"/>
+          <w:szCs w:val="24"/>
+        </w:rPr>
+        <w:t xml:space="preserve">The token owner approves the TokenStake contract over the sum of tokens to be staked. </w:t>
+      </w:r>
+    </w:p>
+    <w:p>
+      <w:pPr>
+        <w:pStyle w:val="ListParagraph"/>
+        <w:numPr>
+          <w:ilvl w:val="0"/>
+          <w:numId w:val="21"/>
+        </w:numPr>
+        <w:rPr>
+          <w:sz w:val="24"/>
+          <w:szCs w:val="24"/>
+        </w:rPr>
+      </w:pPr>
+      <w:r>
+        <w:rPr>
+          <w:sz w:val="24"/>
+          <w:szCs w:val="24"/>
+        </w:rPr>
+        <w:t xml:space="preserve">The token owner calls stake or stakeFor. </w:t>
+      </w:r>
+    </w:p>
+    <w:p>
+      <w:pPr>
+        <w:rPr>
+          <w:sz w:val="24"/>
+          <w:szCs w:val="24"/>
+        </w:rPr>
+      </w:pPr>
+      <w:r>
+        <w:rPr>
+          <w:sz w:val="24"/>
+          <w:szCs w:val="24"/>
+        </w:rPr>
+        <w:t>The TokenStake contract then transfers the token to the TokenStake contract and records the tokens in an internal ledger. The release functions are internal, therefore the TokenStake contract itself has not much utility: If you transfer tokens to the original Token</w:t>
+      </w:r>
+      <w:r>
+        <w:rPr>
+          <w:sz w:val="24"/>
+          <w:szCs w:val="24"/>
+        </w:rPr>
+        <w:t>S</w:t>
+      </w:r>
+      <w:r>
+        <w:rPr>
+          <w:sz w:val="24"/>
+          <w:szCs w:val="24"/>
+        </w:rPr>
+        <w:t xml:space="preserve">take contract, the tokens will be locked forever. </w:t>
+      </w:r>
+    </w:p>
+    <w:p>
+      <w:pPr>
+        <w:rPr>
+          <w:sz w:val="24"/>
+          <w:szCs w:val="24"/>
+        </w:rPr>
+      </w:pPr>
+      <w:r>
+        <w:rPr>
+          <w:sz w:val="24"/>
+          <w:szCs w:val="24"/>
+        </w:rPr>
+        <w:t>The TokenStake contract becomes useful if you extend it with some additional logic, which binds the release functions to some condition. This condition can be arbitrarily implemented. A typical use would be a time lock: the release function can be called after a certain block or time is reached. As a more complex example, we present another use case where the TokenStake contract is used to reward an oracle for providing the information in due time. First, we present the basic skeleton of a blockchain oracle</w:t>
+      </w:r>
+      <w:r>
+        <w:rPr>
+          <w:sz w:val="24"/>
+          <w:szCs w:val="24"/>
+        </w:rPr>
+        <w:t>.</w:t>
+      </w:r>
+    </w:p>
+    <w:p>
+      <w:pPr>
+        <w:rPr>
+          <w:sz w:val="24"/>
+          <w:szCs w:val="24"/>
+        </w:rPr>
+      </w:pPr>
+      <w:r>
+        <w:rPr>
+          <w:sz w:val="24"/>
+          <w:szCs w:val="24"/>
+        </w:rPr>
+        <w:t xml:space="preserve">A contract using this oracle will extend this interface. It will then call query() with a string containing the actual request (e.g. a http url with an api call, or an sql query). The actual oracle will watch the Query event, perform the query offchain, and then call __callback with the </w:t>
+      </w:r>
+      <w:r>
+        <w:rPr>
+          <w:sz w:val="24"/>
+          <w:szCs w:val="24"/>
+        </w:rPr>
+        <w:lastRenderedPageBreak/>
+        <w:t>result. The id parameter is used to discriminate parallel calls to the oracle. We can now extend this basic interface with a reward mechanism:</w:t>
+      </w:r>
+      <w:r>
+        <w:rPr>
+          <w:sz w:val="24"/>
+          <w:szCs w:val="24"/>
+        </w:rPr>
+        <w:t xml:space="preserve"> </w:t>
+      </w:r>
+      <w:r>
+        <w:rPr>
+          <w:sz w:val="24"/>
+          <w:szCs w:val="24"/>
+        </w:rPr>
+        <w:t xml:space="preserve">the oracle receives </w:t>
+      </w:r>
+      <w:r>
+        <w:rPr>
+          <w:sz w:val="24"/>
+          <w:szCs w:val="24"/>
+        </w:rPr>
+        <w:t>10</w:t>
+      </w:r>
+      <w:r>
+        <w:rPr>
+          <w:sz w:val="24"/>
+          <w:szCs w:val="24"/>
+        </w:rPr>
+        <w:t xml:space="preserve"> </w:t>
+      </w:r>
+      <w:r>
+        <w:rPr>
+          <w:sz w:val="24"/>
+          <w:szCs w:val="24"/>
+        </w:rPr>
+        <w:t>tokens</w:t>
+      </w:r>
+      <w:r>
+        <w:rPr>
+          <w:sz w:val="24"/>
+          <w:szCs w:val="24"/>
+        </w:rPr>
+        <w:t xml:space="preserve"> for each __callback which is performed within </w:t>
+      </w:r>
+      <w:r>
+        <w:rPr>
+          <w:sz w:val="24"/>
+          <w:szCs w:val="24"/>
+        </w:rPr>
+        <w:t>15</w:t>
+      </w:r>
+      <w:r>
+        <w:rPr>
+          <w:sz w:val="24"/>
+          <w:szCs w:val="24"/>
+        </w:rPr>
+        <w:t xml:space="preserve"> minutes of the respective query</w:t>
+      </w:r>
+      <w:r>
+        <w:rPr>
+          <w:sz w:val="24"/>
+          <w:szCs w:val="24"/>
+        </w:rPr>
+        <w:t xml:space="preserve"> and we plan to come up with a better bonus schedule and work with some additional partners in this space</w:t>
+      </w:r>
+      <w:r>
+        <w:rPr>
+          <w:sz w:val="24"/>
+          <w:szCs w:val="24"/>
+        </w:rPr>
+        <w:t>:</w:t>
+      </w:r>
+    </w:p>
+    <w:p>
+      <w:pPr>
+        <w:rPr>
+          <w:sz w:val="24"/>
+          <w:szCs w:val="24"/>
+        </w:rPr>
+      </w:pPr>
+      <w:r>
+        <w:rPr>
+          <w:sz w:val="24"/>
+          <w:szCs w:val="24"/>
+        </w:rPr>
+        <w:drawing>
+          <wp:inline distT="0" distB="0" distL="0" distR="0" wp14:anchorId="5DFF2C34" wp14:editId="214FA288">
+            <wp:extent cx="5801535" cy="3372321"/>
+            <wp:effectExtent l="0" t="0" r="8890" b="0"/>
+            <wp:docPr id="6" name="Picture 6"/>
+            <wp:cNvGraphicFramePr>
+              <a:graphicFrameLocks xmlns:a="http://schemas.openxmlformats.org/drawingml/2006/main" noChangeAspect="1"/>
+            </wp:cNvGraphicFramePr>
+            <a:graphic xmlns:a="http://schemas.openxmlformats.org/drawingml/2006/main">
+              <a:graphicData uri="http://schemas.openxmlformats.org/drawingml/2006/picture">
+                <pic:pic xmlns:pic="http://schemas.openxmlformats.org/drawingml/2006/picture">
+                  <pic:nvPicPr>
+                    <pic:cNvPr id="1" name=""/>
+                    <pic:cNvPicPr/>
+                  </pic:nvPicPr>
+                  <pic:blipFill>
+                    <a:blip r:embed="rId10"/>
+                    <a:stretch>
+                      <a:fillRect/>
+                    </a:stretch>
+                  </pic:blipFill>
+                  <pic:spPr>
+                    <a:xfrm>
+                      <a:off x="0" y="0"/>
+                      <a:ext cx="5801535" cy="3372321"/>
+                    </a:xfrm>
+                    <a:prstGeom prst="rect">
+                      <a:avLst/>
+                    </a:prstGeom>
+                  </pic:spPr>
+                </pic:pic>
+              </a:graphicData>
+            </a:graphic>
+          </wp:inline>
+        </w:drawing>
+      </w:r>
+    </w:p>
+    <w:p>
+      <w:pPr>
+        <w:rPr>
           <w:sz w:val="28"/>
           <w:szCs w:val="28"/>
         </w:rPr>
       </w:pPr>
+      <w:r>
+        <w:rPr>
+          <w:sz w:val="24"/>
+          <w:szCs w:val="24"/>
+        </w:rPr>
+        <w:t>Finally, we put everything together in a simple insurance contract. We assume that somebody has already approved the insurance for the transfer of a number of tokens. In case of a timely delivery of the request, the oracle (with address contractor) receives 10 tokens. The oracle - simplified - checks the “</w:t>
+      </w:r>
+      <w:r>
+        <w:rPr>
+          <w:sz w:val="24"/>
+          <w:szCs w:val="24"/>
+        </w:rPr>
+        <w:t>weather</w:t>
+      </w:r>
+      <w:r>
+        <w:rPr>
+          <w:sz w:val="24"/>
+          <w:szCs w:val="24"/>
+        </w:rPr>
+        <w:t xml:space="preserve">” and yields “ok” if the </w:t>
+      </w:r>
+      <w:r>
+        <w:rPr>
+          <w:sz w:val="24"/>
+          <w:szCs w:val="24"/>
+        </w:rPr>
+        <w:t>area</w:t>
+      </w:r>
+      <w:r>
+        <w:rPr>
+          <w:sz w:val="24"/>
+          <w:szCs w:val="24"/>
+        </w:rPr>
+        <w:t xml:space="preserve"> can be insured</w:t>
+      </w:r>
+      <w:r>
+        <w:rPr>
+          <w:sz w:val="24"/>
+          <w:szCs w:val="24"/>
+        </w:rPr>
+        <w:t>.</w:t>
+      </w:r>
+    </w:p>
+    <w:p>
+      <w:pPr>
+        <w:rPr>
+          <w:sz w:val="24"/>
+          <w:szCs w:val="24"/>
+        </w:rPr>
+      </w:pPr>
+    </w:p>
+    <w:p>
+      <w:pPr>
+        <w:rPr>
+          <w:sz w:val="24"/>
+          <w:szCs w:val="24"/>
+        </w:rPr>
+      </w:pPr>
+    </w:p>
+    <w:p>
+      <w:pPr>
+        <w:rPr>
+          <w:sz w:val="24"/>
+          <w:szCs w:val="24"/>
+        </w:rPr>
+      </w:pPr>
+    </w:p>
+    <w:p>
+      <w:pPr>
+        <w:rPr>
+          <w:sz w:val="24"/>
+          <w:szCs w:val="24"/>
+        </w:rPr>
+      </w:pPr>
+    </w:p>
+    <w:p>
+      <w:pPr>
+        <w:rPr>
+          <w:sz w:val="24"/>
+          <w:szCs w:val="24"/>
+        </w:rPr>
+      </w:pPr>
+    </w:p>
+    <w:p>
+      <w:pPr>
+        <w:rPr>
+          <w:sz w:val="24"/>
+          <w:szCs w:val="24"/>
+        </w:rPr>
+      </w:pPr>
+    </w:p>
+    <w:p>
+      <w:pPr>
+        <w:rPr>
+          <w:sz w:val="24"/>
+          <w:szCs w:val="24"/>
+        </w:rPr>
+      </w:pPr>
+    </w:p>
+    <w:p>
+      <w:pPr>
+        <w:rPr>
+          <w:sz w:val="24"/>
+          <w:szCs w:val="24"/>
+        </w:rPr>
+      </w:pPr>
+    </w:p>
+    <w:bookmarkEnd w:id="0"/>
+    <w:p>
+      <w:pPr>
+        <w:rPr>
+          <w:sz w:val="24"/>
+          <w:szCs w:val="24"/>
+        </w:rPr>
+      </w:pPr>
     </w:p>
     <w:p>
       <w:pPr>
@@ -7217,6 +8558,8 @@
           <w:szCs w:val="28"/>
         </w:rPr>
       </w:pPr>
+      <w:bookmarkStart w:id="2" w:name="_GoBack"/>
+      <w:bookmarkEnd w:id="2"/>
       <w:r>
         <w:rPr>
           <w:b/>
@@ -7245,10 +8588,7 @@
     </w:p>
     <w:p>
       <w:r>
-        <w:t>I</w:t>
-      </w:r>
-      <w:r>
-        <w:t>nsureNET payouts – how much and how often?</w:t>
+        <w:t>InsureNET payouts – how much and how often?</w:t>
       </w:r>
     </w:p>
     <w:p>
@@ -7350,10 +8690,7 @@
     <w:p/>
     <w:p>
       <w:r>
-        <w:t xml:space="preserve">How many tokens will be </w:t>
-      </w:r>
-      <w:r>
-        <w:t>issued?</w:t>
+        <w:t>How many tokens will be issued?</w:t>
       </w:r>
     </w:p>
     <w:p>
@@ -7361,10 +8698,7 @@
         <w:ind w:firstLine="720"/>
       </w:pPr>
       <w:r>
-        <w:t>total supply</w:t>
-      </w:r>
-      <w:r>
-        <w:t xml:space="preserve"> = 100,000,000 (100 Million)</w:t>
+        <w:t>total supply = 100,000,000 (100 Million)</w:t>
       </w:r>
     </w:p>
     <w:p>
@@ -7375,10 +8709,7 @@
     <w:p>
       <w:r>
         <w:tab/>
-        <w:t>Private, Pre and Post sales</w:t>
-      </w:r>
-      <w:r>
-        <w:t xml:space="preserve"> (Bonuses)</w:t>
+        <w:t>Private, Pre and Post sales (Bonuses)</w:t>
       </w:r>
     </w:p>
     <w:p>
@@ -7388,13 +8719,7 @@
     </w:p>
     <w:p>
       <w:r>
-        <w:t xml:space="preserve">Value: 1 ETH = </w:t>
-      </w:r>
-      <w:r>
-        <w:t>100</w:t>
-      </w:r>
-      <w:r>
-        <w:t xml:space="preserve"> iNET</w:t>
+        <w:t>Value: 1 ETH = 100 iNET</w:t>
       </w:r>
     </w:p>
     <w:p/>
@@ -7509,107 +8834,74 @@
           <w:u w:val="single"/>
         </w:rPr>
         <w:lastRenderedPageBreak/>
-        <w:t>Distribution Plan (iNET</w:t>
-      </w:r>
-      <w:r>
+        <w:t>Distribution Plan (iNETr ERC721 Authentication Token)</w:t>
+      </w:r>
+    </w:p>
+    <w:p>
+      <w:pPr>
         <w:rPr>
           <w:b/>
           <w:bCs/>
           <w:u w:val="single"/>
         </w:rPr>
-        <w:t>r</w:t>
-      </w:r>
-      <w:r>
+      </w:pPr>
+      <w:r>
+        <w:t>These tokens are for our clients, insureds, agents, brokers, stakeholders, investors, employees and owners to authenticate on our platform of services.</w:t>
+      </w:r>
+    </w:p>
+    <w:p/>
+    <w:p>
+      <w:pPr>
         <w:rPr>
           <w:b/>
           <w:bCs/>
           <w:u w:val="single"/>
         </w:rPr>
-        <w:t xml:space="preserve"> ERC721 Authentication Token)</w:t>
-      </w:r>
-    </w:p>
-    <w:p>
-      <w:pPr>
+      </w:pPr>
+      <w:r>
         <w:rPr>
           <w:b/>
           <w:bCs/>
           <w:u w:val="single"/>
         </w:rPr>
-      </w:pPr>
-      <w:r>
-        <w:t>These tokens are for our clients, insureds, agents, brokers, stakeholders, investors, employees and owners to authenticate on our platform of services.</w:t>
-      </w:r>
-    </w:p>
-    <w:p/>
-    <w:p>
-      <w:pPr>
+        <w:t>Platform</w:t>
+      </w:r>
+      <w:r>
         <w:rPr>
           <w:b/>
           <w:bCs/>
           <w:u w:val="single"/>
         </w:rPr>
-      </w:pPr>
+        <w:t xml:space="preserve"> Release Date</w:t>
+      </w:r>
       <w:r>
         <w:rPr>
           <w:b/>
           <w:bCs/>
           <w:u w:val="single"/>
         </w:rPr>
-        <w:t>Platform</w:t>
-      </w:r>
-      <w:r>
-        <w:rPr>
-          <w:b/>
-          <w:bCs/>
-          <w:u w:val="single"/>
-        </w:rPr>
-        <w:t xml:space="preserve"> Release Date</w:t>
-      </w:r>
-      <w:r>
-        <w:rPr>
-          <w:b/>
-          <w:bCs/>
-          <w:u w:val="single"/>
-        </w:rPr>
         <w:t>:</w:t>
       </w:r>
     </w:p>
     <w:p>
       <w:r>
-        <w:t>Ethereum MainNet</w:t>
-      </w:r>
-      <w:r>
-        <w:t>:</w:t>
-      </w:r>
-    </w:p>
-    <w:p>
-      <w:r>
-        <w:t>Ethereum Rinkeby</w:t>
-      </w:r>
-      <w:r>
-        <w:t>:</w:t>
-      </w:r>
-    </w:p>
-    <w:p>
-      <w:r>
-        <w:t>Ethereum Kovan</w:t>
-      </w:r>
-      <w:r>
-        <w:t>:</w:t>
-      </w:r>
-    </w:p>
-    <w:p>
-      <w:r>
-        <w:t>Ethereum Ropsten</w:t>
-      </w:r>
-      <w:r>
-        <w:t>:</w:t>
-      </w:r>
-      <w:r>
-        <w:t xml:space="preserve"> 2020-04-01</w:t>
-      </w:r>
-      <w:bookmarkStart w:id="0" w:name="_GoBack"/>
-      <w:bookmarkEnd w:id="0"/>
+        <w:t>Ethereum MainNet:</w:t>
+      </w:r>
+    </w:p>
+    <w:p>
+      <w:r>
+        <w:t>Ethereum Rinkeby:</w:t>
+      </w:r>
+    </w:p>
+    <w:p>
+      <w:r>
+        <w:t>Ethereum Kovan:</w:t>
+      </w:r>
+    </w:p>
+    <w:p>
+      <w:r>
+        <w:t>Ethereum Ropsten: 2020-04-01</w:t>
+      </w:r>
     </w:p>
     <w:p/>
     <w:p>
@@ -7727,6 +9019,7 @@
         </w:rPr>
       </w:pPr>
     </w:p>
+    <w:p/>
     <w:p/>
     <w:p/>
     <w:p/>
@@ -8157,6 +9450,95 @@
     </w:lvl>
   </w:abstractNum>
   <w:abstractNum w:abstractNumId="4" w15:restartNumberingAfterBreak="0">
+    <w:nsid w:val="0FFF4E1F"/>
+    <w:multiLevelType w:val="hybridMultilevel"/>
+    <w:tmpl w:val="E6945808"/>
+    <w:lvl w:ilvl="0" w:tplc="0409000F">
+      <w:start w:val="1"/>
+      <w:numFmt w:val="decimal"/>
+      <w:lvlText w:val="%1."/>
+      <w:lvlJc w:val="left"/>
+      <w:pPr>
+        <w:ind w:left="720" w:hanging="360"/>
+      </w:pPr>
+      <w:rPr>
+        <w:rFonts w:hint="default"/>
+      </w:rPr>
+    </w:lvl>
+    <w:lvl w:ilvl="1" w:tplc="04090019" w:tentative="1">
+      <w:start w:val="1"/>
+      <w:numFmt w:val="lowerLetter"/>
+      <w:lvlText w:val="%2."/>
+      <w:lvlJc w:val="left"/>
+      <w:pPr>
+        <w:ind w:left="1440" w:hanging="360"/>
+      </w:pPr>
+    </w:lvl>
+    <w:lvl w:ilvl="2" w:tplc="0409001B" w:tentative="1">
+      <w:start w:val="1"/>
+      <w:numFmt w:val="lowerRoman"/>
+      <w:lvlText w:val="%3."/>
+      <w:lvlJc w:val="right"/>
+      <w:pPr>
+        <w:ind w:left="2160" w:hanging="180"/>
+      </w:pPr>
+    </w:lvl>
+    <w:lvl w:ilvl="3" w:tplc="0409000F" w:tentative="1">
+      <w:start w:val="1"/>
+      <w:numFmt w:val="decimal"/>
+      <w:lvlText w:val="%4."/>
+      <w:lvlJc w:val="left"/>
+      <w:pPr>
+        <w:ind w:left="2880" w:hanging="360"/>
+      </w:pPr>
+    </w:lvl>
+    <w:lvl w:ilvl="4" w:tplc="04090019" w:tentative="1">
+      <w:start w:val="1"/>
+      <w:numFmt w:val="lowerLetter"/>
+      <w:lvlText w:val="%5."/>
+      <w:lvlJc w:val="left"/>
+      <w:pPr>
+        <w:ind w:left="3600" w:hanging="360"/>
+      </w:pPr>
+    </w:lvl>
+    <w:lvl w:ilvl="5" w:tplc="0409001B" w:tentative="1">
+      <w:start w:val="1"/>
+      <w:numFmt w:val="lowerRoman"/>
+      <w:lvlText w:val="%6."/>
+      <w:lvlJc w:val="right"/>
+      <w:pPr>
+        <w:ind w:left="4320" w:hanging="180"/>
+      </w:pPr>
+    </w:lvl>
+    <w:lvl w:ilvl="6" w:tplc="0409000F" w:tentative="1">
+      <w:start w:val="1"/>
+      <w:numFmt w:val="decimal"/>
+      <w:lvlText w:val="%7."/>
+      <w:lvlJc w:val="left"/>
+      <w:pPr>
+        <w:ind w:left="5040" w:hanging="360"/>
+      </w:pPr>
+    </w:lvl>
+    <w:lvl w:ilvl="7" w:tplc="04090019" w:tentative="1">
+      <w:start w:val="1"/>
+      <w:numFmt w:val="lowerLetter"/>
+      <w:lvlText w:val="%8."/>
+      <w:lvlJc w:val="left"/>
+      <w:pPr>
+        <w:ind w:left="5760" w:hanging="360"/>
+      </w:pPr>
+    </w:lvl>
+    <w:lvl w:ilvl="8" w:tplc="0409001B" w:tentative="1">
+      <w:start w:val="1"/>
+      <w:numFmt w:val="lowerRoman"/>
+      <w:lvlText w:val="%9."/>
+      <w:lvlJc w:val="right"/>
+      <w:pPr>
+        <w:ind w:left="6480" w:hanging="180"/>
+      </w:pPr>
+    </w:lvl>
+  </w:abstractNum>
+  <w:abstractNum w:abstractNumId="5" w15:restartNumberingAfterBreak="0">
     <w:nsid w:val="18FE6EB6"/>
     <w:multiLevelType w:val="hybridMultilevel"/>
     <w:tmpl w:val="2D7415D4"/>
@@ -8269,7 +9651,7 @@
       </w:rPr>
     </w:lvl>
   </w:abstractNum>
-  <w:abstractNum w:abstractNumId="5" w15:restartNumberingAfterBreak="0">
+  <w:abstractNum w:abstractNumId="6" w15:restartNumberingAfterBreak="0">
     <w:nsid w:val="1A6C49FC"/>
     <w:multiLevelType w:val="multilevel"/>
     <w:tmpl w:val="B3148A26"/>
@@ -8390,7 +9772,7 @@
       </w:rPr>
     </w:lvl>
   </w:abstractNum>
-  <w:abstractNum w:abstractNumId="6" w15:restartNumberingAfterBreak="0">
+  <w:abstractNum w:abstractNumId="7" w15:restartNumberingAfterBreak="0">
     <w:nsid w:val="1D5B6752"/>
     <w:multiLevelType w:val="hybridMultilevel"/>
     <w:tmpl w:val="EDC413E2"/>
@@ -8479,7 +9861,7 @@
       </w:pPr>
     </w:lvl>
   </w:abstractNum>
-  <w:abstractNum w:abstractNumId="7" w15:restartNumberingAfterBreak="0">
+  <w:abstractNum w:abstractNumId="8" w15:restartNumberingAfterBreak="0">
     <w:nsid w:val="25612CC6"/>
     <w:multiLevelType w:val="hybridMultilevel"/>
     <w:tmpl w:val="74765E98"/>
@@ -8565,7 +9947,7 @@
       </w:pPr>
     </w:lvl>
   </w:abstractNum>
-  <w:abstractNum w:abstractNumId="8" w15:restartNumberingAfterBreak="0">
+  <w:abstractNum w:abstractNumId="9" w15:restartNumberingAfterBreak="0">
     <w:nsid w:val="28F33048"/>
     <w:multiLevelType w:val="hybridMultilevel"/>
     <w:tmpl w:val="400A3C02"/>
@@ -8654,7 +10036,7 @@
       </w:pPr>
     </w:lvl>
   </w:abstractNum>
-  <w:abstractNum w:abstractNumId="9" w15:restartNumberingAfterBreak="0">
+  <w:abstractNum w:abstractNumId="10" w15:restartNumberingAfterBreak="0">
     <w:nsid w:val="30AA268C"/>
     <w:multiLevelType w:val="hybridMultilevel"/>
     <w:tmpl w:val="EB584CA2"/>
@@ -8740,7 +10122,7 @@
       </w:pPr>
     </w:lvl>
   </w:abstractNum>
-  <w:abstractNum w:abstractNumId="10" w15:restartNumberingAfterBreak="0">
+  <w:abstractNum w:abstractNumId="11" w15:restartNumberingAfterBreak="0">
     <w:nsid w:val="405C5A83"/>
     <w:multiLevelType w:val="hybridMultilevel"/>
     <w:tmpl w:val="2BBC54BA"/>
@@ -8829,7 +10211,7 @@
       </w:pPr>
     </w:lvl>
   </w:abstractNum>
-  <w:abstractNum w:abstractNumId="11" w15:restartNumberingAfterBreak="0">
+  <w:abstractNum w:abstractNumId="12" w15:restartNumberingAfterBreak="0">
     <w:nsid w:val="408B5516"/>
     <w:multiLevelType w:val="hybridMultilevel"/>
     <w:tmpl w:val="029801E2"/>
@@ -8918,7 +10300,7 @@
       </w:pPr>
     </w:lvl>
   </w:abstractNum>
-  <w:abstractNum w:abstractNumId="12" w15:restartNumberingAfterBreak="0">
+  <w:abstractNum w:abstractNumId="13" w15:restartNumberingAfterBreak="0">
     <w:nsid w:val="40F23692"/>
     <w:multiLevelType w:val="hybridMultilevel"/>
     <w:tmpl w:val="6F6E58B4"/>
@@ -9004,7 +10386,7 @@
       </w:pPr>
     </w:lvl>
   </w:abstractNum>
-  <w:abstractNum w:abstractNumId="13" w15:restartNumberingAfterBreak="0">
+  <w:abstractNum w:abstractNumId="14" w15:restartNumberingAfterBreak="0">
     <w:nsid w:val="433C1CB4"/>
     <w:multiLevelType w:val="hybridMultilevel"/>
     <w:tmpl w:val="CA884472"/>
@@ -9090,7 +10472,7 @@
       </w:pPr>
     </w:lvl>
   </w:abstractNum>
-  <w:abstractNum w:abstractNumId="14" w15:restartNumberingAfterBreak="0">
+  <w:abstractNum w:abstractNumId="15" w15:restartNumberingAfterBreak="0">
     <w:nsid w:val="485E1125"/>
     <w:multiLevelType w:val="hybridMultilevel"/>
     <w:tmpl w:val="5A56EE1E"/>
@@ -9179,7 +10561,96 @@
       </w:pPr>
     </w:lvl>
   </w:abstractNum>
-  <w:abstractNum w:abstractNumId="15" w15:restartNumberingAfterBreak="0">
+  <w:abstractNum w:abstractNumId="16" w15:restartNumberingAfterBreak="0">
+    <w:nsid w:val="4CEA5FE9"/>
+    <w:multiLevelType w:val="hybridMultilevel"/>
+    <w:tmpl w:val="4FD8A2B0"/>
+    <w:lvl w:ilvl="0" w:tplc="0409000F">
+      <w:start w:val="1"/>
+      <w:numFmt w:val="decimal"/>
+      <w:lvlText w:val="%1."/>
+      <w:lvlJc w:val="left"/>
+      <w:pPr>
+        <w:ind w:left="720" w:hanging="360"/>
+      </w:pPr>
+      <w:rPr>
+        <w:rFonts w:hint="default"/>
+      </w:rPr>
+    </w:lvl>
+    <w:lvl w:ilvl="1" w:tplc="04090019" w:tentative="1">
+      <w:start w:val="1"/>
+      <w:numFmt w:val="lowerLetter"/>
+      <w:lvlText w:val="%2."/>
+      <w:lvlJc w:val="left"/>
+      <w:pPr>
+        <w:ind w:left="1440" w:hanging="360"/>
+      </w:pPr>
+    </w:lvl>
+    <w:lvl w:ilvl="2" w:tplc="0409001B" w:tentative="1">
+      <w:start w:val="1"/>
+      <w:numFmt w:val="lowerRoman"/>
+      <w:lvlText w:val="%3."/>
+      <w:lvlJc w:val="right"/>
+      <w:pPr>
+        <w:ind w:left="2160" w:hanging="180"/>
+      </w:pPr>
+    </w:lvl>
+    <w:lvl w:ilvl="3" w:tplc="0409000F" w:tentative="1">
+      <w:start w:val="1"/>
+      <w:numFmt w:val="decimal"/>
+      <w:lvlText w:val="%4."/>
+      <w:lvlJc w:val="left"/>
+      <w:pPr>
+        <w:ind w:left="2880" w:hanging="360"/>
+      </w:pPr>
+    </w:lvl>
+    <w:lvl w:ilvl="4" w:tplc="04090019" w:tentative="1">
+      <w:start w:val="1"/>
+      <w:numFmt w:val="lowerLetter"/>
+      <w:lvlText w:val="%5."/>
+      <w:lvlJc w:val="left"/>
+      <w:pPr>
+        <w:ind w:left="3600" w:hanging="360"/>
+      </w:pPr>
+    </w:lvl>
+    <w:lvl w:ilvl="5" w:tplc="0409001B" w:tentative="1">
+      <w:start w:val="1"/>
+      <w:numFmt w:val="lowerRoman"/>
+      <w:lvlText w:val="%6."/>
+      <w:lvlJc w:val="right"/>
+      <w:pPr>
+        <w:ind w:left="4320" w:hanging="180"/>
+      </w:pPr>
+    </w:lvl>
+    <w:lvl w:ilvl="6" w:tplc="0409000F" w:tentative="1">
+      <w:start w:val="1"/>
+      <w:numFmt w:val="decimal"/>
+      <w:lvlText w:val="%7."/>
+      <w:lvlJc w:val="left"/>
+      <w:pPr>
+        <w:ind w:left="5040" w:hanging="360"/>
+      </w:pPr>
+    </w:lvl>
+    <w:lvl w:ilvl="7" w:tplc="04090019" w:tentative="1">
+      <w:start w:val="1"/>
+      <w:numFmt w:val="lowerLetter"/>
+      <w:lvlText w:val="%8."/>
+      <w:lvlJc w:val="left"/>
+      <w:pPr>
+        <w:ind w:left="5760" w:hanging="360"/>
+      </w:pPr>
+    </w:lvl>
+    <w:lvl w:ilvl="8" w:tplc="0409001B" w:tentative="1">
+      <w:start w:val="1"/>
+      <w:numFmt w:val="lowerRoman"/>
+      <w:lvlText w:val="%9."/>
+      <w:lvlJc w:val="right"/>
+      <w:pPr>
+        <w:ind w:left="6480" w:hanging="180"/>
+      </w:pPr>
+    </w:lvl>
+  </w:abstractNum>
+  <w:abstractNum w:abstractNumId="17" w15:restartNumberingAfterBreak="0">
     <w:nsid w:val="51B020F1"/>
     <w:multiLevelType w:val="multilevel"/>
     <w:tmpl w:val="B3148A26"/>
@@ -9300,7 +10771,7 @@
       </w:rPr>
     </w:lvl>
   </w:abstractNum>
-  <w:abstractNum w:abstractNumId="16" w15:restartNumberingAfterBreak="0">
+  <w:abstractNum w:abstractNumId="18" w15:restartNumberingAfterBreak="0">
     <w:nsid w:val="54E362D5"/>
     <w:multiLevelType w:val="hybridMultilevel"/>
     <w:tmpl w:val="C38A2F76"/>
@@ -9413,7 +10884,7 @@
       </w:rPr>
     </w:lvl>
   </w:abstractNum>
-  <w:abstractNum w:abstractNumId="17" w15:restartNumberingAfterBreak="0">
+  <w:abstractNum w:abstractNumId="19" w15:restartNumberingAfterBreak="0">
     <w:nsid w:val="5CB02070"/>
     <w:multiLevelType w:val="hybridMultilevel"/>
     <w:tmpl w:val="3A8C72F8"/>
@@ -9499,7 +10970,7 @@
       </w:pPr>
     </w:lvl>
   </w:abstractNum>
-  <w:abstractNum w:abstractNumId="18" w15:restartNumberingAfterBreak="0">
+  <w:abstractNum w:abstractNumId="20" w15:restartNumberingAfterBreak="0">
     <w:nsid w:val="5D543741"/>
     <w:multiLevelType w:val="hybridMultilevel"/>
     <w:tmpl w:val="141E43FA"/>
@@ -9612,7 +11083,7 @@
       </w:rPr>
     </w:lvl>
   </w:abstractNum>
-  <w:abstractNum w:abstractNumId="19" w15:restartNumberingAfterBreak="0">
+  <w:abstractNum w:abstractNumId="21" w15:restartNumberingAfterBreak="0">
     <w:nsid w:val="687F29C9"/>
     <w:multiLevelType w:val="hybridMultilevel"/>
     <w:tmpl w:val="2E480FA6"/>
@@ -9725,65 +11196,255 @@
       </w:rPr>
     </w:lvl>
   </w:abstractNum>
+  <w:abstractNum w:abstractNumId="22" w15:restartNumberingAfterBreak="0">
+    <w:nsid w:val="697322EA"/>
+    <w:multiLevelType w:val="hybridMultilevel"/>
+    <w:tmpl w:val="0540D89A"/>
+    <w:lvl w:ilvl="0" w:tplc="0409000F">
+      <w:start w:val="1"/>
+      <w:numFmt w:val="decimal"/>
+      <w:lvlText w:val="%1."/>
+      <w:lvlJc w:val="left"/>
+      <w:pPr>
+        <w:ind w:left="720" w:hanging="360"/>
+      </w:pPr>
+      <w:rPr>
+        <w:rFonts w:hint="default"/>
+      </w:rPr>
+    </w:lvl>
+    <w:lvl w:ilvl="1" w:tplc="04090019" w:tentative="1">
+      <w:start w:val="1"/>
+      <w:numFmt w:val="lowerLetter"/>
+      <w:lvlText w:val="%2."/>
+      <w:lvlJc w:val="left"/>
+      <w:pPr>
+        <w:ind w:left="1440" w:hanging="360"/>
+      </w:pPr>
+    </w:lvl>
+    <w:lvl w:ilvl="2" w:tplc="0409001B" w:tentative="1">
+      <w:start w:val="1"/>
+      <w:numFmt w:val="lowerRoman"/>
+      <w:lvlText w:val="%3."/>
+      <w:lvlJc w:val="right"/>
+      <w:pPr>
+        <w:ind w:left="2160" w:hanging="180"/>
+      </w:pPr>
+    </w:lvl>
+    <w:lvl w:ilvl="3" w:tplc="0409000F" w:tentative="1">
+      <w:start w:val="1"/>
+      <w:numFmt w:val="decimal"/>
+      <w:lvlText w:val="%4."/>
+      <w:lvlJc w:val="left"/>
+      <w:pPr>
+        <w:ind w:left="2880" w:hanging="360"/>
+      </w:pPr>
+    </w:lvl>
+    <w:lvl w:ilvl="4" w:tplc="04090019" w:tentative="1">
+      <w:start w:val="1"/>
+      <w:numFmt w:val="lowerLetter"/>
+      <w:lvlText w:val="%5."/>
+      <w:lvlJc w:val="left"/>
+      <w:pPr>
+        <w:ind w:left="3600" w:hanging="360"/>
+      </w:pPr>
+    </w:lvl>
+    <w:lvl w:ilvl="5" w:tplc="0409001B" w:tentative="1">
+      <w:start w:val="1"/>
+      <w:numFmt w:val="lowerRoman"/>
+      <w:lvlText w:val="%6."/>
+      <w:lvlJc w:val="right"/>
+      <w:pPr>
+        <w:ind w:left="4320" w:hanging="180"/>
+      </w:pPr>
+    </w:lvl>
+    <w:lvl w:ilvl="6" w:tplc="0409000F" w:tentative="1">
+      <w:start w:val="1"/>
+      <w:numFmt w:val="decimal"/>
+      <w:lvlText w:val="%7."/>
+      <w:lvlJc w:val="left"/>
+      <w:pPr>
+        <w:ind w:left="5040" w:hanging="360"/>
+      </w:pPr>
+    </w:lvl>
+    <w:lvl w:ilvl="7" w:tplc="04090019" w:tentative="1">
+      <w:start w:val="1"/>
+      <w:numFmt w:val="lowerLetter"/>
+      <w:lvlText w:val="%8."/>
+      <w:lvlJc w:val="left"/>
+      <w:pPr>
+        <w:ind w:left="5760" w:hanging="360"/>
+      </w:pPr>
+    </w:lvl>
+    <w:lvl w:ilvl="8" w:tplc="0409001B" w:tentative="1">
+      <w:start w:val="1"/>
+      <w:numFmt w:val="lowerRoman"/>
+      <w:lvlText w:val="%9."/>
+      <w:lvlJc w:val="right"/>
+      <w:pPr>
+        <w:ind w:left="6480" w:hanging="180"/>
+      </w:pPr>
+    </w:lvl>
+  </w:abstractNum>
+  <w:abstractNum w:abstractNumId="23" w15:restartNumberingAfterBreak="0">
+    <w:nsid w:val="7F1821BE"/>
+    <w:multiLevelType w:val="hybridMultilevel"/>
+    <w:tmpl w:val="A4920274"/>
+    <w:lvl w:ilvl="0" w:tplc="0409000F">
+      <w:start w:val="1"/>
+      <w:numFmt w:val="decimal"/>
+      <w:lvlText w:val="%1."/>
+      <w:lvlJc w:val="left"/>
+      <w:pPr>
+        <w:ind w:left="720" w:hanging="360"/>
+      </w:pPr>
+      <w:rPr>
+        <w:rFonts w:hint="default"/>
+      </w:rPr>
+    </w:lvl>
+    <w:lvl w:ilvl="1" w:tplc="04090019" w:tentative="1">
+      <w:start w:val="1"/>
+      <w:numFmt w:val="lowerLetter"/>
+      <w:lvlText w:val="%2."/>
+      <w:lvlJc w:val="left"/>
+      <w:pPr>
+        <w:ind w:left="1440" w:hanging="360"/>
+      </w:pPr>
+    </w:lvl>
+    <w:lvl w:ilvl="2" w:tplc="0409001B" w:tentative="1">
+      <w:start w:val="1"/>
+      <w:numFmt w:val="lowerRoman"/>
+      <w:lvlText w:val="%3."/>
+      <w:lvlJc w:val="right"/>
+      <w:pPr>
+        <w:ind w:left="2160" w:hanging="180"/>
+      </w:pPr>
+    </w:lvl>
+    <w:lvl w:ilvl="3" w:tplc="0409000F" w:tentative="1">
+      <w:start w:val="1"/>
+      <w:numFmt w:val="decimal"/>
+      <w:lvlText w:val="%4."/>
+      <w:lvlJc w:val="left"/>
+      <w:pPr>
+        <w:ind w:left="2880" w:hanging="360"/>
+      </w:pPr>
+    </w:lvl>
+    <w:lvl w:ilvl="4" w:tplc="04090019" w:tentative="1">
+      <w:start w:val="1"/>
+      <w:numFmt w:val="lowerLetter"/>
+      <w:lvlText w:val="%5."/>
+      <w:lvlJc w:val="left"/>
+      <w:pPr>
+        <w:ind w:left="3600" w:hanging="360"/>
+      </w:pPr>
+    </w:lvl>
+    <w:lvl w:ilvl="5" w:tplc="0409001B" w:tentative="1">
+      <w:start w:val="1"/>
+      <w:numFmt w:val="lowerRoman"/>
+      <w:lvlText w:val="%6."/>
+      <w:lvlJc w:val="right"/>
+      <w:pPr>
+        <w:ind w:left="4320" w:hanging="180"/>
+      </w:pPr>
+    </w:lvl>
+    <w:lvl w:ilvl="6" w:tplc="0409000F" w:tentative="1">
+      <w:start w:val="1"/>
+      <w:numFmt w:val="decimal"/>
+      <w:lvlText w:val="%7."/>
+      <w:lvlJc w:val="left"/>
+      <w:pPr>
+        <w:ind w:left="5040" w:hanging="360"/>
+      </w:pPr>
+    </w:lvl>
+    <w:lvl w:ilvl="7" w:tplc="04090019" w:tentative="1">
+      <w:start w:val="1"/>
+      <w:numFmt w:val="lowerLetter"/>
+      <w:lvlText w:val="%8."/>
+      <w:lvlJc w:val="left"/>
+      <w:pPr>
+        <w:ind w:left="5760" w:hanging="360"/>
+      </w:pPr>
+    </w:lvl>
+    <w:lvl w:ilvl="8" w:tplc="0409001B" w:tentative="1">
+      <w:start w:val="1"/>
+      <w:numFmt w:val="lowerRoman"/>
+      <w:lvlText w:val="%9."/>
+      <w:lvlJc w:val="right"/>
+      <w:pPr>
+        <w:ind w:left="6480" w:hanging="180"/>
+      </w:pPr>
+    </w:lvl>
+  </w:abstractNum>
   <w:num w:numId="1">
-    <w:abstractNumId w:val="4"/>
+    <w:abstractNumId w:val="5"/>
   </w:num>
   <w:num w:numId="2">
-    <w:abstractNumId w:val="19"/>
+    <w:abstractNumId w:val="21"/>
   </w:num>
   <w:num w:numId="3">
-    <w:abstractNumId w:val="15"/>
+    <w:abstractNumId w:val="17"/>
   </w:num>
   <w:num w:numId="4">
-    <w:abstractNumId w:val="8"/>
+    <w:abstractNumId w:val="9"/>
   </w:num>
   <w:num w:numId="5">
     <w:abstractNumId w:val="3"/>
   </w:num>
   <w:num w:numId="6">
-    <w:abstractNumId w:val="7"/>
+    <w:abstractNumId w:val="8"/>
   </w:num>
   <w:num w:numId="7">
-    <w:abstractNumId w:val="5"/>
+    <w:abstractNumId w:val="6"/>
   </w:num>
   <w:num w:numId="8">
-    <w:abstractNumId w:val="13"/>
+    <w:abstractNumId w:val="14"/>
   </w:num>
   <w:num w:numId="9">
-    <w:abstractNumId w:val="10"/>
+    <w:abstractNumId w:val="11"/>
   </w:num>
   <w:num w:numId="10">
     <w:abstractNumId w:val="0"/>
   </w:num>
   <w:num w:numId="11">
-    <w:abstractNumId w:val="16"/>
+    <w:abstractNumId w:val="18"/>
   </w:num>
   <w:num w:numId="12">
-    <w:abstractNumId w:val="18"/>
+    <w:abstractNumId w:val="20"/>
   </w:num>
   <w:num w:numId="13">
     <w:abstractNumId w:val="2"/>
   </w:num>
   <w:num w:numId="14">
-    <w:abstractNumId w:val="11"/>
+    <w:abstractNumId w:val="12"/>
   </w:num>
   <w:num w:numId="15">
     <w:abstractNumId w:val="1"/>
   </w:num>
   <w:num w:numId="16">
-    <w:abstractNumId w:val="9"/>
+    <w:abstractNumId w:val="10"/>
   </w:num>
   <w:num w:numId="17">
-    <w:abstractNumId w:val="14"/>
+    <w:abstractNumId w:val="15"/>
   </w:num>
   <w:num w:numId="18">
-    <w:abstractNumId w:val="12"/>
+    <w:abstractNumId w:val="13"/>
   </w:num>
   <w:num w:numId="19">
-    <w:abstractNumId w:val="17"/>
+    <w:abstractNumId w:val="19"/>
   </w:num>
   <w:num w:numId="20">
-    <w:abstractNumId w:val="6"/>
+    <w:abstractNumId w:val="7"/>
+  </w:num>
+  <w:num w:numId="21">
+    <w:abstractNumId w:val="22"/>
+  </w:num>
+  <w:num w:numId="22">
+    <w:abstractNumId w:val="4"/>
+  </w:num>
+  <w:num w:numId="23">
+    <w:abstractNumId w:val="16"/>
+  </w:num>
+  <w:num w:numId="24">
+    <w:abstractNumId w:val="23"/>
   </w:num>
 </w:numbering>
 </file>
@@ -10186,6 +11847,7 @@
   <w:style w:type="paragraph" w:default="1" w:styleId="Normal">
     <w:name w:val="Normal"/>
     <w:qFormat/>
+    <w:rsid w:val="00EB433D"/>
   </w:style>
   <w:style w:type="paragraph" w:styleId="Heading1">
     <w:name w:val="heading 1"/>
@@ -10428,6 +12090,7 @@
   <w:style w:type="character" w:default="1" w:styleId="DefaultParagraphFont">
     <w:name w:val="Default Paragraph Font"/>
     <w:uiPriority w:val="1"/>
+    <w:semiHidden/>
     <w:unhideWhenUsed/>
   </w:style>
   <w:style w:type="table" w:default="1" w:styleId="TableNormal">
@@ -10903,18 +12566,18 @@
 </file>
 
 <file path=customXml/item1.xml><?xml version="1.0" encoding="utf-8"?>
-<p:properties xmlns:p="http://schemas.microsoft.com/office/2006/metadata/properties" xmlns:xsi="http://www.w3.org/2001/XMLSchema-instance" xmlns:pc="http://schemas.microsoft.com/office/infopath/2007/PartnerControls">
-  <documentManagement/>
-</p:properties>
-</file>
-
-<file path=customXml/item2.xml><?xml version="1.0" encoding="utf-8"?>
 <?mso-contentType ?>
 <FormTemplates xmlns="http://schemas.microsoft.com/sharepoint/v3/contenttype/forms">
   <Display>DocumentLibraryForm</Display>
   <Edit>DocumentLibraryForm</Edit>
   <New>DocumentLibraryForm</New>
 </FormTemplates>
+</file>
+
+<file path=customXml/item2.xml><?xml version="1.0" encoding="utf-8"?>
+<p:properties xmlns:p="http://schemas.microsoft.com/office/2006/metadata/properties" xmlns:xsi="http://www.w3.org/2001/XMLSchema-instance" xmlns:pc="http://schemas.microsoft.com/office/infopath/2007/PartnerControls">
+  <documentManagement/>
+</p:properties>
 </file>
 
 <file path=customXml/item3.xml><?xml version="1.0" encoding="utf-8"?>
@@ -11145,18 +12808,18 @@
 </file>
 
 <file path=customXml/itemProps1.xml><?xml version="1.0" encoding="utf-8"?>
-<ds:datastoreItem xmlns:ds="http://schemas.openxmlformats.org/officeDocument/2006/customXml" ds:itemID="{09949A00-75E0-4D8D-A254-64EA04225482}">
+<ds:datastoreItem xmlns:ds="http://schemas.openxmlformats.org/officeDocument/2006/customXml" ds:itemID="{897F6473-FD14-44BD-961E-AFE360D21F91}">
   <ds:schemaRefs>
-    <ds:schemaRef ds:uri="http://schemas.microsoft.com/office/2006/metadata/properties"/>
-    <ds:schemaRef ds:uri="http://schemas.microsoft.com/office/infopath/2007/PartnerControls"/>
+    <ds:schemaRef ds:uri="http://schemas.microsoft.com/sharepoint/v3/contenttype/forms"/>
   </ds:schemaRefs>
 </ds:datastoreItem>
 </file>
 
 <file path=customXml/itemProps2.xml><?xml version="1.0" encoding="utf-8"?>
-<ds:datastoreItem xmlns:ds="http://schemas.openxmlformats.org/officeDocument/2006/customXml" ds:itemID="{897F6473-FD14-44BD-961E-AFE360D21F91}">
+<ds:datastoreItem xmlns:ds="http://schemas.openxmlformats.org/officeDocument/2006/customXml" ds:itemID="{09949A00-75E0-4D8D-A254-64EA04225482}">
   <ds:schemaRefs>
-    <ds:schemaRef ds:uri="http://schemas.microsoft.com/sharepoint/v3/contenttype/forms"/>
+    <ds:schemaRef ds:uri="http://schemas.microsoft.com/office/2006/metadata/properties"/>
+    <ds:schemaRef ds:uri="http://schemas.microsoft.com/office/infopath/2007/PartnerControls"/>
   </ds:schemaRefs>
 </ds:datastoreItem>
 </file>
@@ -11181,7 +12844,7 @@
 </file>
 
 <file path=customXml/itemProps4.xml><?xml version="1.0" encoding="utf-8"?>
-<ds:datastoreItem xmlns:ds="http://schemas.openxmlformats.org/officeDocument/2006/customXml" ds:itemID="{B5B8FFCD-0766-4A97-99AE-1E263631EDA2}">
+<ds:datastoreItem xmlns:ds="http://schemas.openxmlformats.org/officeDocument/2006/customXml" ds:itemID="{32341268-B286-489E-9D58-DA1A7276693F}">
   <ds:schemaRefs>
     <ds:schemaRef ds:uri="http://schemas.openxmlformats.org/officeDocument/2006/bibliography"/>
   </ds:schemaRefs>

</xml_diff>

<commit_message>
Add  basic marketplace and start risk pool prtcl
</commit_message>
<xml_diff>
--- a/admin-tool/InsureNET Whitepaper.docx
+++ b/admin-tool/InsureNET Whitepaper.docx
@@ -3149,7 +3149,23 @@
           <w:sz w:val="24"/>
           <w:szCs w:val="24"/>
         </w:rPr>
-        <w:t>Blockchain is essentially - among other aspects - a way to solve the transaction cost problem without firms. Without the “design pattern” of firms, transaction costs are 10 subjects to combinatorial explosion. The coordination costs for n participants are roughly of Order O(n 2) and firms reduce this to O(n). Because of this huge gain in efficiency, firms have many ways to hide profits in the transaction costs, and on the other side internal inefficiencies don’t show up fast. Transaction costs also appear in another context: regulations, which are deemed necessary to protect customers in a context with built in conflicts of interest. Regulations form a very effective “competitor” barrier to entry. While insurance companies often complain about the burdens of regulations, they actually don’t have much interest in reducing these burdens, as they discourage new competitors from entering the market.</w:t>
+        <w:t xml:space="preserve">Blockchain is essentially - among other aspects - a way to solve the transaction cost problem without firms. Without the “design pattern” of firms, transaction costs are 10 subjects to combinatorial explosion. The coordination costs for n participants are roughly of Order </w:t>
+      </w:r>
+      <w:proofErr w:type="gramStart"/>
+      <w:r>
+        <w:rPr>
+          <w:sz w:val="24"/>
+          <w:szCs w:val="24"/>
+        </w:rPr>
+        <w:t>O(</w:t>
+      </w:r>
+      <w:proofErr w:type="gramEnd"/>
+      <w:r>
+        <w:rPr>
+          <w:sz w:val="24"/>
+          <w:szCs w:val="24"/>
+        </w:rPr>
+        <w:t>n 2) and firms reduce this to O(n). Because of this huge gain in efficiency, firms have many ways to hide profits in the transaction costs, and on the other side internal inefficiencies don’t show up fast. Transaction costs also appear in another context: regulations, which are deemed necessary to protect customers in a context with built in conflicts of interest. Regulations form a very effective “competitor” barrier to entry. While insurance companies often complain about the burdens of regulations, they actually don’t have much interest in reducing these burdens, as they discourage new competitors from entering the market.</w:t>
       </w:r>
     </w:p>
     <w:p>
@@ -4726,20 +4742,21 @@
         <w:rPr>
           <w:color w:val="0070C0"/>
         </w:rPr>
-        <w:t xml:space="preserve">  function stakeFor(address _staker, uint256 _value) public returns (bool); </w:t>
-      </w:r>
-    </w:p>
-    <w:p>
-      <w:pPr>
+        <w:t xml:space="preserve">  function </w:t>
+      </w:r>
+      <w:proofErr w:type="gramStart"/>
+      <w:r>
         <w:rPr>
           <w:color w:val="0070C0"/>
         </w:rPr>
-      </w:pPr>
+        <w:t>stakeFor(</w:t>
+      </w:r>
+      <w:proofErr w:type="gramEnd"/>
       <w:r>
         <w:rPr>
           <w:color w:val="0070C0"/>
         </w:rPr>
-        <w:t xml:space="preserve">  function stake(uint256 _value) public returns (bool); </w:t>
+        <w:t xml:space="preserve">address _staker, uint256 _value) public returns (bool); </w:t>
       </w:r>
     </w:p>
     <w:p>
@@ -4752,20 +4769,21 @@
         <w:rPr>
           <w:color w:val="0070C0"/>
         </w:rPr>
-        <w:t xml:space="preserve">  function releaseFor(address _beneficiary, uint _value) internal returns (bool); </w:t>
-      </w:r>
-    </w:p>
-    <w:p>
-      <w:pPr>
+        <w:t xml:space="preserve">  function </w:t>
+      </w:r>
+      <w:proofErr w:type="gramStart"/>
+      <w:r>
         <w:rPr>
           <w:color w:val="0070C0"/>
         </w:rPr>
-      </w:pPr>
+        <w:t>stake(</w:t>
+      </w:r>
+      <w:proofErr w:type="gramEnd"/>
       <w:r>
         <w:rPr>
           <w:color w:val="0070C0"/>
         </w:rPr>
-        <w:t xml:space="preserve">  function release(uint _value) internal returns (bool); </w:t>
+        <w:t xml:space="preserve">uint256 _value) public returns (bool); </w:t>
       </w:r>
     </w:p>
     <w:p>
@@ -4778,6 +4796,74 @@
         <w:rPr>
           <w:color w:val="0070C0"/>
         </w:rPr>
+        <w:t xml:space="preserve">  function </w:t>
+      </w:r>
+      <w:proofErr w:type="gramStart"/>
+      <w:r>
+        <w:rPr>
+          <w:color w:val="0070C0"/>
+        </w:rPr>
+        <w:t>releaseFor(</w:t>
+      </w:r>
+      <w:proofErr w:type="gramEnd"/>
+      <w:r>
+        <w:rPr>
+          <w:color w:val="0070C0"/>
+        </w:rPr>
+        <w:t xml:space="preserve">address _beneficiary, </w:t>
+      </w:r>
+      <w:proofErr w:type="spellStart"/>
+      <w:r>
+        <w:rPr>
+          <w:color w:val="0070C0"/>
+        </w:rPr>
+        <w:t>uint</w:t>
+      </w:r>
+      <w:proofErr w:type="spellEnd"/>
+      <w:r>
+        <w:rPr>
+          <w:color w:val="0070C0"/>
+        </w:rPr>
+        <w:t xml:space="preserve"> _value) internal returns (bool); </w:t>
+      </w:r>
+    </w:p>
+    <w:p>
+      <w:pPr>
+        <w:rPr>
+          <w:color w:val="0070C0"/>
+        </w:rPr>
+      </w:pPr>
+      <w:r>
+        <w:rPr>
+          <w:color w:val="0070C0"/>
+        </w:rPr>
+        <w:t xml:space="preserve">  function </w:t>
+      </w:r>
+      <w:proofErr w:type="gramStart"/>
+      <w:r>
+        <w:rPr>
+          <w:color w:val="0070C0"/>
+        </w:rPr>
+        <w:t>release(</w:t>
+      </w:r>
+      <w:proofErr w:type="gramEnd"/>
+      <w:r>
+        <w:rPr>
+          <w:color w:val="0070C0"/>
+        </w:rPr>
+        <w:t xml:space="preserve">uint _value) internal returns (bool); </w:t>
+      </w:r>
+    </w:p>
+    <w:p>
+      <w:pPr>
+        <w:rPr>
+          <w:color w:val="0070C0"/>
+        </w:rPr>
+      </w:pPr>
+      <w:r>
+        <w:rPr>
+          <w:color w:val="0070C0"/>
+        </w:rPr>
         <w:t>}</w:t>
       </w:r>
     </w:p>
@@ -4793,12 +4879,36 @@
           <w:sz w:val="24"/>
           <w:szCs w:val="24"/>
         </w:rPr>
-        <w:t>The stakeFor and stake functions put some tokens in the contract where they are locked, until some predefined condition meets, in which case releaseFor or release are called and return the tokens to the respective beneficiary:</w:t>
-      </w:r>
-    </w:p>
-    <w:p>
-      <w:r>
-        <w:t xml:space="preserve">Example use cases for stake, stakeFor, release, releaseFor: </w:t>
+        <w:t xml:space="preserve">The stakeFor and stake functions put some tokens in the contract where they are locked, until some predefined condition meets, in which case </w:t>
+      </w:r>
+      <w:proofErr w:type="spellStart"/>
+      <w:r>
+        <w:rPr>
+          <w:sz w:val="24"/>
+          <w:szCs w:val="24"/>
+        </w:rPr>
+        <w:t>releaseFor</w:t>
+      </w:r>
+      <w:proofErr w:type="spellEnd"/>
+      <w:r>
+        <w:rPr>
+          <w:sz w:val="24"/>
+          <w:szCs w:val="24"/>
+        </w:rPr>
+        <w:t xml:space="preserve"> or release are called and return the tokens to the respective beneficiary:</w:t>
+      </w:r>
+    </w:p>
+    <w:p>
+      <w:r>
+        <w:t xml:space="preserve">Example use cases for stake, stakeFor, release, </w:t>
+      </w:r>
+      <w:proofErr w:type="spellStart"/>
+      <w:r>
+        <w:t>releaseFor</w:t>
+      </w:r>
+      <w:proofErr w:type="spellEnd"/>
+      <w:r>
+        <w:t xml:space="preserve">: </w:t>
       </w:r>
     </w:p>
     <w:p>
@@ -4834,7 +4944,15 @@
         </w:numPr>
       </w:pPr>
       <w:r>
-        <w:t xml:space="preserve">“release”: Tokens are released to staker in case the condition is fulfilled / quality is proven / service level met. </w:t>
+        <w:t xml:space="preserve">“release”: Tokens are released to </w:t>
+      </w:r>
+      <w:proofErr w:type="spellStart"/>
+      <w:r>
+        <w:t>staker</w:t>
+      </w:r>
+      <w:proofErr w:type="spellEnd"/>
+      <w:r>
+        <w:t xml:space="preserve"> in case the condition is fulfilled / quality is proven / service level met. </w:t>
       </w:r>
     </w:p>
     <w:p>
@@ -4880,7 +4998,23 @@
           <w:sz w:val="24"/>
           <w:szCs w:val="24"/>
         </w:rPr>
-        <w:t xml:space="preserve">Similar, a bunch of other contractual relationships could be modeled - each with a variant for “buyers” or “sellers” markets. Thus, we would like to decompose the value chain as far as possible and to engage market mechanisms to select those participants which offer a service at </w:t>
+        <w:t>Similar, a bunch of other contractual relationships could be modeled - each with a variant for “buyers” or “</w:t>
+      </w:r>
+      <w:proofErr w:type="gramStart"/>
+      <w:r>
+        <w:rPr>
+          <w:sz w:val="24"/>
+          <w:szCs w:val="24"/>
+        </w:rPr>
+        <w:t>sellers”</w:t>
+      </w:r>
+      <w:proofErr w:type="gramEnd"/>
+      <w:r>
+        <w:rPr>
+          <w:sz w:val="24"/>
+          <w:szCs w:val="24"/>
+        </w:rPr>
+        <w:t xml:space="preserve"> markets. Thus, we would like to decompose the value chain as far as possible and to engage market mechanisms to select those participants which offer a service at </w:t>
       </w:r>
       <w:r>
         <w:rPr>
@@ -5415,7 +5549,55 @@
           <w:sz w:val="24"/>
           <w:szCs w:val="24"/>
         </w:rPr>
-        <w:t xml:space="preserve">InsureNET is building a platform for decentralized insurance applications. Corporates, large and small, not-for-profit groups and insurtech startups can all come together to provide better products and services across the whole insurance value chain. We aim to use blockchain technology to help make the purchase and sale of insurance more efficient; enable lower operational costs; provide greater transparency into the industry compared to traditional operations; and democratize access to reinsurance instruments. Blockchain can provide the means to disintermediate the market with a peer-to-peer risk platform that helps insurance return to its roots as society’s safety net. We even envisage new groups building their own bespoke insurance risk pools and services on the platform. And InsureNET will be a fully-compliant, fully licensed insurance platform for the emerging blockchain economy. The iNET token is a protocol token. A protocol token (also known as an ‘Appcoin’ or ‘coin’) is an electronic asset that underlies a network. Tokens perform all kinds of functions depending on the network or platform they back, i.e. users use filecoin to store files on a distributed file-storage network and entities with open hard drive space earn filecoin for storing files. Tokens are an exciting new way to incentivize distributed networks and many uses have yet to be invented! The iNET token is the building block for the emerging decentralized insurance economy on blockchain. InsureNET builds a decentralized insurance network which does not rely on an oligarchy of big parties, which control most of the business, like in the traditional </w:t>
+        <w:t>InsureNET is building a platform for decentralized insurance applications. Corporates, large and small, not-for-profit groups and insurtech startups can all come together to provide better products and services across the whole insurance value chain. We aim to use blockchain technology to help make the purchase and sale of insurance more efficient; enable lower operational costs; provide greater transparency into the industry compared to traditional operations; and democratize access to reinsurance instruments. Blockchain can provide the means to disintermediate the market with a peer-to-peer risk platform that helps insurance return to its roots as society’s safety net. We even envisage new groups building their own bespoke insurance risk pools and services on the platform. And InsureNET will be a fully-compliant, fully licensed insurance platform for the emerging blockchain economy. The iNET token is a protocol token. A protocol token (also known as an ‘</w:t>
+      </w:r>
+      <w:proofErr w:type="spellStart"/>
+      <w:r>
+        <w:rPr>
+          <w:sz w:val="24"/>
+          <w:szCs w:val="24"/>
+        </w:rPr>
+        <w:t>Appcoin</w:t>
+      </w:r>
+      <w:proofErr w:type="spellEnd"/>
+      <w:r>
+        <w:rPr>
+          <w:sz w:val="24"/>
+          <w:szCs w:val="24"/>
+        </w:rPr>
+        <w:t xml:space="preserve">’ or ‘coin’) is an electronic asset that underlies a network. Tokens perform all kinds of functions depending on the network or platform they back, i.e. users use </w:t>
+      </w:r>
+      <w:proofErr w:type="spellStart"/>
+      <w:r>
+        <w:rPr>
+          <w:sz w:val="24"/>
+          <w:szCs w:val="24"/>
+        </w:rPr>
+        <w:t>filecoin</w:t>
+      </w:r>
+      <w:proofErr w:type="spellEnd"/>
+      <w:r>
+        <w:rPr>
+          <w:sz w:val="24"/>
+          <w:szCs w:val="24"/>
+        </w:rPr>
+        <w:t xml:space="preserve"> to store files on a distributed file-storage network and entities with open hard drive space earn </w:t>
+      </w:r>
+      <w:proofErr w:type="spellStart"/>
+      <w:r>
+        <w:rPr>
+          <w:sz w:val="24"/>
+          <w:szCs w:val="24"/>
+        </w:rPr>
+        <w:t>filecoin</w:t>
+      </w:r>
+      <w:proofErr w:type="spellEnd"/>
+      <w:r>
+        <w:rPr>
+          <w:sz w:val="24"/>
+          <w:szCs w:val="24"/>
+        </w:rPr>
+        <w:t xml:space="preserve"> for storing files. Tokens are an exciting new way to incentivize distributed networks and many uses have yet to be invented! The iNET token is the building block for the emerging decentralized insurance economy on blockchain. InsureNET builds a decentralized insurance network which does not rely on an oligarchy of big parties, which control most of the business, like in the traditional </w:t>
       </w:r>
       <w:r>
         <w:rPr>
@@ -5632,7 +5814,23 @@
           <w:sz w:val="24"/>
           <w:szCs w:val="24"/>
         </w:rPr>
-        <w:t>We propose a token model which enables participants to buy and trade the “long-tail” risks of a decentralized insurance portfolio and to gain exposure to its revenue as an income stream. Together with the consumer-facing insurance application, this forms a complete and fully functioning “trustless” insurance system on the blockchain. These risk tokens can be traded on an an end-to-end automated insurance and reinsurance marketplace. This platform will require no human intervention, and will be highly transparent to both customer and participant sides of the marketplace. We expect these tokens to be true “securities”, because they will generate profits which are directly related to the managerial efforts of the creator, who provides the risk model for these tokens. Due to the significant complexity of regulations we will build such a token system as a second step after establishing the core operational insurance business. Nevertheless, we will give an outline of such a token system in the next sections.</w:t>
+        <w:t xml:space="preserve">We propose a token model which enables participants to buy and trade the “long-tail” risks of a decentralized insurance portfolio and to gain exposure to its revenue as an income stream. Together with the consumer-facing insurance application, this forms a complete and fully functioning “trustless” insurance system on the blockchain. These risk tokens can be traded on an </w:t>
+      </w:r>
+      <w:proofErr w:type="spellStart"/>
+      <w:r>
+        <w:rPr>
+          <w:sz w:val="24"/>
+          <w:szCs w:val="24"/>
+        </w:rPr>
+        <w:t>an</w:t>
+      </w:r>
+      <w:proofErr w:type="spellEnd"/>
+      <w:r>
+        <w:rPr>
+          <w:sz w:val="24"/>
+          <w:szCs w:val="24"/>
+        </w:rPr>
+        <w:t xml:space="preserve"> end-to-end automated insurance and reinsurance marketplace. This platform will require no human intervention, and will be highly transparent to both customer and participant sides of the marketplace. We expect these tokens to be true “securities”, because they will generate profits which are directly related to the managerial efforts of the creator, who provides the risk model for these tokens. Due to the significant complexity of regulations we will build such a token system as a second step after establishing the core operational insurance business. Nevertheless, we will give an outline of such a token system in the next sections.</w:t>
       </w:r>
     </w:p>
     <w:p>
@@ -6320,8 +6518,17 @@
           <w:sz w:val="24"/>
           <w:szCs w:val="24"/>
         </w:rPr>
-        <w:t xml:space="preserve"> initiated</w:t>
-      </w:r>
+        <w:t xml:space="preserve"> </w:t>
+      </w:r>
+      <w:proofErr w:type="gramStart"/>
+      <w:r>
+        <w:rPr>
+          <w:sz w:val="24"/>
+          <w:szCs w:val="24"/>
+        </w:rPr>
+        <w:t>initiated</w:t>
+      </w:r>
+      <w:proofErr w:type="gramEnd"/>
       <w:r>
         <w:rPr>
           <w:sz w:val="24"/>
@@ -7977,423 +8184,12 @@
       </w:r>
     </w:p>
     <w:p>
-      <w:pPr>
-        <w:rPr>
-          <w:sz w:val="24"/>
-          <w:szCs w:val="24"/>
-        </w:rPr>
-      </w:pPr>
-      <w:r>
-        <w:rPr>
-          <w:noProof/>
-          <w:sz w:val="24"/>
-          <w:szCs w:val="24"/>
-        </w:rPr>
-        <mc:AlternateContent>
-          <mc:Choice Requires="wps">
-            <w:drawing>
-              <wp:anchor distT="0" distB="0" distL="114300" distR="114300" simplePos="0" relativeHeight="251659264" behindDoc="0" locked="0" layoutInCell="1" allowOverlap="1" wp14:anchorId="483502EF" wp14:editId="4DBAE54F">
-                <wp:simplePos x="0" y="0"/>
-                <wp:positionH relativeFrom="margin">
-                  <wp:align>right</wp:align>
-                </wp:positionH>
-                <wp:positionV relativeFrom="paragraph">
-                  <wp:posOffset>16164</wp:posOffset>
-                </wp:positionV>
-                <wp:extent cx="5915891" cy="1870363"/>
-                <wp:effectExtent l="0" t="0" r="27940" b="15875"/>
-                <wp:wrapNone/>
-                <wp:docPr id="2" name="Rectangle 2"/>
-                <wp:cNvGraphicFramePr/>
-                <a:graphic xmlns:a="http://schemas.openxmlformats.org/drawingml/2006/main">
-                  <a:graphicData uri="http://schemas.microsoft.com/office/word/2010/wordprocessingShape">
-                    <wps:wsp>
-                      <wps:cNvSpPr/>
-                      <wps:spPr>
-                        <a:xfrm>
-                          <a:off x="0" y="0"/>
-                          <a:ext cx="5915891" cy="1870363"/>
-                        </a:xfrm>
-                        <a:prstGeom prst="rect">
-                          <a:avLst/>
-                        </a:prstGeom>
-                      </wps:spPr>
-                      <wps:style>
-                        <a:lnRef idx="2">
-                          <a:schemeClr val="accent1">
-                            <a:shade val="50000"/>
-                          </a:schemeClr>
-                        </a:lnRef>
-                        <a:fillRef idx="1">
-                          <a:schemeClr val="accent1"/>
-                        </a:fillRef>
-                        <a:effectRef idx="0">
-                          <a:schemeClr val="accent1"/>
-                        </a:effectRef>
-                        <a:fontRef idx="minor">
-                          <a:schemeClr val="lt1"/>
-                        </a:fontRef>
-                      </wps:style>
-                      <wps:txbx>
-                        <w:txbxContent>
-                          <w:p>
-                            <w:r>
-                              <w:t xml:space="preserve">contract TokenStake { </w:t>
-                            </w:r>
-                          </w:p>
-                          <w:p>
-                            <w:pPr>
-                              <w:ind w:firstLine="720"/>
-                            </w:pPr>
-                            <w:r>
-                              <w:t xml:space="preserve">function stakeFor(address _staker, uint256 _value) public returns (bool) ; </w:t>
-                            </w:r>
-                          </w:p>
-                          <w:p>
-                            <w:pPr>
-                              <w:ind w:firstLine="720"/>
-                            </w:pPr>
-                            <w:r>
-                              <w:t>function stake(uint256 _value) internal returns (bool);</w:t>
-                            </w:r>
-                          </w:p>
-                          <w:p>
-                            <w:pPr>
-                              <w:ind w:firstLine="720"/>
-                            </w:pPr>
-                            <w:r>
-                              <w:t xml:space="preserve">function releaseFor(address _beneficiary, uint _value) internal returns (bool); </w:t>
-                            </w:r>
-                          </w:p>
-                          <w:p>
-                            <w:pPr>
-                              <w:ind w:firstLine="720"/>
-                            </w:pPr>
-                            <w:r>
-                              <w:t xml:space="preserve">function release(uint _value) internal returns (bool); </w:t>
-                            </w:r>
-                          </w:p>
-                          <w:p>
-                            <w:r>
-                              <w:t>}</w:t>
-                            </w:r>
-                          </w:p>
-                        </w:txbxContent>
-                      </wps:txbx>
-                      <wps:bodyPr rot="0" spcFirstLastPara="0" vertOverflow="overflow" horzOverflow="overflow" vert="horz" wrap="square" lIns="91440" tIns="45720" rIns="91440" bIns="45720" numCol="1" spcCol="0" rtlCol="0" fromWordArt="0" anchor="ctr" anchorCtr="0" forceAA="0" compatLnSpc="1">
-                        <a:prstTxWarp prst="textNoShape">
-                          <a:avLst/>
-                        </a:prstTxWarp>
-                        <a:noAutofit/>
-                      </wps:bodyPr>
-                    </wps:wsp>
-                  </a:graphicData>
-                </a:graphic>
-                <wp14:sizeRelH relativeFrom="margin">
-                  <wp14:pctWidth>0</wp14:pctWidth>
-                </wp14:sizeRelH>
-                <wp14:sizeRelV relativeFrom="margin">
-                  <wp14:pctHeight>0</wp14:pctHeight>
-                </wp14:sizeRelV>
-              </wp:anchor>
-            </w:drawing>
-          </mc:Choice>
-          <mc:Fallback>
-            <w:pict>
-              <v:rect w14:anchorId="483502EF" id="Rectangle 2" o:spid="_x0000_s1026" style="position:absolute;margin-left:414.6pt;margin-top:1.25pt;width:465.8pt;height:147.25pt;z-index:251659264;visibility:visible;mso-wrap-style:square;mso-width-percent:0;mso-height-percent:0;mso-wrap-distance-left:9pt;mso-wrap-distance-top:0;mso-wrap-distance-right:9pt;mso-wrap-distance-bottom:0;mso-position-horizontal:right;mso-position-horizontal-relative:margin;mso-position-vertical:absolute;mso-position-vertical-relative:text;mso-width-percent:0;mso-height-percent:0;mso-width-relative:margin;mso-height-relative:margin;v-text-anchor:middle" o:gfxdata="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" fillcolor="#4472c4 [3204]" strokecolor="#1f3763 [1604]" strokeweight="1pt">
-                <v:textbox>
-                  <w:txbxContent>
-                    <w:p>
-                      <w:r>
-                        <w:t xml:space="preserve">contract TokenStake { </w:t>
-                      </w:r>
-                    </w:p>
-                    <w:p>
-                      <w:pPr>
-                        <w:ind w:firstLine="720"/>
-                      </w:pPr>
-                      <w:r>
-                        <w:t xml:space="preserve">function stakeFor(address _staker, uint256 _value) public returns (bool) ; </w:t>
-                      </w:r>
-                    </w:p>
-                    <w:p>
-                      <w:pPr>
-                        <w:ind w:firstLine="720"/>
-                      </w:pPr>
-                      <w:r>
-                        <w:t>function stake(uint256 _value) internal returns (bool);</w:t>
-                      </w:r>
-                    </w:p>
-                    <w:p>
-                      <w:pPr>
-                        <w:ind w:firstLine="720"/>
-                      </w:pPr>
-                      <w:r>
-                        <w:t xml:space="preserve">function releaseFor(address _beneficiary, uint _value) internal returns (bool); </w:t>
-                      </w:r>
-                    </w:p>
-                    <w:p>
-                      <w:pPr>
-                        <w:ind w:firstLine="720"/>
-                      </w:pPr>
-                      <w:r>
-                        <w:t xml:space="preserve">function release(uint _value) internal returns (bool); </w:t>
-                      </w:r>
-                    </w:p>
-                    <w:p>
-                      <w:r>
-                        <w:t>}</w:t>
-                      </w:r>
-                    </w:p>
-                  </w:txbxContent>
-                </v:textbox>
-                <w10:wrap anchorx="margin"/>
-              </v:rect>
-            </w:pict>
-          </mc:Fallback>
-        </mc:AlternateContent>
-      </w:r>
-    </w:p>
-    <w:p>
-      <w:pPr>
-        <w:rPr>
-          <w:b/>
-          <w:bCs/>
-          <w:sz w:val="28"/>
-          <w:szCs w:val="28"/>
-        </w:rPr>
-      </w:pPr>
-    </w:p>
-    <w:p>
-      <w:pPr>
-        <w:rPr>
-          <w:b/>
-          <w:bCs/>
-          <w:sz w:val="28"/>
-          <w:szCs w:val="28"/>
-        </w:rPr>
-      </w:pPr>
-    </w:p>
-    <w:p/>
-    <w:p/>
-    <w:p/>
-    <w:p/>
-    <w:p>
-      <w:pPr>
-        <w:rPr>
-          <w:sz w:val="24"/>
-          <w:szCs w:val="24"/>
-        </w:rPr>
-      </w:pPr>
-      <w:r>
-        <w:rPr>
-          <w:sz w:val="24"/>
-          <w:szCs w:val="24"/>
-        </w:rPr>
-        <w:t xml:space="preserve">The staking functions are public, anyone can transfer tokens to the contract. To notify the contract about the incoming tokens, this has to be done in two steps: </w:t>
-      </w:r>
-    </w:p>
-    <w:p>
-      <w:pPr>
-        <w:pStyle w:val="ListParagraph"/>
-        <w:numPr>
-          <w:ilvl w:val="0"/>
-          <w:numId w:val="21"/>
-        </w:numPr>
-        <w:rPr>
-          <w:sz w:val="24"/>
-          <w:szCs w:val="24"/>
-        </w:rPr>
-      </w:pPr>
-      <w:r>
-        <w:rPr>
-          <w:sz w:val="24"/>
-          <w:szCs w:val="24"/>
-        </w:rPr>
-        <w:t xml:space="preserve">The token owner approves the TokenStake contract over the sum of tokens to be staked. </w:t>
-      </w:r>
-    </w:p>
-    <w:p>
-      <w:pPr>
-        <w:pStyle w:val="ListParagraph"/>
-        <w:numPr>
-          <w:ilvl w:val="0"/>
-          <w:numId w:val="21"/>
-        </w:numPr>
-        <w:rPr>
-          <w:sz w:val="24"/>
-          <w:szCs w:val="24"/>
-        </w:rPr>
-      </w:pPr>
-      <w:r>
-        <w:rPr>
-          <w:sz w:val="24"/>
-          <w:szCs w:val="24"/>
-        </w:rPr>
-        <w:t xml:space="preserve">The token owner calls stake or stakeFor. </w:t>
-      </w:r>
-    </w:p>
-    <w:p>
-      <w:pPr>
-        <w:rPr>
-          <w:sz w:val="24"/>
-          <w:szCs w:val="24"/>
-        </w:rPr>
-      </w:pPr>
-      <w:r>
-        <w:rPr>
-          <w:sz w:val="24"/>
-          <w:szCs w:val="24"/>
-        </w:rPr>
-        <w:t>The TokenStake contract then transfers the token to the TokenStake contract and records the tokens in an internal ledger. The release functions are internal, therefore the TokenStake contract itself has not much utility: If you transfer tokens to the original Token</w:t>
-      </w:r>
-      <w:r>
-        <w:rPr>
-          <w:sz w:val="24"/>
-          <w:szCs w:val="24"/>
-        </w:rPr>
-        <w:t>S</w:t>
-      </w:r>
-      <w:r>
-        <w:rPr>
-          <w:sz w:val="24"/>
-          <w:szCs w:val="24"/>
-        </w:rPr>
-        <w:t xml:space="preserve">take contract, the tokens will be locked forever. </w:t>
-      </w:r>
-    </w:p>
-    <w:p>
-      <w:pPr>
-        <w:rPr>
-          <w:sz w:val="24"/>
-          <w:szCs w:val="24"/>
-        </w:rPr>
-      </w:pPr>
-      <w:r>
-        <w:rPr>
-          <w:sz w:val="24"/>
-          <w:szCs w:val="24"/>
-        </w:rPr>
-        <w:t>The TokenStake contract becomes useful if you extend it with some additional logic, which binds the release functions to some condition. This condition can be arbitrarily implemented. A typical use would be a time lock: the release function can be called after a certain block or time is reached. As a more complex example, we present another use case where the TokenStake contract is used to reward an oracle for providing the information in due time. First, we present the basic skeleton of a blockchain oracle</w:t>
-      </w:r>
-      <w:r>
-        <w:rPr>
-          <w:sz w:val="24"/>
-          <w:szCs w:val="24"/>
-        </w:rPr>
-        <w:t>.</w:t>
-      </w:r>
-    </w:p>
-    <w:p>
-      <w:pPr>
-        <w:rPr>
-          <w:sz w:val="24"/>
-          <w:szCs w:val="24"/>
-        </w:rPr>
-      </w:pPr>
-      <w:r>
-        <w:rPr>
-          <w:sz w:val="24"/>
-          <w:szCs w:val="24"/>
-        </w:rPr>
-        <w:t xml:space="preserve">A contract using this oracle will extend this interface. It will then call query() with a string containing the actual request (e.g. a http url with an api call, or an sql query). The actual oracle will watch the Query event, perform the query offchain, and then call __callback with the </w:t>
-      </w:r>
-      <w:r>
-        <w:rPr>
-          <w:sz w:val="24"/>
-          <w:szCs w:val="24"/>
-        </w:rPr>
-        <w:lastRenderedPageBreak/>
-        <w:t>result. The id parameter is used to discriminate parallel calls to the oracle. We can now extend this basic interface with a reward mechanism:</w:t>
-      </w:r>
-      <w:r>
-        <w:rPr>
-          <w:sz w:val="24"/>
-          <w:szCs w:val="24"/>
-        </w:rPr>
-        <w:t xml:space="preserve"> </w:t>
-      </w:r>
-      <w:r>
-        <w:rPr>
-          <w:sz w:val="24"/>
-          <w:szCs w:val="24"/>
-        </w:rPr>
-        <w:t xml:space="preserve">the oracle receives </w:t>
-      </w:r>
-      <w:r>
-        <w:rPr>
-          <w:sz w:val="24"/>
-          <w:szCs w:val="24"/>
-        </w:rPr>
-        <w:t>10</w:t>
-      </w:r>
-      <w:r>
-        <w:rPr>
-          <w:sz w:val="24"/>
-          <w:szCs w:val="24"/>
-        </w:rPr>
-        <w:t xml:space="preserve"> </w:t>
-      </w:r>
-      <w:r>
-        <w:rPr>
-          <w:sz w:val="24"/>
-          <w:szCs w:val="24"/>
-        </w:rPr>
-        <w:t>tokens</w:t>
-      </w:r>
-      <w:r>
-        <w:rPr>
-          <w:sz w:val="24"/>
-          <w:szCs w:val="24"/>
-        </w:rPr>
-        <w:t xml:space="preserve"> for each __callback which is performed within </w:t>
-      </w:r>
-      <w:r>
-        <w:rPr>
-          <w:sz w:val="24"/>
-          <w:szCs w:val="24"/>
-        </w:rPr>
-        <w:t>15</w:t>
-      </w:r>
-      <w:r>
-        <w:rPr>
-          <w:sz w:val="24"/>
-          <w:szCs w:val="24"/>
-        </w:rPr>
-        <w:t xml:space="preserve"> minutes of the respective query</w:t>
-      </w:r>
-      <w:r>
-        <w:rPr>
-          <w:sz w:val="24"/>
-          <w:szCs w:val="24"/>
-        </w:rPr>
-        <w:t xml:space="preserve"> and we plan to come up with a better bonus schedule and work with some additional partners in this space</w:t>
-      </w:r>
-      <w:r>
-        <w:rPr>
-          <w:sz w:val="24"/>
-          <w:szCs w:val="24"/>
-        </w:rPr>
-        <w:t>:</w:t>
-      </w:r>
-    </w:p>
-    <w:p>
-      <w:pPr>
-        <w:rPr>
-          <w:sz w:val="24"/>
-          <w:szCs w:val="24"/>
-        </w:rPr>
-      </w:pPr>
-      <w:r>
-        <w:rPr>
-          <w:sz w:val="24"/>
-          <w:szCs w:val="24"/>
-        </w:rPr>
+      <w:r>
         <w:drawing>
-          <wp:inline distT="0" distB="0" distL="0" distR="0" wp14:anchorId="5DFF2C34" wp14:editId="214FA288">
-            <wp:extent cx="5801535" cy="3372321"/>
-            <wp:effectExtent l="0" t="0" r="8890" b="0"/>
-            <wp:docPr id="6" name="Picture 6"/>
+          <wp:inline distT="0" distB="0" distL="0" distR="0" wp14:anchorId="004E7A58" wp14:editId="5DB828DB">
+            <wp:extent cx="5849166" cy="1409897"/>
+            <wp:effectExtent l="0" t="0" r="0" b="0"/>
+            <wp:docPr id="9" name="Picture 9"/>
             <wp:cNvGraphicFramePr>
               <a:graphicFrameLocks xmlns:a="http://schemas.openxmlformats.org/drawingml/2006/main" noChangeAspect="1"/>
             </wp:cNvGraphicFramePr>
@@ -8413,6 +8209,343 @@
                   <pic:spPr>
                     <a:xfrm>
                       <a:off x="0" y="0"/>
+                      <a:ext cx="5849166" cy="1409897"/>
+                    </a:xfrm>
+                    <a:prstGeom prst="rect">
+                      <a:avLst/>
+                    </a:prstGeom>
+                  </pic:spPr>
+                </pic:pic>
+              </a:graphicData>
+            </a:graphic>
+          </wp:inline>
+        </w:drawing>
+      </w:r>
+    </w:p>
+    <w:p>
+      <w:pPr>
+        <w:rPr>
+          <w:sz w:val="24"/>
+          <w:szCs w:val="24"/>
+        </w:rPr>
+      </w:pPr>
+      <w:r>
+        <w:rPr>
+          <w:sz w:val="24"/>
+          <w:szCs w:val="24"/>
+        </w:rPr>
+        <w:t xml:space="preserve">The staking functions are public, anyone can transfer tokens to the contract. To notify the contract about the incoming tokens, this has to be done in two steps: </w:t>
+      </w:r>
+    </w:p>
+    <w:p>
+      <w:pPr>
+        <w:pStyle w:val="ListParagraph"/>
+        <w:numPr>
+          <w:ilvl w:val="0"/>
+          <w:numId w:val="21"/>
+        </w:numPr>
+        <w:rPr>
+          <w:sz w:val="24"/>
+          <w:szCs w:val="24"/>
+        </w:rPr>
+      </w:pPr>
+      <w:r>
+        <w:rPr>
+          <w:sz w:val="24"/>
+          <w:szCs w:val="24"/>
+        </w:rPr>
+        <w:t xml:space="preserve">The token owner approves the TokenStake contract over the sum of tokens to be staked. </w:t>
+      </w:r>
+    </w:p>
+    <w:p>
+      <w:pPr>
+        <w:pStyle w:val="ListParagraph"/>
+        <w:numPr>
+          <w:ilvl w:val="0"/>
+          <w:numId w:val="21"/>
+        </w:numPr>
+        <w:rPr>
+          <w:sz w:val="24"/>
+          <w:szCs w:val="24"/>
+        </w:rPr>
+      </w:pPr>
+      <w:r>
+        <w:rPr>
+          <w:sz w:val="24"/>
+          <w:szCs w:val="24"/>
+        </w:rPr>
+        <w:t>The token owner calls stake or stakeFor</w:t>
+      </w:r>
+      <w:bookmarkStart w:id="2" w:name="_GoBack"/>
+      <w:bookmarkEnd w:id="2"/>
+      <w:r>
+        <w:rPr>
+          <w:sz w:val="24"/>
+          <w:szCs w:val="24"/>
+        </w:rPr>
+        <w:t xml:space="preserve">. </w:t>
+      </w:r>
+    </w:p>
+    <w:p>
+      <w:pPr>
+        <w:rPr>
+          <w:sz w:val="24"/>
+          <w:szCs w:val="24"/>
+        </w:rPr>
+      </w:pPr>
+      <w:r>
+        <w:rPr>
+          <w:sz w:val="24"/>
+          <w:szCs w:val="24"/>
+        </w:rPr>
+        <w:t>The TokenStake contract then transfers the token to the TokenStake contract and records the tokens in an internal ledger. The release functions are internal, therefore the TokenStake contract itself has not much utility: If you transfer tokens to the original Token</w:t>
+      </w:r>
+      <w:r>
+        <w:rPr>
+          <w:sz w:val="24"/>
+          <w:szCs w:val="24"/>
+        </w:rPr>
+        <w:t>S</w:t>
+      </w:r>
+      <w:r>
+        <w:rPr>
+          <w:sz w:val="24"/>
+          <w:szCs w:val="24"/>
+        </w:rPr>
+        <w:t xml:space="preserve">take contract, the tokens will be locked forever. </w:t>
+      </w:r>
+    </w:p>
+    <w:p>
+      <w:pPr>
+        <w:rPr>
+          <w:sz w:val="24"/>
+          <w:szCs w:val="24"/>
+        </w:rPr>
+      </w:pPr>
+      <w:r>
+        <w:rPr>
+          <w:sz w:val="24"/>
+          <w:szCs w:val="24"/>
+        </w:rPr>
+        <w:t>The TokenStake contract becomes useful if you extend it with some additional logic, which binds the release functions to some condition. This condition can be arbitrarily implemented. A typical use would be a time lock: the release function can be called after a certain block or time is reached. As a more complex example, we present another use case where the TokenStake contract is used to reward an oracle for providing the information in due time. First, we present the basic skeleton of a blockchain oracle</w:t>
+      </w:r>
+      <w:r>
+        <w:rPr>
+          <w:sz w:val="24"/>
+          <w:szCs w:val="24"/>
+        </w:rPr>
+        <w:t>.</w:t>
+      </w:r>
+    </w:p>
+    <w:p>
+      <w:pPr>
+        <w:rPr>
+          <w:sz w:val="24"/>
+          <w:szCs w:val="24"/>
+        </w:rPr>
+      </w:pPr>
+      <w:r>
+        <w:rPr>
+          <w:sz w:val="24"/>
+          <w:szCs w:val="24"/>
+        </w:rPr>
+        <w:t xml:space="preserve">A contract using this oracle will extend this interface. It will then call </w:t>
+      </w:r>
+      <w:proofErr w:type="gramStart"/>
+      <w:r>
+        <w:rPr>
+          <w:sz w:val="24"/>
+          <w:szCs w:val="24"/>
+        </w:rPr>
+        <w:t>query(</w:t>
+      </w:r>
+      <w:proofErr w:type="gramEnd"/>
+      <w:r>
+        <w:rPr>
+          <w:sz w:val="24"/>
+          <w:szCs w:val="24"/>
+        </w:rPr>
+        <w:t xml:space="preserve">) with a string containing the actual request (e.g. </w:t>
+      </w:r>
+      <w:proofErr w:type="spellStart"/>
+      <w:r>
+        <w:rPr>
+          <w:sz w:val="24"/>
+          <w:szCs w:val="24"/>
+        </w:rPr>
+        <w:t>a</w:t>
+      </w:r>
+      <w:proofErr w:type="spellEnd"/>
+      <w:r>
+        <w:rPr>
+          <w:sz w:val="24"/>
+          <w:szCs w:val="24"/>
+        </w:rPr>
+        <w:t xml:space="preserve"> http </w:t>
+      </w:r>
+      <w:proofErr w:type="spellStart"/>
+      <w:r>
+        <w:rPr>
+          <w:sz w:val="24"/>
+          <w:szCs w:val="24"/>
+        </w:rPr>
+        <w:t>url</w:t>
+      </w:r>
+      <w:proofErr w:type="spellEnd"/>
+      <w:r>
+        <w:rPr>
+          <w:sz w:val="24"/>
+          <w:szCs w:val="24"/>
+        </w:rPr>
+        <w:t xml:space="preserve"> with an api call, or an </w:t>
+      </w:r>
+      <w:proofErr w:type="spellStart"/>
+      <w:r>
+        <w:rPr>
+          <w:sz w:val="24"/>
+          <w:szCs w:val="24"/>
+        </w:rPr>
+        <w:t>sql</w:t>
+      </w:r>
+      <w:proofErr w:type="spellEnd"/>
+      <w:r>
+        <w:rPr>
+          <w:sz w:val="24"/>
+          <w:szCs w:val="24"/>
+        </w:rPr>
+        <w:t xml:space="preserve"> query). The actual oracle will watch the Query event, perform the query </w:t>
+      </w:r>
+      <w:proofErr w:type="spellStart"/>
+      <w:r>
+        <w:rPr>
+          <w:sz w:val="24"/>
+          <w:szCs w:val="24"/>
+        </w:rPr>
+        <w:t>offchain</w:t>
+      </w:r>
+      <w:proofErr w:type="spellEnd"/>
+      <w:r>
+        <w:rPr>
+          <w:sz w:val="24"/>
+          <w:szCs w:val="24"/>
+        </w:rPr>
+        <w:t>, and then call __callback with the result. The id parameter is used to discriminate parallel calls to the oracle. We can now extend this basic interface with a reward mechanism:</w:t>
+      </w:r>
+      <w:r>
+        <w:rPr>
+          <w:sz w:val="24"/>
+          <w:szCs w:val="24"/>
+        </w:rPr>
+        <w:t xml:space="preserve"> </w:t>
+      </w:r>
+      <w:r>
+        <w:rPr>
+          <w:sz w:val="24"/>
+          <w:szCs w:val="24"/>
+        </w:rPr>
+        <w:t xml:space="preserve">the oracle receives </w:t>
+      </w:r>
+      <w:r>
+        <w:rPr>
+          <w:sz w:val="24"/>
+          <w:szCs w:val="24"/>
+        </w:rPr>
+        <w:t>10</w:t>
+      </w:r>
+      <w:r>
+        <w:rPr>
+          <w:sz w:val="24"/>
+          <w:szCs w:val="24"/>
+        </w:rPr>
+        <w:t xml:space="preserve"> </w:t>
+      </w:r>
+      <w:r>
+        <w:rPr>
+          <w:sz w:val="24"/>
+          <w:szCs w:val="24"/>
+        </w:rPr>
+        <w:t>tokens</w:t>
+      </w:r>
+      <w:r>
+        <w:rPr>
+          <w:sz w:val="24"/>
+          <w:szCs w:val="24"/>
+        </w:rPr>
+        <w:t xml:space="preserve"> for each __callback </w:t>
+      </w:r>
+      <w:r>
+        <w:rPr>
+          <w:sz w:val="24"/>
+          <w:szCs w:val="24"/>
+        </w:rPr>
+        <w:lastRenderedPageBreak/>
+        <w:t xml:space="preserve">which is performed within </w:t>
+      </w:r>
+      <w:r>
+        <w:rPr>
+          <w:sz w:val="24"/>
+          <w:szCs w:val="24"/>
+        </w:rPr>
+        <w:t>15</w:t>
+      </w:r>
+      <w:r>
+        <w:rPr>
+          <w:sz w:val="24"/>
+          <w:szCs w:val="24"/>
+        </w:rPr>
+        <w:t xml:space="preserve"> minutes of the respective query</w:t>
+      </w:r>
+      <w:r>
+        <w:rPr>
+          <w:sz w:val="24"/>
+          <w:szCs w:val="24"/>
+        </w:rPr>
+        <w:t xml:space="preserve"> and we plan to come up with a better bonus schedule and work with some additional partners in this space</w:t>
+      </w:r>
+      <w:r>
+        <w:rPr>
+          <w:sz w:val="24"/>
+          <w:szCs w:val="24"/>
+        </w:rPr>
+        <w:t>:</w:t>
+      </w:r>
+    </w:p>
+    <w:p>
+      <w:pPr>
+        <w:rPr>
+          <w:sz w:val="24"/>
+          <w:szCs w:val="24"/>
+        </w:rPr>
+      </w:pPr>
+      <w:r>
+        <w:rPr>
+          <w:sz w:val="24"/>
+          <w:szCs w:val="24"/>
+        </w:rPr>
+        <w:drawing>
+          <wp:inline distT="0" distB="0" distL="0" distR="0" wp14:anchorId="5DFF2C34" wp14:editId="214FA288">
+            <wp:extent cx="5801535" cy="3372321"/>
+            <wp:effectExtent l="0" t="0" r="8890" b="0"/>
+            <wp:docPr id="6" name="Picture 6"/>
+            <wp:cNvGraphicFramePr>
+              <a:graphicFrameLocks xmlns:a="http://schemas.openxmlformats.org/drawingml/2006/main" noChangeAspect="1"/>
+            </wp:cNvGraphicFramePr>
+            <a:graphic xmlns:a="http://schemas.openxmlformats.org/drawingml/2006/main">
+              <a:graphicData uri="http://schemas.openxmlformats.org/drawingml/2006/picture">
+                <pic:pic xmlns:pic="http://schemas.openxmlformats.org/drawingml/2006/picture">
+                  <pic:nvPicPr>
+                    <pic:cNvPr id="1" name=""/>
+                    <pic:cNvPicPr/>
+                  </pic:nvPicPr>
+                  <pic:blipFill>
+                    <a:blip r:embed="rId11"/>
+                    <a:stretch>
+                      <a:fillRect/>
+                    </a:stretch>
+                  </pic:blipFill>
+                  <pic:spPr>
+                    <a:xfrm>
+                      <a:off x="0" y="0"/>
                       <a:ext cx="5801535" cy="3372321"/>
                     </a:xfrm>
                     <a:prstGeom prst="rect">
@@ -8558,8 +8691,6 @@
           <w:szCs w:val="28"/>
         </w:rPr>
       </w:pPr>
-      <w:bookmarkStart w:id="2" w:name="_GoBack"/>
-      <w:bookmarkEnd w:id="2"/>
       <w:r>
         <w:rPr>
           <w:b/>
@@ -8567,17 +8698,17 @@
           <w:sz w:val="28"/>
           <w:szCs w:val="28"/>
         </w:rPr>
+        <w:t>ToDo:</w:t>
+      </w:r>
+    </w:p>
+    <w:p>
+      <w:r>
+        <w:t>Tokenizing the policy assets on the blockchain.</w:t>
+      </w:r>
+    </w:p>
+    <w:p>
+      <w:r>
         <w:lastRenderedPageBreak/>
-        <w:t>ToDo:</w:t>
-      </w:r>
-    </w:p>
-    <w:p>
-      <w:r>
-        <w:t>Tokenizing the policy assets on the blockchain.</w:t>
-      </w:r>
-    </w:p>
-    <w:p>
-      <w:r>
         <w:t>Policy Ownership</w:t>
       </w:r>
     </w:p>
@@ -8833,19 +8964,19 @@
           <w:bCs/>
           <w:u w:val="single"/>
         </w:rPr>
+        <w:t>Distribution Plan (iNETr ERC721 Authentication Token)</w:t>
+      </w:r>
+    </w:p>
+    <w:p>
+      <w:pPr>
+        <w:rPr>
+          <w:b/>
+          <w:bCs/>
+          <w:u w:val="single"/>
+        </w:rPr>
+      </w:pPr>
+      <w:r>
         <w:lastRenderedPageBreak/>
-        <w:t>Distribution Plan (iNETr ERC721 Authentication Token)</w:t>
-      </w:r>
-    </w:p>
-    <w:p>
-      <w:pPr>
-        <w:rPr>
-          <w:b/>
-          <w:bCs/>
-          <w:u w:val="single"/>
-        </w:rPr>
-      </w:pPr>
-      <w:r>
         <w:t>These tokens are for our clients, insureds, agents, brokers, stakeholders, investors, employees and owners to authenticate on our platform of services.</w:t>
       </w:r>
     </w:p>
@@ -12844,7 +12975,7 @@
 </file>
 
 <file path=customXml/itemProps4.xml><?xml version="1.0" encoding="utf-8"?>
-<ds:datastoreItem xmlns:ds="http://schemas.openxmlformats.org/officeDocument/2006/customXml" ds:itemID="{32341268-B286-489E-9D58-DA1A7276693F}">
+<ds:datastoreItem xmlns:ds="http://schemas.openxmlformats.org/officeDocument/2006/customXml" ds:itemID="{3AD6D0C7-343A-46F8-AF02-1296E57D057B}">
   <ds:schemaRefs>
     <ds:schemaRef ds:uri="http://schemas.openxmlformats.org/officeDocument/2006/bibliography"/>
   </ds:schemaRefs>

</xml_diff>

<commit_message>
start adding hurricane policy contracts
</commit_message>
<xml_diff>
--- a/admin-tool/InsureNET Whitepaper.docx
+++ b/admin-tool/InsureNET Whitepaper.docx
@@ -2350,8 +2350,6 @@
         </w:rPr>
         <w:t xml:space="preserve"> and</w:t>
       </w:r>
-      <w:bookmarkStart w:id="0" w:name="_GoBack"/>
-      <w:bookmarkEnd w:id="0"/>
       <w:r>
         <w:rPr>
           <w:sz w:val="24"/>
@@ -2402,7 +2400,7 @@
           <w:sz w:val="24"/>
           <w:szCs w:val="24"/>
         </w:rPr>
-        <w:t xml:space="preserve">We are assembling a team of experts, experienced in delivering innovative products and at the top of their game in blockchain. </w:t>
+        <w:t>We are assembling a team of experts, experienced in delivering innovative products and at the top of their game in blockchain.</w:t>
       </w:r>
     </w:p>
     <w:p/>
@@ -2413,8 +2411,10 @@
     <w:p/>
     <w:p/>
     <w:p/>
-    <w:p/>
-    <w:p/>
+    <w:p>
+      <w:bookmarkStart w:id="0" w:name="_GoBack"/>
+      <w:bookmarkEnd w:id="0"/>
+    </w:p>
     <w:p/>
     <w:p>
       <w:pPr>
@@ -2431,6 +2431,7 @@
           <w:sz w:val="40"/>
           <w:szCs w:val="40"/>
         </w:rPr>
+        <w:lastRenderedPageBreak/>
         <w:t>3 Analysis of Basic Insurance Paradigms</w:t>
       </w:r>
     </w:p>
@@ -2696,8 +2697,15 @@
           <w:sz w:val="24"/>
           <w:szCs w:val="24"/>
         </w:rPr>
+        <w:t xml:space="preserve">In a distributed environment with many participants, building products as a collaborative effort, the protocol token serves as glue, as collateral, and as representation of the material and </w:t>
+      </w:r>
+      <w:r>
+        <w:rPr>
+          <w:sz w:val="24"/>
+          <w:szCs w:val="24"/>
+        </w:rPr>
         <w:lastRenderedPageBreak/>
-        <w:t xml:space="preserve">In a distributed environment with many participants, building products as a collaborative effort, the protocol token serves as glue, as collateral, and as representation of the material and immaterial value of the network, much as Ether serves as a means to secure the stability of the Ethereum Blockchain. </w:t>
+        <w:t xml:space="preserve">immaterial value of the network, much as Ether serves as a means to secure the stability of the Ethereum Blockchain. </w:t>
       </w:r>
     </w:p>
     <w:p>
@@ -2822,7 +2830,7 @@
           <w:sz w:val="24"/>
           <w:szCs w:val="24"/>
         </w:rPr>
-        <w:t xml:space="preserve">Assume 100,000 homeowners are coming together in a pool. Again, everybody pays a $100 share; this amount is now called the “premium”. They collect a total of $10,000,000 in premiums. But now there is a difference to Alice, who takes care only for herself: because of the law of large numbers, with a very high probability there will only be about 100 fires, causing a damage of about $10,000,000! And because the sum of all premiums is also $10,000,000, the whole damage can be paid out of the collected premiums, there is no need for every house owner to take on a loan. (Because premiums are collected at the beginning of the year, and all the houses “expected” to burn don’t all burn at the beginning of the year, but more or less are equally distributed over the year(s), there is a so called “float” of liquidity which can also generate a significant revenue. For simplicity, we won’t focus on this effect in this paper. So, the costs for each single house owner are now reduced from $1,100 to $100! This difference asks for an economical explanation. Let’s have a closer look into it. First of all, if all house owners would follow Alice’s example, they would need a huge amount of loans, from which </w:t>
+        <w:t xml:space="preserve">Assume 100,000 homeowners are coming together in a pool. Again, everybody pays a $100 share; this amount is now called the “premium”. They collect a total of $10,000,000 in premiums. But now there is a difference to Alice, who takes care only for herself: because of the law of large numbers, with a very high probability there will only be about 100 fires, causing a damage of about $10,000,000! And because the sum of all premiums is also $10,000,000, the whole damage can be paid out of the collected premiums, there is no need for every house owner to take on a loan. (Because premiums are collected at the beginning of the year, and all the houses “expected” to burn don’t all burn at the beginning of the year, but more or less are equally distributed over the year(s), there is a so called “float” of liquidity which can also generate a significant revenue. For simplicity, we won’t focus on this effect in this paper. So, the costs for each single house owner are now reduced from $1,100 to $100! This difference asks for an economical explanation. Let’s have a closer look into it. First of all, if all house owners would follow Alice’s example, they would need a huge amount of loans, from which only a tiny part of 0.1% would been needed in the average. It is clear that providing unused liquidity is costly. Pooling of risks in an insurance optimizes the use of capital, and the </w:t>
       </w:r>
       <w:r>
         <w:rPr>
@@ -2830,7 +2838,7 @@
           <w:szCs w:val="24"/>
         </w:rPr>
         <w:lastRenderedPageBreak/>
-        <w:t xml:space="preserve">only a tiny part of 0.1% would been needed in the average. It is clear that providing unused liquidity is costly. Pooling of risks in an insurance optimizes the use of capital, and the participants benefit from the reduced costs, not to speak from the difficulties to obtain a loan without collateralization! Second, if everybody only cares for himself, only a tiny fraction of participants is struck by disaster, and have the burden of actually paying back their loan. The others can pay back without loss, as soon as they don’t need protection. In an insurance collective, we have solidarity: with the premiums, everybody pays for the damages of the others. To summarize, the risk pool offers three advantages for the participants: </w:t>
+        <w:t xml:space="preserve">participants benefit from the reduced costs, not to speak from the difficulties to obtain a loan without collateralization! Second, if everybody only cares for himself, only a tiny fraction of participants is struck by disaster, and have the burden of actually paying back their loan. The others can pay back without loss, as soon as they don’t need protection. In an insurance collective, we have solidarity: with the premiums, everybody pays for the damages of the others. To summarize, the risk pool offers three advantages for the participants: </w:t>
       </w:r>
     </w:p>
     <w:p>
@@ -3044,6 +3052,7 @@
           <w:sz w:val="28"/>
           <w:szCs w:val="28"/>
         </w:rPr>
+        <w:lastRenderedPageBreak/>
         <w:t>3.2.3 Sharing the transaction costs</w:t>
       </w:r>
     </w:p>
@@ -3163,23 +3172,42 @@
         </w:rPr>
       </w:pPr>
       <w:r>
+        <w:t xml:space="preserve">As an additional aspect we have seen the information asymmetry which is inherent in the traditional insurance systems, and which is undesirable. The distribution of expected value (element 1) and capital </w:t>
+      </w:r>
+      <w:r>
         <w:lastRenderedPageBreak/>
-        <w:t>As an additional aspect we have seen the information asymmetry which is inherent in the traditional insurance systems, and which is undesirable. The distribution of expected value (element 1) and capital costs for long-tail-risks among participants (element 2) is inevitable and not specific for a blockchain solution. Therefore, let’s focus on the third element.</w:t>
-      </w:r>
-    </w:p>
-    <w:p>
-      <w:pPr>
-        <w:rPr>
-          <w:sz w:val="24"/>
-          <w:szCs w:val="24"/>
-        </w:rPr>
-      </w:pPr>
-      <w:r>
-        <w:rPr>
-          <w:sz w:val="24"/>
-          <w:szCs w:val="24"/>
-        </w:rPr>
-        <w:t>Blockchain is essentially - among other aspects - a way to solve the transaction cost problem without firms. Without the “design pattern” of firms, transaction costs are 10 subjects to combinatorial explosion. The coordination costs for n participants are roughly of Order O(n 2) and firms reduce this to O(n). Because of this huge gain in efficiency, firms have many ways to hide profits in the transaction costs, and on the other side internal inefficiencies don’t show up fast. Transaction costs also appear in another context: regulations, which are deemed necessary to protect customers in a context with built in conflicts of interest. Regulations form a very effective “competitor” barrier to entry. While insurance companies often complain about the burdens of regulations, they actually don’t have much interest in reducing these burdens, as they discourage new competitors from entering the market.</w:t>
+        <w:t>costs for long-tail-risks among participants (element 2) is inevitable and not specific for a blockchain solution. Therefore, let’s focus on the third element.</w:t>
+      </w:r>
+    </w:p>
+    <w:p>
+      <w:pPr>
+        <w:rPr>
+          <w:sz w:val="24"/>
+          <w:szCs w:val="24"/>
+        </w:rPr>
+      </w:pPr>
+      <w:r>
+        <w:rPr>
+          <w:sz w:val="24"/>
+          <w:szCs w:val="24"/>
+        </w:rPr>
+        <w:t xml:space="preserve">Blockchain is essentially - among other aspects - a way to solve the transaction cost problem without firms. Without the “design pattern” of firms, transaction costs are 10 subjects to combinatorial explosion. The coordination costs for n participants are roughly of Order </w:t>
+      </w:r>
+      <w:proofErr w:type="gramStart"/>
+      <w:r>
+        <w:rPr>
+          <w:sz w:val="24"/>
+          <w:szCs w:val="24"/>
+        </w:rPr>
+        <w:t>O(</w:t>
+      </w:r>
+      <w:proofErr w:type="gramEnd"/>
+      <w:r>
+        <w:rPr>
+          <w:sz w:val="24"/>
+          <w:szCs w:val="24"/>
+        </w:rPr>
+        <w:t>n 2) and firms reduce this to O(n). Because of this huge gain in efficiency, firms have many ways to hide profits in the transaction costs, and on the other side internal inefficiencies don’t show up fast. Transaction costs also appear in another context: regulations, which are deemed necessary to protect customers in a context with built in conflicts of interest. Regulations form a very effective “competitor” barrier to entry. While insurance companies often complain about the burdens of regulations, they actually don’t have much interest in reducing these burdens, as they discourage new competitors from entering the market.</w:t>
       </w:r>
     </w:p>
     <w:p>
@@ -4756,20 +4784,21 @@
         <w:rPr>
           <w:color w:val="0070C0"/>
         </w:rPr>
-        <w:t xml:space="preserve">  function stakeFor(address _staker, uint256 _value) public returns (bool); </w:t>
-      </w:r>
-    </w:p>
-    <w:p>
-      <w:pPr>
+        <w:t xml:space="preserve">  function </w:t>
+      </w:r>
+      <w:proofErr w:type="gramStart"/>
+      <w:r>
         <w:rPr>
           <w:color w:val="0070C0"/>
         </w:rPr>
-      </w:pPr>
+        <w:t>stakeFor(</w:t>
+      </w:r>
+      <w:proofErr w:type="gramEnd"/>
       <w:r>
         <w:rPr>
           <w:color w:val="0070C0"/>
         </w:rPr>
-        <w:t xml:space="preserve">  function stake(uint256 _value) public returns (bool); </w:t>
+        <w:t xml:space="preserve">address _staker, uint256 _value) public returns (bool); </w:t>
       </w:r>
     </w:p>
     <w:p>
@@ -4782,20 +4811,21 @@
         <w:rPr>
           <w:color w:val="0070C0"/>
         </w:rPr>
-        <w:t xml:space="preserve">  function releaseFor(address _beneficiary, uint _value) internal returns (bool); </w:t>
-      </w:r>
-    </w:p>
-    <w:p>
-      <w:pPr>
+        <w:t xml:space="preserve">  function </w:t>
+      </w:r>
+      <w:proofErr w:type="gramStart"/>
+      <w:r>
         <w:rPr>
           <w:color w:val="0070C0"/>
         </w:rPr>
-      </w:pPr>
+        <w:t>stake(</w:t>
+      </w:r>
+      <w:proofErr w:type="gramEnd"/>
       <w:r>
         <w:rPr>
           <w:color w:val="0070C0"/>
         </w:rPr>
-        <w:t xml:space="preserve">  function release(uint _value) internal returns (bool); </w:t>
+        <w:t xml:space="preserve">uint256 _value) public returns (bool); </w:t>
       </w:r>
     </w:p>
     <w:p>
@@ -4808,6 +4838,74 @@
         <w:rPr>
           <w:color w:val="0070C0"/>
         </w:rPr>
+        <w:t xml:space="preserve">  function </w:t>
+      </w:r>
+      <w:proofErr w:type="gramStart"/>
+      <w:r>
+        <w:rPr>
+          <w:color w:val="0070C0"/>
+        </w:rPr>
+        <w:t>releaseFor(</w:t>
+      </w:r>
+      <w:proofErr w:type="gramEnd"/>
+      <w:r>
+        <w:rPr>
+          <w:color w:val="0070C0"/>
+        </w:rPr>
+        <w:t xml:space="preserve">address _beneficiary, </w:t>
+      </w:r>
+      <w:proofErr w:type="spellStart"/>
+      <w:r>
+        <w:rPr>
+          <w:color w:val="0070C0"/>
+        </w:rPr>
+        <w:t>uint</w:t>
+      </w:r>
+      <w:proofErr w:type="spellEnd"/>
+      <w:r>
+        <w:rPr>
+          <w:color w:val="0070C0"/>
+        </w:rPr>
+        <w:t xml:space="preserve"> _value) internal returns (bool); </w:t>
+      </w:r>
+    </w:p>
+    <w:p>
+      <w:pPr>
+        <w:rPr>
+          <w:color w:val="0070C0"/>
+        </w:rPr>
+      </w:pPr>
+      <w:r>
+        <w:rPr>
+          <w:color w:val="0070C0"/>
+        </w:rPr>
+        <w:t xml:space="preserve">  function </w:t>
+      </w:r>
+      <w:proofErr w:type="gramStart"/>
+      <w:r>
+        <w:rPr>
+          <w:color w:val="0070C0"/>
+        </w:rPr>
+        <w:t>release(</w:t>
+      </w:r>
+      <w:proofErr w:type="gramEnd"/>
+      <w:r>
+        <w:rPr>
+          <w:color w:val="0070C0"/>
+        </w:rPr>
+        <w:t xml:space="preserve">uint _value) internal returns (bool); </w:t>
+      </w:r>
+    </w:p>
+    <w:p>
+      <w:pPr>
+        <w:rPr>
+          <w:color w:val="0070C0"/>
+        </w:rPr>
+      </w:pPr>
+      <w:r>
+        <w:rPr>
+          <w:color w:val="0070C0"/>
+        </w:rPr>
         <w:t>}</w:t>
       </w:r>
     </w:p>
@@ -4823,12 +4921,36 @@
           <w:sz w:val="24"/>
           <w:szCs w:val="24"/>
         </w:rPr>
-        <w:t>The stakeFor and stake functions put some tokens in the contract where they are locked, until some predefined condition meets, in which case releaseFor or release are called and return the tokens to the respective beneficiary:</w:t>
-      </w:r>
-    </w:p>
-    <w:p>
-      <w:r>
-        <w:t xml:space="preserve">Example use cases for stake, stakeFor, release, releaseFor: </w:t>
+        <w:t xml:space="preserve">The stakeFor and stake functions put some tokens in the contract where they are locked, until some predefined condition meets, in which case </w:t>
+      </w:r>
+      <w:proofErr w:type="spellStart"/>
+      <w:r>
+        <w:rPr>
+          <w:sz w:val="24"/>
+          <w:szCs w:val="24"/>
+        </w:rPr>
+        <w:t>releaseFor</w:t>
+      </w:r>
+      <w:proofErr w:type="spellEnd"/>
+      <w:r>
+        <w:rPr>
+          <w:sz w:val="24"/>
+          <w:szCs w:val="24"/>
+        </w:rPr>
+        <w:t xml:space="preserve"> or release are called and return the tokens to the respective beneficiary:</w:t>
+      </w:r>
+    </w:p>
+    <w:p>
+      <w:r>
+        <w:t xml:space="preserve">Example use cases for stake, stakeFor, release, </w:t>
+      </w:r>
+      <w:proofErr w:type="spellStart"/>
+      <w:r>
+        <w:t>releaseFor</w:t>
+      </w:r>
+      <w:proofErr w:type="spellEnd"/>
+      <w:r>
+        <w:t xml:space="preserve">: </w:t>
       </w:r>
     </w:p>
     <w:p>
@@ -4864,7 +4986,15 @@
         </w:numPr>
       </w:pPr>
       <w:r>
-        <w:t xml:space="preserve">“release”: Tokens are released to staker in case the condition is fulfilled / quality is proven / service level met. </w:t>
+        <w:t xml:space="preserve">“release”: Tokens are released to </w:t>
+      </w:r>
+      <w:proofErr w:type="spellStart"/>
+      <w:r>
+        <w:t>staker</w:t>
+      </w:r>
+      <w:proofErr w:type="spellEnd"/>
+      <w:r>
+        <w:t xml:space="preserve"> in case the condition is fulfilled / quality is proven / service level met. </w:t>
       </w:r>
     </w:p>
     <w:p>
@@ -4910,7 +5040,23 @@
           <w:sz w:val="24"/>
           <w:szCs w:val="24"/>
         </w:rPr>
-        <w:t xml:space="preserve">Similar, a bunch of other contractual relationships could be modeled - each with a variant for “buyers” or “sellers” markets. Thus, we would like to decompose the value chain as far as possible and to engage market mechanisms to select those participants which offer a service at </w:t>
+        <w:t>Similar, a bunch of other contractual relationships could be modeled - each with a variant for “buyers” or “</w:t>
+      </w:r>
+      <w:proofErr w:type="gramStart"/>
+      <w:r>
+        <w:rPr>
+          <w:sz w:val="24"/>
+          <w:szCs w:val="24"/>
+        </w:rPr>
+        <w:t>sellers”</w:t>
+      </w:r>
+      <w:proofErr w:type="gramEnd"/>
+      <w:r>
+        <w:rPr>
+          <w:sz w:val="24"/>
+          <w:szCs w:val="24"/>
+        </w:rPr>
+        <w:t xml:space="preserve"> markets. Thus, we would like to decompose the value chain as far as possible and to engage market mechanisms to select those participants which offer a service at </w:t>
       </w:r>
       <w:r>
         <w:rPr>
@@ -5445,7 +5591,55 @@
           <w:sz w:val="24"/>
           <w:szCs w:val="24"/>
         </w:rPr>
-        <w:t xml:space="preserve">InsureNET is building a platform for decentralized insurance applications. Corporates, large and small, not-for-profit groups and insurtech startups can all come together to provide better products and services across the whole insurance value chain. We aim to use blockchain technology to help make the purchase and sale of insurance more efficient; enable lower operational costs; provide greater transparency into the industry compared to traditional operations; and democratize access to reinsurance instruments. Blockchain can provide the means to disintermediate the market with a peer-to-peer risk platform that helps insurance return to its roots as society’s safety net. We even envisage new groups building their own bespoke insurance risk pools and services on the platform. And InsureNET will be a fully-compliant, fully licensed insurance platform for the emerging blockchain economy. The iNET token is a protocol token. A protocol token (also known as an ‘Appcoin’ or ‘coin’) is an electronic asset that underlies a network. Tokens perform all kinds of functions depending on the network or platform they back, i.e. users use filecoin to store files on a distributed file-storage network and entities with open hard drive space earn filecoin for storing files. Tokens are an exciting new way to incentivize distributed networks and many uses have yet to be invented! The iNET token is the building block for the emerging decentralized insurance economy on blockchain. InsureNET builds a decentralized insurance network which does not rely on an oligarchy of big parties, which control most of the business, like in the traditional </w:t>
+        <w:t>InsureNET is building a platform for decentralized insurance applications. Corporates, large and small, not-for-profit groups and insurtech startups can all come together to provide better products and services across the whole insurance value chain. We aim to use blockchain technology to help make the purchase and sale of insurance more efficient; enable lower operational costs; provide greater transparency into the industry compared to traditional operations; and democratize access to reinsurance instruments. Blockchain can provide the means to disintermediate the market with a peer-to-peer risk platform that helps insurance return to its roots as society’s safety net. We even envisage new groups building their own bespoke insurance risk pools and services on the platform. And InsureNET will be a fully-compliant, fully licensed insurance platform for the emerging blockchain economy. The iNET token is a protocol token. A protocol token (also known as an ‘</w:t>
+      </w:r>
+      <w:proofErr w:type="spellStart"/>
+      <w:r>
+        <w:rPr>
+          <w:sz w:val="24"/>
+          <w:szCs w:val="24"/>
+        </w:rPr>
+        <w:t>Appcoin</w:t>
+      </w:r>
+      <w:proofErr w:type="spellEnd"/>
+      <w:r>
+        <w:rPr>
+          <w:sz w:val="24"/>
+          <w:szCs w:val="24"/>
+        </w:rPr>
+        <w:t xml:space="preserve">’ or ‘coin’) is an electronic asset that underlies a network. Tokens perform all kinds of functions depending on the network or platform they back, i.e. users use </w:t>
+      </w:r>
+      <w:proofErr w:type="spellStart"/>
+      <w:r>
+        <w:rPr>
+          <w:sz w:val="24"/>
+          <w:szCs w:val="24"/>
+        </w:rPr>
+        <w:t>filecoin</w:t>
+      </w:r>
+      <w:proofErr w:type="spellEnd"/>
+      <w:r>
+        <w:rPr>
+          <w:sz w:val="24"/>
+          <w:szCs w:val="24"/>
+        </w:rPr>
+        <w:t xml:space="preserve"> to store files on a distributed file-storage network and entities with open hard drive space earn </w:t>
+      </w:r>
+      <w:proofErr w:type="spellStart"/>
+      <w:r>
+        <w:rPr>
+          <w:sz w:val="24"/>
+          <w:szCs w:val="24"/>
+        </w:rPr>
+        <w:t>filecoin</w:t>
+      </w:r>
+      <w:proofErr w:type="spellEnd"/>
+      <w:r>
+        <w:rPr>
+          <w:sz w:val="24"/>
+          <w:szCs w:val="24"/>
+        </w:rPr>
+        <w:t xml:space="preserve"> for storing files. Tokens are an exciting new way to incentivize distributed networks and many uses have yet to be invented! The iNET token is the building block for the emerging decentralized insurance economy on blockchain. InsureNET builds a decentralized insurance network which does not rely on an oligarchy of big parties, which control most of the business, like in the traditional </w:t>
       </w:r>
       <w:r>
         <w:rPr>
@@ -5662,7 +5856,23 @@
           <w:sz w:val="24"/>
           <w:szCs w:val="24"/>
         </w:rPr>
-        <w:t>We propose a token model which enables participants to buy and trade the “long-tail” risks of a decentralized insurance portfolio and to gain exposure to its revenue as an income stream. Together with the consumer-facing insurance application, this forms a complete and fully functioning “trustless” insurance system on the blockchain. These risk tokens can be traded on an an end-to-end automated insurance and reinsurance marketplace. This platform will require no human intervention, and will be highly transparent to both customer and participant sides of the marketplace. We expect these tokens to be true “securities”, because they will generate profits which are directly related to the managerial efforts of the creator, who provides the risk model for these tokens. Due to the significant complexity of regulations we will build such a token system as a second step after establishing the core operational insurance business. Nevertheless, we will give an outline of such a token system in the next sections.</w:t>
+        <w:t xml:space="preserve">We propose a token model which enables participants to buy and trade the “long-tail” risks of a decentralized insurance portfolio and to gain exposure to its revenue as an income stream. Together with the consumer-facing insurance application, this forms a complete and fully functioning “trustless” insurance system on the blockchain. These risk tokens can be traded on an </w:t>
+      </w:r>
+      <w:proofErr w:type="spellStart"/>
+      <w:r>
+        <w:rPr>
+          <w:sz w:val="24"/>
+          <w:szCs w:val="24"/>
+        </w:rPr>
+        <w:t>an</w:t>
+      </w:r>
+      <w:proofErr w:type="spellEnd"/>
+      <w:r>
+        <w:rPr>
+          <w:sz w:val="24"/>
+          <w:szCs w:val="24"/>
+        </w:rPr>
+        <w:t xml:space="preserve"> end-to-end automated insurance and reinsurance marketplace. This platform will require no human intervention, and will be highly transparent to both customer and participant sides of the marketplace. We expect these tokens to be true “securities”, because they will generate profits which are directly related to the managerial efforts of the creator, who provides the risk model for these tokens. Due to the significant complexity of regulations we will build such a token system as a second step after establishing the core operational insurance business. Nevertheless, we will give an outline of such a token system in the next sections.</w:t>
       </w:r>
     </w:p>
     <w:p>
@@ -6350,8 +6560,17 @@
           <w:sz w:val="24"/>
           <w:szCs w:val="24"/>
         </w:rPr>
-        <w:t xml:space="preserve"> initiated</w:t>
-      </w:r>
+        <w:t xml:space="preserve"> </w:t>
+      </w:r>
+      <w:proofErr w:type="gramStart"/>
+      <w:r>
+        <w:rPr>
+          <w:sz w:val="24"/>
+          <w:szCs w:val="24"/>
+        </w:rPr>
+        <w:t>initiated</w:t>
+      </w:r>
+      <w:proofErr w:type="gramEnd"/>
       <w:r>
         <w:rPr>
           <w:sz w:val="24"/>
@@ -8171,6 +8390,7 @@
         </w:rPr>
         <w:t xml:space="preserve">A contract using this oracle will extend this interface. It will then call </w:t>
       </w:r>
+      <w:proofErr w:type="gramStart"/>
       <w:r>
         <w:rPr>
           <w:sz w:val="24"/>
@@ -8178,6 +8398,7 @@
         </w:rPr>
         <w:t>query(</w:t>
       </w:r>
+      <w:proofErr w:type="gramEnd"/>
       <w:r>
         <w:rPr>
           <w:sz w:val="24"/>
@@ -12806,7 +13027,7 @@
 </file>
 
 <file path=customXml/itemProps4.xml><?xml version="1.0" encoding="utf-8"?>
-<ds:datastoreItem xmlns:ds="http://schemas.openxmlformats.org/officeDocument/2006/customXml" ds:itemID="{D93E07D5-AADA-45A0-941C-3C4051CFCBD1}">
+<ds:datastoreItem xmlns:ds="http://schemas.openxmlformats.org/officeDocument/2006/customXml" ds:itemID="{51FCA589-A58D-414D-A21E-297BCF33F741}">
   <ds:schemaRefs>
     <ds:schemaRef ds:uri="http://schemas.openxmlformats.org/officeDocument/2006/bibliography"/>
   </ds:schemaRefs>

</xml_diff>